<commit_message>
updated name in CV
</commit_message>
<xml_diff>
--- a/assets/Farhaan Beeharry CV.docx
+++ b/assets/Farhaan Beeharry CV.docx
@@ -1,6 +1,6 @@
 
 <file path=word/document.xml><?xml version="1.0" encoding="utf-8"?>
-<w:document xmlns:wpc="http://schemas.microsoft.com/office/word/2010/wordprocessingCanvas" xmlns:cx="http://schemas.microsoft.com/office/drawing/2014/chartex" xmlns:cx1="http://schemas.microsoft.com/office/drawing/2015/9/8/chartex" xmlns:cx2="http://schemas.microsoft.com/office/drawing/2015/10/21/chartex" xmlns:cx3="http://schemas.microsoft.com/office/drawing/2016/5/9/chartex" xmlns:cx4="http://schemas.microsoft.com/office/drawing/2016/5/10/chartex" xmlns:cx5="http://schemas.microsoft.com/office/drawing/2016/5/11/chartex" xmlns:cx6="http://schemas.microsoft.com/office/drawing/2016/5/12/chartex" xmlns:cx7="http://schemas.microsoft.com/office/drawing/2016/5/13/chartex" xmlns:cx8="http://schemas.microsoft.com/office/drawing/2016/5/14/chartex" xmlns:mc="http://schemas.openxmlformats.org/markup-compatibility/2006" xmlns:aink="http://schemas.microsoft.com/office/drawing/2016/ink" xmlns:am3d="http://schemas.microsoft.com/office/drawing/2017/model3d" xmlns:o="urn:schemas-microsoft-com:office:office" xmlns:oel="http://schemas.microsoft.com/office/2019/extlst" xmlns:r="http://schemas.openxmlformats.org/officeDocument/2006/relationships" xmlns:m="http://schemas.openxmlformats.org/officeDocument/2006/math" xmlns:v="urn:schemas-microsoft-com:vml" xmlns:wp14="http://schemas.microsoft.com/office/word/2010/wordprocessingDrawing" xmlns:wp="http://schemas.openxmlformats.org/drawingml/2006/wordprocessingDrawing" xmlns:w10="urn:schemas-microsoft-com:office:word" xmlns:w="http://schemas.openxmlformats.org/wordprocessingml/2006/main" xmlns:w14="http://schemas.microsoft.com/office/word/2010/wordml" xmlns:w15="http://schemas.microsoft.com/office/word/2012/wordml" xmlns:w16cex="http://schemas.microsoft.com/office/word/2018/wordml/cex" xmlns:w16cid="http://schemas.microsoft.com/office/word/2016/wordml/cid" xmlns:w16="http://schemas.microsoft.com/office/word/2018/wordml" xmlns:w16sdtdh="http://schemas.microsoft.com/office/word/2020/wordml/sdtdatahash" xmlns:w16se="http://schemas.microsoft.com/office/word/2015/wordml/symex" xmlns:wpg="http://schemas.microsoft.com/office/word/2010/wordprocessingGroup" xmlns:wpi="http://schemas.microsoft.com/office/word/2010/wordprocessingInk" xmlns:wne="http://schemas.microsoft.com/office/word/2006/wordml" xmlns:wps="http://schemas.microsoft.com/office/word/2010/wordprocessingShape" mc:Ignorable="w14 w15 w16se w16cid w16 w16cex w16sdtdh wp14">
+<w:document xmlns:wpc="http://schemas.microsoft.com/office/word/2010/wordprocessingCanvas" xmlns:cx="http://schemas.microsoft.com/office/drawing/2014/chartex" xmlns:cx1="http://schemas.microsoft.com/office/drawing/2015/9/8/chartex" xmlns:cx2="http://schemas.microsoft.com/office/drawing/2015/10/21/chartex" xmlns:cx3="http://schemas.microsoft.com/office/drawing/2016/5/9/chartex" xmlns:cx4="http://schemas.microsoft.com/office/drawing/2016/5/10/chartex" xmlns:cx5="http://schemas.microsoft.com/office/drawing/2016/5/11/chartex" xmlns:cx6="http://schemas.microsoft.com/office/drawing/2016/5/12/chartex" xmlns:cx7="http://schemas.microsoft.com/office/drawing/2016/5/13/chartex" xmlns:cx8="http://schemas.microsoft.com/office/drawing/2016/5/14/chartex" xmlns:mc="http://schemas.openxmlformats.org/markup-compatibility/2006" xmlns:aink="http://schemas.microsoft.com/office/drawing/2016/ink" xmlns:am3d="http://schemas.microsoft.com/office/drawing/2017/model3d" xmlns:o="urn:schemas-microsoft-com:office:office" xmlns:r="http://schemas.openxmlformats.org/officeDocument/2006/relationships" xmlns:m="http://schemas.openxmlformats.org/officeDocument/2006/math" xmlns:v="urn:schemas-microsoft-com:vml" xmlns:wp14="http://schemas.microsoft.com/office/word/2010/wordprocessingDrawing" xmlns:wp="http://schemas.openxmlformats.org/drawingml/2006/wordprocessingDrawing" xmlns:w10="urn:schemas-microsoft-com:office:word" xmlns:w="http://schemas.openxmlformats.org/wordprocessingml/2006/main" xmlns:w14="http://schemas.microsoft.com/office/word/2010/wordml" xmlns:w15="http://schemas.microsoft.com/office/word/2012/wordml" xmlns:w16cex="http://schemas.microsoft.com/office/word/2018/wordml/cex" xmlns:w16cid="http://schemas.microsoft.com/office/word/2016/wordml/cid" xmlns:w16="http://schemas.microsoft.com/office/word/2018/wordml" xmlns:w16se="http://schemas.microsoft.com/office/word/2015/wordml/symex" xmlns:wpg="http://schemas.microsoft.com/office/word/2010/wordprocessingGroup" xmlns:wpi="http://schemas.microsoft.com/office/word/2010/wordprocessingInk" xmlns:wne="http://schemas.microsoft.com/office/word/2006/wordml" xmlns:wps="http://schemas.microsoft.com/office/word/2010/wordprocessingShape" mc:Ignorable="w14 w15 w16se w16cid w16 w16cex wp14">
   <w:body>
     <w:p>
       <w:pPr>
@@ -23,7 +23,39 @@
           <w:sz w:val="32"/>
           <w:szCs w:val="32"/>
         </w:rPr>
-        <w:t>Farhaan Beeharry Mohammad Sa’ad</w:t>
+        <w:t xml:space="preserve">Farhaan Mohammad </w:t>
+      </w:r>
+      <w:proofErr w:type="spellStart"/>
+      <w:r>
+        <w:rPr>
+          <w:rFonts w:ascii="Arial" w:hAnsi="Arial" w:cs="Arial"/>
+          <w:b/>
+          <w:bCs/>
+          <w:sz w:val="32"/>
+          <w:szCs w:val="32"/>
+        </w:rPr>
+        <w:t>Sa’ad</w:t>
+      </w:r>
+      <w:proofErr w:type="spellEnd"/>
+      <w:r>
+        <w:rPr>
+          <w:rFonts w:ascii="Arial" w:hAnsi="Arial" w:cs="Arial"/>
+          <w:b/>
+          <w:bCs/>
+          <w:sz w:val="32"/>
+          <w:szCs w:val="32"/>
+        </w:rPr>
+        <w:t xml:space="preserve"> </w:t>
+      </w:r>
+      <w:r>
+        <w:rPr>
+          <w:rFonts w:ascii="Arial" w:hAnsi="Arial" w:cs="Arial"/>
+          <w:b/>
+          <w:bCs/>
+          <w:sz w:val="32"/>
+          <w:szCs w:val="32"/>
+        </w:rPr>
+        <w:t>Beeharry</w:t>
       </w:r>
     </w:p>
     <w:p>
@@ -1788,14 +1820,7 @@
           <w:rFonts w:ascii="Arial" w:eastAsia="Arial" w:hAnsi="Arial" w:cs="Arial"/>
           <w:sz w:val="20"/>
         </w:rPr>
-        <w:t xml:space="preserve"> - </w:t>
-      </w:r>
-      <w:r>
-        <w:rPr>
-          <w:rFonts w:ascii="Arial" w:eastAsia="Arial" w:hAnsi="Arial" w:cs="Arial"/>
-          <w:sz w:val="20"/>
-        </w:rPr>
-        <w:t>J</w:t>
+        <w:t xml:space="preserve"> - J</w:t>
       </w:r>
       <w:r>
         <w:rPr>
@@ -2431,7 +2456,7 @@
 </file>
 
 <file path=word/endnotes.xml><?xml version="1.0" encoding="utf-8"?>
-<w:endnotes xmlns:wpc="http://schemas.microsoft.com/office/word/2010/wordprocessingCanvas" xmlns:cx="http://schemas.microsoft.com/office/drawing/2014/chartex" xmlns:cx1="http://schemas.microsoft.com/office/drawing/2015/9/8/chartex" xmlns:cx2="http://schemas.microsoft.com/office/drawing/2015/10/21/chartex" xmlns:cx3="http://schemas.microsoft.com/office/drawing/2016/5/9/chartex" xmlns:cx4="http://schemas.microsoft.com/office/drawing/2016/5/10/chartex" xmlns:cx5="http://schemas.microsoft.com/office/drawing/2016/5/11/chartex" xmlns:cx6="http://schemas.microsoft.com/office/drawing/2016/5/12/chartex" xmlns:cx7="http://schemas.microsoft.com/office/drawing/2016/5/13/chartex" xmlns:cx8="http://schemas.microsoft.com/office/drawing/2016/5/14/chartex" xmlns:mc="http://schemas.openxmlformats.org/markup-compatibility/2006" xmlns:aink="http://schemas.microsoft.com/office/drawing/2016/ink" xmlns:am3d="http://schemas.microsoft.com/office/drawing/2017/model3d" xmlns:o="urn:schemas-microsoft-com:office:office" xmlns:oel="http://schemas.microsoft.com/office/2019/extlst" xmlns:r="http://schemas.openxmlformats.org/officeDocument/2006/relationships" xmlns:m="http://schemas.openxmlformats.org/officeDocument/2006/math" xmlns:v="urn:schemas-microsoft-com:vml" xmlns:wp14="http://schemas.microsoft.com/office/word/2010/wordprocessingDrawing" xmlns:wp="http://schemas.openxmlformats.org/drawingml/2006/wordprocessingDrawing" xmlns:w10="urn:schemas-microsoft-com:office:word" xmlns:w="http://schemas.openxmlformats.org/wordprocessingml/2006/main" xmlns:w14="http://schemas.microsoft.com/office/word/2010/wordml" xmlns:w15="http://schemas.microsoft.com/office/word/2012/wordml" xmlns:w16cex="http://schemas.microsoft.com/office/word/2018/wordml/cex" xmlns:w16cid="http://schemas.microsoft.com/office/word/2016/wordml/cid" xmlns:w16="http://schemas.microsoft.com/office/word/2018/wordml" xmlns:w16sdtdh="http://schemas.microsoft.com/office/word/2020/wordml/sdtdatahash" xmlns:w16se="http://schemas.microsoft.com/office/word/2015/wordml/symex" xmlns:wpg="http://schemas.microsoft.com/office/word/2010/wordprocessingGroup" xmlns:wpi="http://schemas.microsoft.com/office/word/2010/wordprocessingInk" xmlns:wne="http://schemas.microsoft.com/office/word/2006/wordml" xmlns:wps="http://schemas.microsoft.com/office/word/2010/wordprocessingShape" mc:Ignorable="w14 w15 w16se w16cid w16 w16cex w16sdtdh wp14">
+<w:endnotes xmlns:wpc="http://schemas.microsoft.com/office/word/2010/wordprocessingCanvas" xmlns:cx="http://schemas.microsoft.com/office/drawing/2014/chartex" xmlns:cx1="http://schemas.microsoft.com/office/drawing/2015/9/8/chartex" xmlns:cx2="http://schemas.microsoft.com/office/drawing/2015/10/21/chartex" xmlns:cx3="http://schemas.microsoft.com/office/drawing/2016/5/9/chartex" xmlns:cx4="http://schemas.microsoft.com/office/drawing/2016/5/10/chartex" xmlns:cx5="http://schemas.microsoft.com/office/drawing/2016/5/11/chartex" xmlns:cx6="http://schemas.microsoft.com/office/drawing/2016/5/12/chartex" xmlns:cx7="http://schemas.microsoft.com/office/drawing/2016/5/13/chartex" xmlns:cx8="http://schemas.microsoft.com/office/drawing/2016/5/14/chartex" xmlns:mc="http://schemas.openxmlformats.org/markup-compatibility/2006" xmlns:aink="http://schemas.microsoft.com/office/drawing/2016/ink" xmlns:am3d="http://schemas.microsoft.com/office/drawing/2017/model3d" xmlns:o="urn:schemas-microsoft-com:office:office" xmlns:r="http://schemas.openxmlformats.org/officeDocument/2006/relationships" xmlns:m="http://schemas.openxmlformats.org/officeDocument/2006/math" xmlns:v="urn:schemas-microsoft-com:vml" xmlns:wp14="http://schemas.microsoft.com/office/word/2010/wordprocessingDrawing" xmlns:wp="http://schemas.openxmlformats.org/drawingml/2006/wordprocessingDrawing" xmlns:w10="urn:schemas-microsoft-com:office:word" xmlns:w="http://schemas.openxmlformats.org/wordprocessingml/2006/main" xmlns:w14="http://schemas.microsoft.com/office/word/2010/wordml" xmlns:w15="http://schemas.microsoft.com/office/word/2012/wordml" xmlns:w16cex="http://schemas.microsoft.com/office/word/2018/wordml/cex" xmlns:w16cid="http://schemas.microsoft.com/office/word/2016/wordml/cid" xmlns:w16="http://schemas.microsoft.com/office/word/2018/wordml" xmlns:w16se="http://schemas.microsoft.com/office/word/2015/wordml/symex" xmlns:wpg="http://schemas.microsoft.com/office/word/2010/wordprocessingGroup" xmlns:wpi="http://schemas.microsoft.com/office/word/2010/wordprocessingInk" xmlns:wne="http://schemas.microsoft.com/office/word/2006/wordml" xmlns:wps="http://schemas.microsoft.com/office/word/2010/wordprocessingShape" mc:Ignorable="w14 w15 w16se w16cid w16 w16cex wp14">
   <w:endnote w:type="separator" w:id="-1">
     <w:p>
       <w:pPr>
@@ -2456,7 +2481,7 @@
 </file>
 
 <file path=word/footer1.xml><?xml version="1.0" encoding="utf-8"?>
-<w:ftr xmlns:wpc="http://schemas.microsoft.com/office/word/2010/wordprocessingCanvas" xmlns:cx="http://schemas.microsoft.com/office/drawing/2014/chartex" xmlns:cx1="http://schemas.microsoft.com/office/drawing/2015/9/8/chartex" xmlns:cx2="http://schemas.microsoft.com/office/drawing/2015/10/21/chartex" xmlns:cx3="http://schemas.microsoft.com/office/drawing/2016/5/9/chartex" xmlns:cx4="http://schemas.microsoft.com/office/drawing/2016/5/10/chartex" xmlns:cx5="http://schemas.microsoft.com/office/drawing/2016/5/11/chartex" xmlns:cx6="http://schemas.microsoft.com/office/drawing/2016/5/12/chartex" xmlns:cx7="http://schemas.microsoft.com/office/drawing/2016/5/13/chartex" xmlns:cx8="http://schemas.microsoft.com/office/drawing/2016/5/14/chartex" xmlns:mc="http://schemas.openxmlformats.org/markup-compatibility/2006" xmlns:aink="http://schemas.microsoft.com/office/drawing/2016/ink" xmlns:am3d="http://schemas.microsoft.com/office/drawing/2017/model3d" xmlns:o="urn:schemas-microsoft-com:office:office" xmlns:oel="http://schemas.microsoft.com/office/2019/extlst" xmlns:r="http://schemas.openxmlformats.org/officeDocument/2006/relationships" xmlns:m="http://schemas.openxmlformats.org/officeDocument/2006/math" xmlns:v="urn:schemas-microsoft-com:vml" xmlns:wp14="http://schemas.microsoft.com/office/word/2010/wordprocessingDrawing" xmlns:wp="http://schemas.openxmlformats.org/drawingml/2006/wordprocessingDrawing" xmlns:w10="urn:schemas-microsoft-com:office:word" xmlns:w="http://schemas.openxmlformats.org/wordprocessingml/2006/main" xmlns:w14="http://schemas.microsoft.com/office/word/2010/wordml" xmlns:w15="http://schemas.microsoft.com/office/word/2012/wordml" xmlns:w16cex="http://schemas.microsoft.com/office/word/2018/wordml/cex" xmlns:w16cid="http://schemas.microsoft.com/office/word/2016/wordml/cid" xmlns:w16="http://schemas.microsoft.com/office/word/2018/wordml" xmlns:w16sdtdh="http://schemas.microsoft.com/office/word/2020/wordml/sdtdatahash" xmlns:w16se="http://schemas.microsoft.com/office/word/2015/wordml/symex" xmlns:wpg="http://schemas.microsoft.com/office/word/2010/wordprocessingGroup" xmlns:wpi="http://schemas.microsoft.com/office/word/2010/wordprocessingInk" xmlns:wne="http://schemas.microsoft.com/office/word/2006/wordml" xmlns:wps="http://schemas.microsoft.com/office/word/2010/wordprocessingShape" mc:Ignorable="w14 w15 w16se w16cid w16 w16cex w16sdtdh wp14">
+<w:ftr xmlns:wpc="http://schemas.microsoft.com/office/word/2010/wordprocessingCanvas" xmlns:cx="http://schemas.microsoft.com/office/drawing/2014/chartex" xmlns:cx1="http://schemas.microsoft.com/office/drawing/2015/9/8/chartex" xmlns:cx2="http://schemas.microsoft.com/office/drawing/2015/10/21/chartex" xmlns:cx3="http://schemas.microsoft.com/office/drawing/2016/5/9/chartex" xmlns:cx4="http://schemas.microsoft.com/office/drawing/2016/5/10/chartex" xmlns:cx5="http://schemas.microsoft.com/office/drawing/2016/5/11/chartex" xmlns:cx6="http://schemas.microsoft.com/office/drawing/2016/5/12/chartex" xmlns:cx7="http://schemas.microsoft.com/office/drawing/2016/5/13/chartex" xmlns:cx8="http://schemas.microsoft.com/office/drawing/2016/5/14/chartex" xmlns:mc="http://schemas.openxmlformats.org/markup-compatibility/2006" xmlns:aink="http://schemas.microsoft.com/office/drawing/2016/ink" xmlns:am3d="http://schemas.microsoft.com/office/drawing/2017/model3d" xmlns:o="urn:schemas-microsoft-com:office:office" xmlns:r="http://schemas.openxmlformats.org/officeDocument/2006/relationships" xmlns:m="http://schemas.openxmlformats.org/officeDocument/2006/math" xmlns:v="urn:schemas-microsoft-com:vml" xmlns:wp14="http://schemas.microsoft.com/office/word/2010/wordprocessingDrawing" xmlns:wp="http://schemas.openxmlformats.org/drawingml/2006/wordprocessingDrawing" xmlns:w10="urn:schemas-microsoft-com:office:word" xmlns:w="http://schemas.openxmlformats.org/wordprocessingml/2006/main" xmlns:w14="http://schemas.microsoft.com/office/word/2010/wordml" xmlns:w15="http://schemas.microsoft.com/office/word/2012/wordml" xmlns:w16cex="http://schemas.microsoft.com/office/word/2018/wordml/cex" xmlns:w16cid="http://schemas.microsoft.com/office/word/2016/wordml/cid" xmlns:w16="http://schemas.microsoft.com/office/word/2018/wordml" xmlns:w16se="http://schemas.microsoft.com/office/word/2015/wordml/symex" xmlns:wpg="http://schemas.microsoft.com/office/word/2010/wordprocessingGroup" xmlns:wpi="http://schemas.microsoft.com/office/word/2010/wordprocessingInk" xmlns:wne="http://schemas.microsoft.com/office/word/2006/wordml" xmlns:wps="http://schemas.microsoft.com/office/word/2010/wordprocessingShape" mc:Ignorable="w14 w15 w16se w16cid w16 w16cex wp14">
   <w:sdt>
     <w:sdtPr>
       <w:rPr>
@@ -2468,6 +2493,7 @@
         <w:docPartUnique/>
       </w:docPartObj>
     </w:sdtPr>
+    <w:sdtEndPr/>
     <w:sdtContent>
       <w:sdt>
         <w:sdtPr>
@@ -2480,6 +2506,7 @@
             <w:docPartUnique/>
           </w:docPartObj>
         </w:sdtPr>
+        <w:sdtEndPr/>
         <w:sdtContent>
           <w:p>
             <w:pPr>
@@ -2609,7 +2636,7 @@
 </file>
 
 <file path=word/footnotes.xml><?xml version="1.0" encoding="utf-8"?>
-<w:footnotes xmlns:wpc="http://schemas.microsoft.com/office/word/2010/wordprocessingCanvas" xmlns:cx="http://schemas.microsoft.com/office/drawing/2014/chartex" xmlns:cx1="http://schemas.microsoft.com/office/drawing/2015/9/8/chartex" xmlns:cx2="http://schemas.microsoft.com/office/drawing/2015/10/21/chartex" xmlns:cx3="http://schemas.microsoft.com/office/drawing/2016/5/9/chartex" xmlns:cx4="http://schemas.microsoft.com/office/drawing/2016/5/10/chartex" xmlns:cx5="http://schemas.microsoft.com/office/drawing/2016/5/11/chartex" xmlns:cx6="http://schemas.microsoft.com/office/drawing/2016/5/12/chartex" xmlns:cx7="http://schemas.microsoft.com/office/drawing/2016/5/13/chartex" xmlns:cx8="http://schemas.microsoft.com/office/drawing/2016/5/14/chartex" xmlns:mc="http://schemas.openxmlformats.org/markup-compatibility/2006" xmlns:aink="http://schemas.microsoft.com/office/drawing/2016/ink" xmlns:am3d="http://schemas.microsoft.com/office/drawing/2017/model3d" xmlns:o="urn:schemas-microsoft-com:office:office" xmlns:oel="http://schemas.microsoft.com/office/2019/extlst" xmlns:r="http://schemas.openxmlformats.org/officeDocument/2006/relationships" xmlns:m="http://schemas.openxmlformats.org/officeDocument/2006/math" xmlns:v="urn:schemas-microsoft-com:vml" xmlns:wp14="http://schemas.microsoft.com/office/word/2010/wordprocessingDrawing" xmlns:wp="http://schemas.openxmlformats.org/drawingml/2006/wordprocessingDrawing" xmlns:w10="urn:schemas-microsoft-com:office:word" xmlns:w="http://schemas.openxmlformats.org/wordprocessingml/2006/main" xmlns:w14="http://schemas.microsoft.com/office/word/2010/wordml" xmlns:w15="http://schemas.microsoft.com/office/word/2012/wordml" xmlns:w16cex="http://schemas.microsoft.com/office/word/2018/wordml/cex" xmlns:w16cid="http://schemas.microsoft.com/office/word/2016/wordml/cid" xmlns:w16="http://schemas.microsoft.com/office/word/2018/wordml" xmlns:w16sdtdh="http://schemas.microsoft.com/office/word/2020/wordml/sdtdatahash" xmlns:w16se="http://schemas.microsoft.com/office/word/2015/wordml/symex" xmlns:wpg="http://schemas.microsoft.com/office/word/2010/wordprocessingGroup" xmlns:wpi="http://schemas.microsoft.com/office/word/2010/wordprocessingInk" xmlns:wne="http://schemas.microsoft.com/office/word/2006/wordml" xmlns:wps="http://schemas.microsoft.com/office/word/2010/wordprocessingShape" mc:Ignorable="w14 w15 w16se w16cid w16 w16cex w16sdtdh wp14">
+<w:footnotes xmlns:wpc="http://schemas.microsoft.com/office/word/2010/wordprocessingCanvas" xmlns:cx="http://schemas.microsoft.com/office/drawing/2014/chartex" xmlns:cx1="http://schemas.microsoft.com/office/drawing/2015/9/8/chartex" xmlns:cx2="http://schemas.microsoft.com/office/drawing/2015/10/21/chartex" xmlns:cx3="http://schemas.microsoft.com/office/drawing/2016/5/9/chartex" xmlns:cx4="http://schemas.microsoft.com/office/drawing/2016/5/10/chartex" xmlns:cx5="http://schemas.microsoft.com/office/drawing/2016/5/11/chartex" xmlns:cx6="http://schemas.microsoft.com/office/drawing/2016/5/12/chartex" xmlns:cx7="http://schemas.microsoft.com/office/drawing/2016/5/13/chartex" xmlns:cx8="http://schemas.microsoft.com/office/drawing/2016/5/14/chartex" xmlns:mc="http://schemas.openxmlformats.org/markup-compatibility/2006" xmlns:aink="http://schemas.microsoft.com/office/drawing/2016/ink" xmlns:am3d="http://schemas.microsoft.com/office/drawing/2017/model3d" xmlns:o="urn:schemas-microsoft-com:office:office" xmlns:r="http://schemas.openxmlformats.org/officeDocument/2006/relationships" xmlns:m="http://schemas.openxmlformats.org/officeDocument/2006/math" xmlns:v="urn:schemas-microsoft-com:vml" xmlns:wp14="http://schemas.microsoft.com/office/word/2010/wordprocessingDrawing" xmlns:wp="http://schemas.openxmlformats.org/drawingml/2006/wordprocessingDrawing" xmlns:w10="urn:schemas-microsoft-com:office:word" xmlns:w="http://schemas.openxmlformats.org/wordprocessingml/2006/main" xmlns:w14="http://schemas.microsoft.com/office/word/2010/wordml" xmlns:w15="http://schemas.microsoft.com/office/word/2012/wordml" xmlns:w16cex="http://schemas.microsoft.com/office/word/2018/wordml/cex" xmlns:w16cid="http://schemas.microsoft.com/office/word/2016/wordml/cid" xmlns:w16="http://schemas.microsoft.com/office/word/2018/wordml" xmlns:w16se="http://schemas.microsoft.com/office/word/2015/wordml/symex" xmlns:wpg="http://schemas.microsoft.com/office/word/2010/wordprocessingGroup" xmlns:wpi="http://schemas.microsoft.com/office/word/2010/wordprocessingInk" xmlns:wne="http://schemas.microsoft.com/office/word/2006/wordml" xmlns:wps="http://schemas.microsoft.com/office/word/2010/wordprocessingShape" mc:Ignorable="w14 w15 w16se w16cid w16 w16cex wp14">
   <w:footnote w:type="separator" w:id="-1">
     <w:p>
       <w:pPr>
@@ -2634,7 +2661,7 @@
 </file>
 
 <file path=word/numbering.xml><?xml version="1.0" encoding="utf-8"?>
-<w:numbering xmlns:wpc="http://schemas.microsoft.com/office/word/2010/wordprocessingCanvas" xmlns:cx="http://schemas.microsoft.com/office/drawing/2014/chartex" xmlns:cx1="http://schemas.microsoft.com/office/drawing/2015/9/8/chartex" xmlns:cx2="http://schemas.microsoft.com/office/drawing/2015/10/21/chartex" xmlns:cx3="http://schemas.microsoft.com/office/drawing/2016/5/9/chartex" xmlns:cx4="http://schemas.microsoft.com/office/drawing/2016/5/10/chartex" xmlns:cx5="http://schemas.microsoft.com/office/drawing/2016/5/11/chartex" xmlns:cx6="http://schemas.microsoft.com/office/drawing/2016/5/12/chartex" xmlns:cx7="http://schemas.microsoft.com/office/drawing/2016/5/13/chartex" xmlns:cx8="http://schemas.microsoft.com/office/drawing/2016/5/14/chartex" xmlns:mc="http://schemas.openxmlformats.org/markup-compatibility/2006" xmlns:aink="http://schemas.microsoft.com/office/drawing/2016/ink" xmlns:am3d="http://schemas.microsoft.com/office/drawing/2017/model3d" xmlns:o="urn:schemas-microsoft-com:office:office" xmlns:oel="http://schemas.microsoft.com/office/2019/extlst" xmlns:r="http://schemas.openxmlformats.org/officeDocument/2006/relationships" xmlns:m="http://schemas.openxmlformats.org/officeDocument/2006/math" xmlns:v="urn:schemas-microsoft-com:vml" xmlns:wp14="http://schemas.microsoft.com/office/word/2010/wordprocessingDrawing" xmlns:wp="http://schemas.openxmlformats.org/drawingml/2006/wordprocessingDrawing" xmlns:w10="urn:schemas-microsoft-com:office:word" xmlns:w="http://schemas.openxmlformats.org/wordprocessingml/2006/main" xmlns:w14="http://schemas.microsoft.com/office/word/2010/wordml" xmlns:w15="http://schemas.microsoft.com/office/word/2012/wordml" xmlns:w16cex="http://schemas.microsoft.com/office/word/2018/wordml/cex" xmlns:w16cid="http://schemas.microsoft.com/office/word/2016/wordml/cid" xmlns:w16="http://schemas.microsoft.com/office/word/2018/wordml" xmlns:w16sdtdh="http://schemas.microsoft.com/office/word/2020/wordml/sdtdatahash" xmlns:w16se="http://schemas.microsoft.com/office/word/2015/wordml/symex" xmlns:wpg="http://schemas.microsoft.com/office/word/2010/wordprocessingGroup" xmlns:wpi="http://schemas.microsoft.com/office/word/2010/wordprocessingInk" xmlns:wne="http://schemas.microsoft.com/office/word/2006/wordml" xmlns:wps="http://schemas.microsoft.com/office/word/2010/wordprocessingShape" mc:Ignorable="w14 w15 w16se w16cid w16 w16cex w16sdtdh wp14">
+<w:numbering xmlns:wpc="http://schemas.microsoft.com/office/word/2010/wordprocessingCanvas" xmlns:cx="http://schemas.microsoft.com/office/drawing/2014/chartex" xmlns:cx1="http://schemas.microsoft.com/office/drawing/2015/9/8/chartex" xmlns:cx2="http://schemas.microsoft.com/office/drawing/2015/10/21/chartex" xmlns:cx3="http://schemas.microsoft.com/office/drawing/2016/5/9/chartex" xmlns:cx4="http://schemas.microsoft.com/office/drawing/2016/5/10/chartex" xmlns:cx5="http://schemas.microsoft.com/office/drawing/2016/5/11/chartex" xmlns:cx6="http://schemas.microsoft.com/office/drawing/2016/5/12/chartex" xmlns:cx7="http://schemas.microsoft.com/office/drawing/2016/5/13/chartex" xmlns:cx8="http://schemas.microsoft.com/office/drawing/2016/5/14/chartex" xmlns:mc="http://schemas.openxmlformats.org/markup-compatibility/2006" xmlns:aink="http://schemas.microsoft.com/office/drawing/2016/ink" xmlns:am3d="http://schemas.microsoft.com/office/drawing/2017/model3d" xmlns:o="urn:schemas-microsoft-com:office:office" xmlns:r="http://schemas.openxmlformats.org/officeDocument/2006/relationships" xmlns:m="http://schemas.openxmlformats.org/officeDocument/2006/math" xmlns:v="urn:schemas-microsoft-com:vml" xmlns:wp14="http://schemas.microsoft.com/office/word/2010/wordprocessingDrawing" xmlns:wp="http://schemas.openxmlformats.org/drawingml/2006/wordprocessingDrawing" xmlns:w10="urn:schemas-microsoft-com:office:word" xmlns:w="http://schemas.openxmlformats.org/wordprocessingml/2006/main" xmlns:w14="http://schemas.microsoft.com/office/word/2010/wordml" xmlns:w15="http://schemas.microsoft.com/office/word/2012/wordml" xmlns:w16cex="http://schemas.microsoft.com/office/word/2018/wordml/cex" xmlns:w16cid="http://schemas.microsoft.com/office/word/2016/wordml/cid" xmlns:w16="http://schemas.microsoft.com/office/word/2018/wordml" xmlns:w16se="http://schemas.microsoft.com/office/word/2015/wordml/symex" xmlns:wpg="http://schemas.microsoft.com/office/word/2010/wordprocessingGroup" xmlns:wpi="http://schemas.microsoft.com/office/word/2010/wordprocessingInk" xmlns:wne="http://schemas.microsoft.com/office/word/2006/wordml" xmlns:wps="http://schemas.microsoft.com/office/word/2010/wordprocessingShape" mc:Ignorable="w14 w15 w16se w16cid w16 w16cex wp14">
   <w:abstractNum w:abstractNumId="0" w15:restartNumberingAfterBreak="0">
     <w:nsid w:val="06300529"/>
     <w:multiLevelType w:val="hybridMultilevel"/>
@@ -4063,54 +4090,54 @@
       </w:rPr>
     </w:lvl>
   </w:abstractNum>
-  <w:num w:numId="1" w16cid:durableId="1383213814">
+  <w:num w:numId="1">
     <w:abstractNumId w:val="5"/>
   </w:num>
-  <w:num w:numId="2" w16cid:durableId="1623801659">
+  <w:num w:numId="2">
     <w:abstractNumId w:val="0"/>
   </w:num>
-  <w:num w:numId="3" w16cid:durableId="1944535539">
+  <w:num w:numId="3">
     <w:abstractNumId w:val="6"/>
   </w:num>
-  <w:num w:numId="4" w16cid:durableId="730661126">
+  <w:num w:numId="4">
     <w:abstractNumId w:val="11"/>
   </w:num>
-  <w:num w:numId="5" w16cid:durableId="1596399067">
+  <w:num w:numId="5">
     <w:abstractNumId w:val="1"/>
   </w:num>
-  <w:num w:numId="6" w16cid:durableId="938830239">
+  <w:num w:numId="6">
     <w:abstractNumId w:val="4"/>
   </w:num>
-  <w:num w:numId="7" w16cid:durableId="1053961808">
+  <w:num w:numId="7">
     <w:abstractNumId w:val="9"/>
   </w:num>
-  <w:num w:numId="8" w16cid:durableId="738552332">
+  <w:num w:numId="8">
     <w:abstractNumId w:val="2"/>
   </w:num>
-  <w:num w:numId="9" w16cid:durableId="355541616">
+  <w:num w:numId="9">
     <w:abstractNumId w:val="7"/>
   </w:num>
-  <w:num w:numId="10" w16cid:durableId="999306132">
+  <w:num w:numId="10">
     <w:abstractNumId w:val="10"/>
   </w:num>
-  <w:num w:numId="11" w16cid:durableId="1168138503">
+  <w:num w:numId="11">
     <w:abstractNumId w:val="8"/>
   </w:num>
-  <w:num w:numId="12" w16cid:durableId="1686714434">
+  <w:num w:numId="12">
     <w:abstractNumId w:val="3"/>
   </w:num>
 </w:numbering>
 </file>
 
 <file path=word/styles.xml><?xml version="1.0" encoding="utf-8"?>
-<w:styles xmlns:mc="http://schemas.openxmlformats.org/markup-compatibility/2006" xmlns:r="http://schemas.openxmlformats.org/officeDocument/2006/relationships" xmlns:w="http://schemas.openxmlformats.org/wordprocessingml/2006/main" xmlns:w14="http://schemas.microsoft.com/office/word/2010/wordml" xmlns:w15="http://schemas.microsoft.com/office/word/2012/wordml" xmlns:w16cex="http://schemas.microsoft.com/office/word/2018/wordml/cex" xmlns:w16cid="http://schemas.microsoft.com/office/word/2016/wordml/cid" xmlns:w16="http://schemas.microsoft.com/office/word/2018/wordml" xmlns:w16sdtdh="http://schemas.microsoft.com/office/word/2020/wordml/sdtdatahash" xmlns:w16se="http://schemas.microsoft.com/office/word/2015/wordml/symex" mc:Ignorable="w14 w15 w16se w16cid w16 w16cex w16sdtdh">
+<w:styles xmlns:mc="http://schemas.openxmlformats.org/markup-compatibility/2006" xmlns:r="http://schemas.openxmlformats.org/officeDocument/2006/relationships" xmlns:w="http://schemas.openxmlformats.org/wordprocessingml/2006/main" xmlns:w14="http://schemas.microsoft.com/office/word/2010/wordml" xmlns:w15="http://schemas.microsoft.com/office/word/2012/wordml" xmlns:w16cex="http://schemas.microsoft.com/office/word/2018/wordml/cex" xmlns:w16cid="http://schemas.microsoft.com/office/word/2016/wordml/cid" xmlns:w16="http://schemas.microsoft.com/office/word/2018/wordml" xmlns:w16se="http://schemas.microsoft.com/office/word/2015/wordml/symex" mc:Ignorable="w14 w15 w16se w16cid w16 w16cex">
   <w:docDefaults>
     <w:rPrDefault>
       <w:rPr>
         <w:rFonts w:asciiTheme="minorHAnsi" w:eastAsiaTheme="minorHAnsi" w:hAnsiTheme="minorHAnsi" w:cstheme="minorBidi"/>
         <w:sz w:val="22"/>
         <w:szCs w:val="22"/>
-        <w:lang w:val="en-MU" w:eastAsia="en-US" w:bidi="ar-SA"/>
+        <w:lang w:eastAsia="en-US" w:bidi="ar-SA"/>
       </w:rPr>
     </w:rPrDefault>
     <w:pPrDefault>
@@ -4508,6 +4535,7 @@
   <w:style w:type="character" w:default="1" w:styleId="DefaultParagraphFont">
     <w:name w:val="Default Paragraph Font"/>
     <w:uiPriority w:val="1"/>
+    <w:semiHidden/>
     <w:unhideWhenUsed/>
   </w:style>
   <w:style w:type="table" w:default="1" w:styleId="TableNormal">

</xml_diff>

<commit_message>
added french version of cv
</commit_message>
<xml_diff>
--- a/assets/Farhaan Beeharry CV.docx
+++ b/assets/Farhaan Beeharry CV.docx
@@ -23,20 +23,8 @@
           <w:sz w:val="32"/>
           <w:szCs w:val="32"/>
         </w:rPr>
-        <w:t xml:space="preserve">Farhaan Mohammad </w:t>
-      </w:r>
-      <w:proofErr w:type="spellStart"/>
-      <w:r>
-        <w:rPr>
-          <w:rFonts w:ascii="Arial" w:hAnsi="Arial" w:cs="Arial"/>
-          <w:b/>
-          <w:bCs/>
-          <w:sz w:val="32"/>
-          <w:szCs w:val="32"/>
-        </w:rPr>
-        <w:t>Sa’ad</w:t>
-      </w:r>
-      <w:proofErr w:type="spellEnd"/>
+        <w:t>Farhaan Mohammad Sa’ad</w:t>
+      </w:r>
       <w:r>
         <w:rPr>
           <w:rFonts w:ascii="Arial" w:hAnsi="Arial" w:cs="Arial"/>
@@ -429,7 +417,23 @@
           <w:sz w:val="20"/>
           <w:szCs w:val="20"/>
         </w:rPr>
-        <w:t>Working on 3rd Party Projects using Angular, Flutter and Java.</w:t>
+        <w:t>Working on 3rd Party Projects using Angular</w:t>
+      </w:r>
+      <w:r>
+        <w:rPr>
+          <w:rFonts w:ascii="Arial" w:hAnsi="Arial" w:cs="Arial"/>
+          <w:sz w:val="20"/>
+          <w:szCs w:val="20"/>
+        </w:rPr>
+        <w:t xml:space="preserve"> </w:t>
+      </w:r>
+      <w:r>
+        <w:rPr>
+          <w:rFonts w:ascii="Arial" w:hAnsi="Arial" w:cs="Arial"/>
+          <w:sz w:val="20"/>
+          <w:szCs w:val="20"/>
+        </w:rPr>
+        <w:t>and Java.</w:t>
       </w:r>
     </w:p>
     <w:p>
@@ -1099,7 +1103,6 @@
           <w:szCs w:val="20"/>
         </w:rPr>
       </w:pPr>
-      <w:proofErr w:type="spellStart"/>
       <w:r>
         <w:rPr>
           <w:rFonts w:ascii="Arial" w:hAnsi="Arial" w:cs="Arial"/>
@@ -1110,7 +1113,6 @@
         </w:rPr>
         <w:t>ELCAdemy</w:t>
       </w:r>
-      <w:proofErr w:type="spellEnd"/>
       <w:r>
         <w:rPr>
           <w:rFonts w:ascii="Arial" w:hAnsi="Arial" w:cs="Arial"/>
@@ -1186,29 +1188,7 @@
           <w:szCs w:val="20"/>
         </w:rPr>
         <w:lastRenderedPageBreak/>
-        <w:t xml:space="preserve">UoM Online Inter-University </w:t>
-      </w:r>
-      <w:proofErr w:type="spellStart"/>
-      <w:r>
-        <w:rPr>
-          <w:rFonts w:ascii="Arial" w:hAnsi="Arial" w:cs="Arial"/>
-          <w:b/>
-          <w:bCs/>
-          <w:sz w:val="20"/>
-          <w:szCs w:val="20"/>
-        </w:rPr>
-        <w:t>TechWar</w:t>
-      </w:r>
-      <w:proofErr w:type="spellEnd"/>
-      <w:r>
-        <w:rPr>
-          <w:rFonts w:ascii="Arial" w:hAnsi="Arial" w:cs="Arial"/>
-          <w:b/>
-          <w:bCs/>
-          <w:sz w:val="20"/>
-          <w:szCs w:val="20"/>
-        </w:rPr>
-        <w:t>, March 2021</w:t>
+        <w:t>UoM Online Inter-University TechWar, March 2021</w:t>
       </w:r>
     </w:p>
     <w:p>
@@ -1231,77 +1211,43 @@
           <w:sz w:val="20"/>
           <w:szCs w:val="20"/>
         </w:rPr>
-        <w:t xml:space="preserve">Second prize winner – </w:t>
-      </w:r>
-      <w:proofErr w:type="spellStart"/>
-      <w:r>
-        <w:rPr>
-          <w:rFonts w:ascii="Arial" w:hAnsi="Arial" w:cs="Arial"/>
-          <w:i/>
-          <w:iCs/>
-          <w:sz w:val="20"/>
-          <w:szCs w:val="20"/>
-        </w:rPr>
-        <w:t>Crackathon</w:t>
-      </w:r>
-      <w:proofErr w:type="spellEnd"/>
-      <w:r>
-        <w:rPr>
-          <w:rFonts w:ascii="Arial" w:hAnsi="Arial" w:cs="Arial"/>
-          <w:i/>
-          <w:iCs/>
-          <w:sz w:val="20"/>
-          <w:szCs w:val="20"/>
-        </w:rPr>
-        <w:t xml:space="preserve"> Challenge</w:t>
-      </w:r>
-    </w:p>
-    <w:p>
-      <w:pPr>
-        <w:pStyle w:val="NoSpacing"/>
-        <w:spacing w:line="300" w:lineRule="auto"/>
-        <w:rPr>
-          <w:rFonts w:ascii="Arial" w:hAnsi="Arial" w:cs="Arial"/>
-          <w:b/>
-          <w:bCs/>
-          <w:sz w:val="20"/>
-          <w:szCs w:val="20"/>
-        </w:rPr>
-      </w:pPr>
-    </w:p>
-    <w:p>
-      <w:pPr>
-        <w:pStyle w:val="NoSpacing"/>
-        <w:spacing w:line="300" w:lineRule="auto"/>
-        <w:rPr>
-          <w:rFonts w:ascii="Arial" w:hAnsi="Arial" w:cs="Arial"/>
-          <w:b/>
-          <w:bCs/>
-          <w:sz w:val="20"/>
-          <w:szCs w:val="20"/>
-        </w:rPr>
-      </w:pPr>
-      <w:proofErr w:type="spellStart"/>
-      <w:r>
-        <w:rPr>
-          <w:rFonts w:ascii="Arial" w:hAnsi="Arial" w:cs="Arial"/>
-          <w:b/>
-          <w:bCs/>
-          <w:sz w:val="20"/>
-          <w:szCs w:val="20"/>
-        </w:rPr>
-        <w:t>DigiCup</w:t>
-      </w:r>
-      <w:proofErr w:type="spellEnd"/>
-      <w:r>
-        <w:rPr>
-          <w:rFonts w:ascii="Arial" w:hAnsi="Arial" w:cs="Arial"/>
-          <w:b/>
-          <w:bCs/>
-          <w:sz w:val="20"/>
-          <w:szCs w:val="20"/>
-        </w:rPr>
-        <w:t xml:space="preserve"> 2020 – Digital Solution Challenge</w:t>
+        <w:t>Second prize winner – Crackathon Challenge</w:t>
+      </w:r>
+    </w:p>
+    <w:p>
+      <w:pPr>
+        <w:pStyle w:val="NoSpacing"/>
+        <w:spacing w:line="300" w:lineRule="auto"/>
+        <w:rPr>
+          <w:rFonts w:ascii="Arial" w:hAnsi="Arial" w:cs="Arial"/>
+          <w:b/>
+          <w:bCs/>
+          <w:sz w:val="20"/>
+          <w:szCs w:val="20"/>
+        </w:rPr>
+      </w:pPr>
+    </w:p>
+    <w:p>
+      <w:pPr>
+        <w:pStyle w:val="NoSpacing"/>
+        <w:spacing w:line="300" w:lineRule="auto"/>
+        <w:rPr>
+          <w:rFonts w:ascii="Arial" w:hAnsi="Arial" w:cs="Arial"/>
+          <w:b/>
+          <w:bCs/>
+          <w:sz w:val="20"/>
+          <w:szCs w:val="20"/>
+        </w:rPr>
+      </w:pPr>
+      <w:r>
+        <w:rPr>
+          <w:rFonts w:ascii="Arial" w:hAnsi="Arial" w:cs="Arial"/>
+          <w:b/>
+          <w:bCs/>
+          <w:sz w:val="20"/>
+          <w:szCs w:val="20"/>
+        </w:rPr>
+        <w:t>DigiCup 2020 – Digital Solution Challenge</w:t>
       </w:r>
       <w:r>
         <w:rPr>
@@ -2162,18 +2108,8 @@
           <w:sz w:val="20"/>
           <w:szCs w:val="20"/>
         </w:rPr>
-        <w:t xml:space="preserve"> and </w:t>
-      </w:r>
-      <w:proofErr w:type="spellStart"/>
-      <w:r>
-        <w:rPr>
-          <w:rFonts w:ascii="Arial" w:hAnsi="Arial" w:cs="Arial"/>
-          <w:sz w:val="20"/>
-          <w:szCs w:val="20"/>
-        </w:rPr>
-        <w:t>xBee</w:t>
-      </w:r>
-      <w:proofErr w:type="spellEnd"/>
+        <w:t xml:space="preserve"> and xBee</w:t>
+      </w:r>
     </w:p>
     <w:p>
       <w:pPr>
@@ -4137,7 +4073,7 @@
         <w:rFonts w:asciiTheme="minorHAnsi" w:eastAsiaTheme="minorHAnsi" w:hAnsiTheme="minorHAnsi" w:cstheme="minorBidi"/>
         <w:sz w:val="22"/>
         <w:szCs w:val="22"/>
-        <w:lang w:eastAsia="en-US" w:bidi="ar-SA"/>
+        <w:lang w:val="en-GB" w:eastAsia="en-US" w:bidi="ar-SA"/>
       </w:rPr>
     </w:rPrDefault>
     <w:pPrDefault>
@@ -4528,9 +4464,6 @@
     <w:name w:val="Normal"/>
     <w:qFormat/>
     <w:rsid w:val="00960FD4"/>
-    <w:rPr>
-      <w:lang w:val="en-GB"/>
-    </w:rPr>
   </w:style>
   <w:style w:type="character" w:default="1" w:styleId="DefaultParagraphFont">
     <w:name w:val="Default Paragraph Font"/>
@@ -4567,9 +4500,6 @@
     <w:pPr>
       <w:spacing w:after="0" w:line="240" w:lineRule="auto"/>
     </w:pPr>
-    <w:rPr>
-      <w:lang w:val="en-GB"/>
-    </w:rPr>
   </w:style>
   <w:style w:type="character" w:styleId="Hyperlink">
     <w:name w:val="Hyperlink"/>

</xml_diff>

<commit_message>
Updated CV (EN and FR)
</commit_message>
<xml_diff>
--- a/assets/Farhaan Beeharry CV.docx
+++ b/assets/Farhaan Beeharry CV.docx
@@ -1,6 +1,6 @@
 
 <file path=word/document.xml><?xml version="1.0" encoding="utf-8"?>
-<w:document xmlns:wpc="http://schemas.microsoft.com/office/word/2010/wordprocessingCanvas" xmlns:cx="http://schemas.microsoft.com/office/drawing/2014/chartex" xmlns:cx1="http://schemas.microsoft.com/office/drawing/2015/9/8/chartex" xmlns:cx2="http://schemas.microsoft.com/office/drawing/2015/10/21/chartex" xmlns:cx3="http://schemas.microsoft.com/office/drawing/2016/5/9/chartex" xmlns:cx4="http://schemas.microsoft.com/office/drawing/2016/5/10/chartex" xmlns:cx5="http://schemas.microsoft.com/office/drawing/2016/5/11/chartex" xmlns:cx6="http://schemas.microsoft.com/office/drawing/2016/5/12/chartex" xmlns:cx7="http://schemas.microsoft.com/office/drawing/2016/5/13/chartex" xmlns:cx8="http://schemas.microsoft.com/office/drawing/2016/5/14/chartex" xmlns:mc="http://schemas.openxmlformats.org/markup-compatibility/2006" xmlns:aink="http://schemas.microsoft.com/office/drawing/2016/ink" xmlns:am3d="http://schemas.microsoft.com/office/drawing/2017/model3d" xmlns:o="urn:schemas-microsoft-com:office:office" xmlns:r="http://schemas.openxmlformats.org/officeDocument/2006/relationships" xmlns:m="http://schemas.openxmlformats.org/officeDocument/2006/math" xmlns:v="urn:schemas-microsoft-com:vml" xmlns:wp14="http://schemas.microsoft.com/office/word/2010/wordprocessingDrawing" xmlns:wp="http://schemas.openxmlformats.org/drawingml/2006/wordprocessingDrawing" xmlns:w10="urn:schemas-microsoft-com:office:word" xmlns:w="http://schemas.openxmlformats.org/wordprocessingml/2006/main" xmlns:w14="http://schemas.microsoft.com/office/word/2010/wordml" xmlns:w15="http://schemas.microsoft.com/office/word/2012/wordml" xmlns:w16cex="http://schemas.microsoft.com/office/word/2018/wordml/cex" xmlns:w16cid="http://schemas.microsoft.com/office/word/2016/wordml/cid" xmlns:w16="http://schemas.microsoft.com/office/word/2018/wordml" xmlns:w16se="http://schemas.microsoft.com/office/word/2015/wordml/symex" xmlns:wpg="http://schemas.microsoft.com/office/word/2010/wordprocessingGroup" xmlns:wpi="http://schemas.microsoft.com/office/word/2010/wordprocessingInk" xmlns:wne="http://schemas.microsoft.com/office/word/2006/wordml" xmlns:wps="http://schemas.microsoft.com/office/word/2010/wordprocessingShape" mc:Ignorable="w14 w15 w16se w16cid w16 w16cex wp14">
+<w:document xmlns:wpc="http://schemas.microsoft.com/office/word/2010/wordprocessingCanvas" xmlns:cx="http://schemas.microsoft.com/office/drawing/2014/chartex" xmlns:cx1="http://schemas.microsoft.com/office/drawing/2015/9/8/chartex" xmlns:cx2="http://schemas.microsoft.com/office/drawing/2015/10/21/chartex" xmlns:cx3="http://schemas.microsoft.com/office/drawing/2016/5/9/chartex" xmlns:cx4="http://schemas.microsoft.com/office/drawing/2016/5/10/chartex" xmlns:cx5="http://schemas.microsoft.com/office/drawing/2016/5/11/chartex" xmlns:cx6="http://schemas.microsoft.com/office/drawing/2016/5/12/chartex" xmlns:cx7="http://schemas.microsoft.com/office/drawing/2016/5/13/chartex" xmlns:cx8="http://schemas.microsoft.com/office/drawing/2016/5/14/chartex" xmlns:mc="http://schemas.openxmlformats.org/markup-compatibility/2006" xmlns:aink="http://schemas.microsoft.com/office/drawing/2016/ink" xmlns:am3d="http://schemas.microsoft.com/office/drawing/2017/model3d" xmlns:o="urn:schemas-microsoft-com:office:office" xmlns:oel="http://schemas.microsoft.com/office/2019/extlst" xmlns:r="http://schemas.openxmlformats.org/officeDocument/2006/relationships" xmlns:m="http://schemas.openxmlformats.org/officeDocument/2006/math" xmlns:v="urn:schemas-microsoft-com:vml" xmlns:wp14="http://schemas.microsoft.com/office/word/2010/wordprocessingDrawing" xmlns:wp="http://schemas.openxmlformats.org/drawingml/2006/wordprocessingDrawing" xmlns:w10="urn:schemas-microsoft-com:office:word" xmlns:w="http://schemas.openxmlformats.org/wordprocessingml/2006/main" xmlns:w14="http://schemas.microsoft.com/office/word/2010/wordml" xmlns:w15="http://schemas.microsoft.com/office/word/2012/wordml" xmlns:w16cex="http://schemas.microsoft.com/office/word/2018/wordml/cex" xmlns:w16cid="http://schemas.microsoft.com/office/word/2016/wordml/cid" xmlns:w16="http://schemas.microsoft.com/office/word/2018/wordml" xmlns:w16sdtdh="http://schemas.microsoft.com/office/word/2020/wordml/sdtdatahash" xmlns:w16se="http://schemas.microsoft.com/office/word/2015/wordml/symex" xmlns:wpg="http://schemas.microsoft.com/office/word/2010/wordprocessingGroup" xmlns:wpi="http://schemas.microsoft.com/office/word/2010/wordprocessingInk" xmlns:wne="http://schemas.microsoft.com/office/word/2006/wordml" xmlns:wps="http://schemas.microsoft.com/office/word/2010/wordprocessingShape" mc:Ignorable="w14 w15 w16se w16cid w16 w16cex w16sdtdh wp14">
   <w:body>
     <w:p>
       <w:pPr>
@@ -23,8 +23,20 @@
           <w:sz w:val="32"/>
           <w:szCs w:val="32"/>
         </w:rPr>
-        <w:t>Farhaan Mohammad Sa’ad</w:t>
-      </w:r>
+        <w:t xml:space="preserve">Farhaan Mohammad </w:t>
+      </w:r>
+      <w:proofErr w:type="spellStart"/>
+      <w:r>
+        <w:rPr>
+          <w:rFonts w:ascii="Arial" w:hAnsi="Arial" w:cs="Arial"/>
+          <w:b/>
+          <w:bCs/>
+          <w:sz w:val="32"/>
+          <w:szCs w:val="32"/>
+        </w:rPr>
+        <w:t>Sa’ad</w:t>
+      </w:r>
+      <w:proofErr w:type="spellEnd"/>
       <w:r>
         <w:rPr>
           <w:rFonts w:ascii="Arial" w:hAnsi="Arial" w:cs="Arial"/>
@@ -192,8 +204,19 @@
             <w:sz w:val="20"/>
             <w:szCs w:val="20"/>
           </w:rPr>
-          <w:t>linkedin.com/in/farhaan-beeharry</w:t>
+          <w:t>linkedin.com/in/</w:t>
         </w:r>
+        <w:proofErr w:type="spellStart"/>
+        <w:r>
+          <w:rPr>
+            <w:rStyle w:val="Hyperlink"/>
+            <w:rFonts w:ascii="Arial" w:hAnsi="Arial" w:cs="Arial"/>
+            <w:sz w:val="20"/>
+            <w:szCs w:val="20"/>
+          </w:rPr>
+          <w:t>farhaan-beeharry</w:t>
+        </w:r>
+        <w:proofErr w:type="spellEnd"/>
       </w:hyperlink>
     </w:p>
     <w:p>
@@ -912,7 +935,51 @@
           <w:sz w:val="20"/>
           <w:szCs w:val="20"/>
         </w:rPr>
-        <w:t>Middlesex University Mauritius, Flic-en-Flac, Mauritius</w:t>
+        <w:t>Middlesex University Mauritius, Flic-</w:t>
+      </w:r>
+      <w:proofErr w:type="spellStart"/>
+      <w:r>
+        <w:rPr>
+          <w:rFonts w:ascii="Arial" w:hAnsi="Arial" w:cs="Arial"/>
+          <w:i/>
+          <w:iCs/>
+          <w:sz w:val="20"/>
+          <w:szCs w:val="20"/>
+        </w:rPr>
+        <w:t>en</w:t>
+      </w:r>
+      <w:proofErr w:type="spellEnd"/>
+      <w:r>
+        <w:rPr>
+          <w:rFonts w:ascii="Arial" w:hAnsi="Arial" w:cs="Arial"/>
+          <w:i/>
+          <w:iCs/>
+          <w:sz w:val="20"/>
+          <w:szCs w:val="20"/>
+        </w:rPr>
+        <w:t>-</w:t>
+      </w:r>
+      <w:proofErr w:type="spellStart"/>
+      <w:r>
+        <w:rPr>
+          <w:rFonts w:ascii="Arial" w:hAnsi="Arial" w:cs="Arial"/>
+          <w:i/>
+          <w:iCs/>
+          <w:sz w:val="20"/>
+          <w:szCs w:val="20"/>
+        </w:rPr>
+        <w:t>Flac</w:t>
+      </w:r>
+      <w:proofErr w:type="spellEnd"/>
+      <w:r>
+        <w:rPr>
+          <w:rFonts w:ascii="Arial" w:hAnsi="Arial" w:cs="Arial"/>
+          <w:i/>
+          <w:iCs/>
+          <w:sz w:val="20"/>
+          <w:szCs w:val="20"/>
+        </w:rPr>
+        <w:t>, Mauritius</w:t>
       </w:r>
     </w:p>
     <w:p>
@@ -984,7 +1051,51 @@
           <w:sz w:val="20"/>
           <w:szCs w:val="20"/>
         </w:rPr>
-        <w:t>Royal College Curepipe, Curepipe, Mauritius</w:t>
+        <w:t xml:space="preserve">Royal College </w:t>
+      </w:r>
+      <w:proofErr w:type="spellStart"/>
+      <w:r>
+        <w:rPr>
+          <w:rFonts w:ascii="Arial" w:hAnsi="Arial" w:cs="Arial"/>
+          <w:i/>
+          <w:iCs/>
+          <w:sz w:val="20"/>
+          <w:szCs w:val="20"/>
+        </w:rPr>
+        <w:t>Curepipe</w:t>
+      </w:r>
+      <w:proofErr w:type="spellEnd"/>
+      <w:r>
+        <w:rPr>
+          <w:rFonts w:ascii="Arial" w:hAnsi="Arial" w:cs="Arial"/>
+          <w:i/>
+          <w:iCs/>
+          <w:sz w:val="20"/>
+          <w:szCs w:val="20"/>
+        </w:rPr>
+        <w:t xml:space="preserve">, </w:t>
+      </w:r>
+      <w:proofErr w:type="spellStart"/>
+      <w:r>
+        <w:rPr>
+          <w:rFonts w:ascii="Arial" w:hAnsi="Arial" w:cs="Arial"/>
+          <w:i/>
+          <w:iCs/>
+          <w:sz w:val="20"/>
+          <w:szCs w:val="20"/>
+        </w:rPr>
+        <w:t>Curepipe</w:t>
+      </w:r>
+      <w:proofErr w:type="spellEnd"/>
+      <w:r>
+        <w:rPr>
+          <w:rFonts w:ascii="Arial" w:hAnsi="Arial" w:cs="Arial"/>
+          <w:i/>
+          <w:iCs/>
+          <w:sz w:val="20"/>
+          <w:szCs w:val="20"/>
+        </w:rPr>
+        <w:t>, Mauritius</w:t>
       </w:r>
     </w:p>
     <w:p>
@@ -1056,7 +1167,51 @@
           <w:sz w:val="20"/>
           <w:szCs w:val="20"/>
         </w:rPr>
-        <w:t>Royal College Curepipe, Curepipe, Mauritius</w:t>
+        <w:t xml:space="preserve">Royal College </w:t>
+      </w:r>
+      <w:proofErr w:type="spellStart"/>
+      <w:r>
+        <w:rPr>
+          <w:rFonts w:ascii="Arial" w:hAnsi="Arial" w:cs="Arial"/>
+          <w:i/>
+          <w:iCs/>
+          <w:sz w:val="20"/>
+          <w:szCs w:val="20"/>
+        </w:rPr>
+        <w:t>Curepipe</w:t>
+      </w:r>
+      <w:proofErr w:type="spellEnd"/>
+      <w:r>
+        <w:rPr>
+          <w:rFonts w:ascii="Arial" w:hAnsi="Arial" w:cs="Arial"/>
+          <w:i/>
+          <w:iCs/>
+          <w:sz w:val="20"/>
+          <w:szCs w:val="20"/>
+        </w:rPr>
+        <w:t xml:space="preserve">, </w:t>
+      </w:r>
+      <w:proofErr w:type="spellStart"/>
+      <w:r>
+        <w:rPr>
+          <w:rFonts w:ascii="Arial" w:hAnsi="Arial" w:cs="Arial"/>
+          <w:i/>
+          <w:iCs/>
+          <w:sz w:val="20"/>
+          <w:szCs w:val="20"/>
+        </w:rPr>
+        <w:t>Curepipe</w:t>
+      </w:r>
+      <w:proofErr w:type="spellEnd"/>
+      <w:r>
+        <w:rPr>
+          <w:rFonts w:ascii="Arial" w:hAnsi="Arial" w:cs="Arial"/>
+          <w:i/>
+          <w:iCs/>
+          <w:sz w:val="20"/>
+          <w:szCs w:val="20"/>
+        </w:rPr>
+        <w:t>, Mauritius</w:t>
       </w:r>
     </w:p>
     <w:p>
@@ -1111,8 +1266,99 @@
           <w:sz w:val="20"/>
           <w:szCs w:val="20"/>
         </w:rPr>
+        <w:t xml:space="preserve">Financial Services </w:t>
+      </w:r>
+      <w:proofErr w:type="spellStart"/>
+      <w:r>
+        <w:rPr>
+          <w:rFonts w:ascii="Arial" w:hAnsi="Arial" w:cs="Arial"/>
+          <w:b/>
+          <w:bCs/>
+          <w:sz w:val="20"/>
+          <w:szCs w:val="20"/>
+        </w:rPr>
+        <w:t>Commision</w:t>
+      </w:r>
+      <w:proofErr w:type="spellEnd"/>
+      <w:r>
+        <w:rPr>
+          <w:rFonts w:ascii="Arial" w:hAnsi="Arial" w:cs="Arial"/>
+          <w:b/>
+          <w:bCs/>
+          <w:sz w:val="20"/>
+          <w:szCs w:val="20"/>
+        </w:rPr>
+        <w:t xml:space="preserve">, </w:t>
+      </w:r>
+      <w:r>
+        <w:rPr>
+          <w:rFonts w:ascii="Arial" w:hAnsi="Arial" w:cs="Arial"/>
+          <w:b/>
+          <w:bCs/>
+          <w:sz w:val="20"/>
+          <w:szCs w:val="20"/>
+        </w:rPr>
+        <w:t>December</w:t>
+      </w:r>
+      <w:r>
+        <w:rPr>
+          <w:rFonts w:ascii="Arial" w:hAnsi="Arial" w:cs="Arial"/>
+          <w:b/>
+          <w:bCs/>
+          <w:sz w:val="20"/>
+          <w:szCs w:val="20"/>
+        </w:rPr>
+        <w:t xml:space="preserve"> 2022</w:t>
+      </w:r>
+    </w:p>
+    <w:p>
+      <w:pPr>
+        <w:pStyle w:val="NoSpacing"/>
+        <w:spacing w:line="300" w:lineRule="auto"/>
+        <w:rPr>
+          <w:rFonts w:ascii="Arial" w:hAnsi="Arial" w:cs="Arial"/>
+          <w:b/>
+          <w:bCs/>
+          <w:sz w:val="20"/>
+          <w:szCs w:val="20"/>
+        </w:rPr>
+      </w:pPr>
+      <w:r>
+        <w:rPr>
+          <w:rFonts w:ascii="Arial" w:hAnsi="Arial" w:cs="Arial"/>
+          <w:i/>
+          <w:iCs/>
+          <w:sz w:val="20"/>
+          <w:szCs w:val="20"/>
+        </w:rPr>
+        <w:t>Third prize winner – Mobile App Design Competition</w:t>
+      </w:r>
+    </w:p>
+    <w:p>
+      <w:pPr>
+        <w:pStyle w:val="NoSpacing"/>
+        <w:spacing w:line="300" w:lineRule="auto"/>
+        <w:rPr>
+          <w:rFonts w:ascii="Arial" w:hAnsi="Arial" w:cs="Arial"/>
+          <w:b/>
+          <w:bCs/>
+          <w:sz w:val="20"/>
+          <w:szCs w:val="20"/>
+        </w:rPr>
+      </w:pPr>
+      <w:proofErr w:type="spellStart"/>
+      <w:r>
+        <w:rPr>
+          <w:rFonts w:ascii="Arial" w:hAnsi="Arial" w:cs="Arial"/>
+          <w:b/>
+          <w:bCs/>
+          <w:sz w:val="20"/>
+          <w:szCs w:val="20"/>
+        </w:rPr>
+        <w:lastRenderedPageBreak/>
         <w:t>ELCAdemy</w:t>
       </w:r>
+      <w:proofErr w:type="spellEnd"/>
       <w:r>
         <w:rPr>
           <w:rFonts w:ascii="Arial" w:hAnsi="Arial" w:cs="Arial"/>
@@ -1154,8 +1400,79 @@
           <w:sz w:val="20"/>
           <w:szCs w:val="20"/>
         </w:rPr>
-        <w:t>Information Technology ELCA Ltd, Mauritius – Angular and Java</w:t>
-      </w:r>
+        <w:t>Information Technology ELCA Ltd, Mauritius – Angular and Java Training</w:t>
+      </w:r>
+    </w:p>
+    <w:p>
+      <w:pPr>
+        <w:pStyle w:val="NoSpacing"/>
+        <w:spacing w:line="300" w:lineRule="auto"/>
+        <w:rPr>
+          <w:rFonts w:ascii="Arial" w:hAnsi="Arial" w:cs="Arial"/>
+          <w:b/>
+          <w:bCs/>
+          <w:sz w:val="20"/>
+          <w:szCs w:val="20"/>
+        </w:rPr>
+      </w:pPr>
+    </w:p>
+    <w:p>
+      <w:pPr>
+        <w:pStyle w:val="NoSpacing"/>
+        <w:spacing w:line="300" w:lineRule="auto"/>
+        <w:rPr>
+          <w:rFonts w:ascii="Arial" w:hAnsi="Arial" w:cs="Arial"/>
+          <w:b/>
+          <w:bCs/>
+          <w:sz w:val="20"/>
+          <w:szCs w:val="20"/>
+        </w:rPr>
+      </w:pPr>
+      <w:r>
+        <w:rPr>
+          <w:rFonts w:ascii="Arial" w:hAnsi="Arial" w:cs="Arial"/>
+          <w:b/>
+          <w:bCs/>
+          <w:sz w:val="20"/>
+          <w:szCs w:val="20"/>
+        </w:rPr>
+        <w:t xml:space="preserve">UoM Online Inter-University </w:t>
+      </w:r>
+      <w:proofErr w:type="spellStart"/>
+      <w:r>
+        <w:rPr>
+          <w:rFonts w:ascii="Arial" w:hAnsi="Arial" w:cs="Arial"/>
+          <w:b/>
+          <w:bCs/>
+          <w:sz w:val="20"/>
+          <w:szCs w:val="20"/>
+        </w:rPr>
+        <w:t>TechWar</w:t>
+      </w:r>
+      <w:proofErr w:type="spellEnd"/>
+      <w:r>
+        <w:rPr>
+          <w:rFonts w:ascii="Arial" w:hAnsi="Arial" w:cs="Arial"/>
+          <w:b/>
+          <w:bCs/>
+          <w:sz w:val="20"/>
+          <w:szCs w:val="20"/>
+        </w:rPr>
+        <w:t>, March 2021</w:t>
+      </w:r>
+    </w:p>
+    <w:p>
+      <w:pPr>
+        <w:pStyle w:val="NoSpacing"/>
+        <w:spacing w:line="300" w:lineRule="auto"/>
+        <w:rPr>
+          <w:rFonts w:ascii="Arial" w:hAnsi="Arial" w:cs="Arial"/>
+          <w:b/>
+          <w:bCs/>
+          <w:sz w:val="20"/>
+          <w:szCs w:val="20"/>
+        </w:rPr>
+      </w:pPr>
       <w:r>
         <w:rPr>
           <w:rFonts w:ascii="Arial" w:hAnsi="Arial" w:cs="Arial"/>
@@ -1164,45 +1481,9 @@
           <w:sz w:val="20"/>
           <w:szCs w:val="20"/>
         </w:rPr>
-        <w:t xml:space="preserve"> Training</w:t>
-      </w:r>
-    </w:p>
-    <w:p>
-      <w:pPr>
-        <w:pStyle w:val="NoSpacing"/>
-        <w:spacing w:line="300" w:lineRule="auto"/>
-        <w:rPr>
-          <w:rFonts w:ascii="Arial" w:hAnsi="Arial" w:cs="Arial"/>
-          <w:b/>
-          <w:bCs/>
-          <w:sz w:val="20"/>
-          <w:szCs w:val="20"/>
-        </w:rPr>
-      </w:pPr>
-      <w:r>
-        <w:rPr>
-          <w:rFonts w:ascii="Arial" w:hAnsi="Arial" w:cs="Arial"/>
-          <w:b/>
-          <w:bCs/>
-          <w:sz w:val="20"/>
-          <w:szCs w:val="20"/>
-        </w:rPr>
-        <w:lastRenderedPageBreak/>
-        <w:t>UoM Online Inter-University TechWar, March 2021</w:t>
-      </w:r>
-    </w:p>
-    <w:p>
-      <w:pPr>
-        <w:pStyle w:val="NoSpacing"/>
-        <w:spacing w:line="300" w:lineRule="auto"/>
-        <w:rPr>
-          <w:rFonts w:ascii="Arial" w:hAnsi="Arial" w:cs="Arial"/>
-          <w:b/>
-          <w:bCs/>
-          <w:sz w:val="20"/>
-          <w:szCs w:val="20"/>
-        </w:rPr>
-      </w:pPr>
+        <w:t xml:space="preserve">Second prize winner – </w:t>
+      </w:r>
+      <w:proofErr w:type="spellStart"/>
       <w:r>
         <w:rPr>
           <w:rFonts w:ascii="Arial" w:hAnsi="Arial" w:cs="Arial"/>
@@ -1211,43 +1492,66 @@
           <w:sz w:val="20"/>
           <w:szCs w:val="20"/>
         </w:rPr>
-        <w:t>Second prize winner – Crackathon Challenge</w:t>
-      </w:r>
-    </w:p>
-    <w:p>
-      <w:pPr>
-        <w:pStyle w:val="NoSpacing"/>
-        <w:spacing w:line="300" w:lineRule="auto"/>
-        <w:rPr>
-          <w:rFonts w:ascii="Arial" w:hAnsi="Arial" w:cs="Arial"/>
-          <w:b/>
-          <w:bCs/>
-          <w:sz w:val="20"/>
-          <w:szCs w:val="20"/>
-        </w:rPr>
-      </w:pPr>
-    </w:p>
-    <w:p>
-      <w:pPr>
-        <w:pStyle w:val="NoSpacing"/>
-        <w:spacing w:line="300" w:lineRule="auto"/>
-        <w:rPr>
-          <w:rFonts w:ascii="Arial" w:hAnsi="Arial" w:cs="Arial"/>
-          <w:b/>
-          <w:bCs/>
-          <w:sz w:val="20"/>
-          <w:szCs w:val="20"/>
-        </w:rPr>
-      </w:pPr>
-      <w:r>
-        <w:rPr>
-          <w:rFonts w:ascii="Arial" w:hAnsi="Arial" w:cs="Arial"/>
-          <w:b/>
-          <w:bCs/>
-          <w:sz w:val="20"/>
-          <w:szCs w:val="20"/>
-        </w:rPr>
-        <w:t>DigiCup 2020 – Digital Solution Challenge</w:t>
+        <w:t>Crackathon</w:t>
+      </w:r>
+      <w:proofErr w:type="spellEnd"/>
+      <w:r>
+        <w:rPr>
+          <w:rFonts w:ascii="Arial" w:hAnsi="Arial" w:cs="Arial"/>
+          <w:i/>
+          <w:iCs/>
+          <w:sz w:val="20"/>
+          <w:szCs w:val="20"/>
+        </w:rPr>
+        <w:t xml:space="preserve"> Challenge</w:t>
+      </w:r>
+    </w:p>
+    <w:p>
+      <w:pPr>
+        <w:pStyle w:val="NoSpacing"/>
+        <w:spacing w:line="300" w:lineRule="auto"/>
+        <w:rPr>
+          <w:rFonts w:ascii="Arial" w:hAnsi="Arial" w:cs="Arial"/>
+          <w:b/>
+          <w:bCs/>
+          <w:sz w:val="20"/>
+          <w:szCs w:val="20"/>
+        </w:rPr>
+      </w:pPr>
+    </w:p>
+    <w:p>
+      <w:pPr>
+        <w:pStyle w:val="NoSpacing"/>
+        <w:spacing w:line="300" w:lineRule="auto"/>
+        <w:rPr>
+          <w:rFonts w:ascii="Arial" w:hAnsi="Arial" w:cs="Arial"/>
+          <w:b/>
+          <w:bCs/>
+          <w:sz w:val="20"/>
+          <w:szCs w:val="20"/>
+        </w:rPr>
+      </w:pPr>
+      <w:proofErr w:type="spellStart"/>
+      <w:r>
+        <w:rPr>
+          <w:rFonts w:ascii="Arial" w:hAnsi="Arial" w:cs="Arial"/>
+          <w:b/>
+          <w:bCs/>
+          <w:sz w:val="20"/>
+          <w:szCs w:val="20"/>
+        </w:rPr>
+        <w:t>DigiCup</w:t>
+      </w:r>
+      <w:proofErr w:type="spellEnd"/>
+      <w:r>
+        <w:rPr>
+          <w:rFonts w:ascii="Arial" w:hAnsi="Arial" w:cs="Arial"/>
+          <w:b/>
+          <w:bCs/>
+          <w:sz w:val="20"/>
+          <w:szCs w:val="20"/>
+        </w:rPr>
+        <w:t xml:space="preserve"> 2020 – Digital Solution Challenge</w:t>
       </w:r>
       <w:r>
         <w:rPr>
@@ -1547,7 +1851,29 @@
           <w:sz w:val="20"/>
           <w:szCs w:val="20"/>
         </w:rPr>
-        <w:t>Royal College Curepipe, Mauritius (Organised by Australian Mathematics Trust, Australia)</w:t>
+        <w:t xml:space="preserve">Royal College </w:t>
+      </w:r>
+      <w:proofErr w:type="spellStart"/>
+      <w:r>
+        <w:rPr>
+          <w:rFonts w:ascii="Arial" w:hAnsi="Arial" w:cs="Arial"/>
+          <w:i/>
+          <w:iCs/>
+          <w:sz w:val="20"/>
+          <w:szCs w:val="20"/>
+        </w:rPr>
+        <w:t>Curepipe</w:t>
+      </w:r>
+      <w:proofErr w:type="spellEnd"/>
+      <w:r>
+        <w:rPr>
+          <w:rFonts w:ascii="Arial" w:hAnsi="Arial" w:cs="Arial"/>
+          <w:i/>
+          <w:iCs/>
+          <w:sz w:val="20"/>
+          <w:szCs w:val="20"/>
+        </w:rPr>
+        <w:t>, Mauritius (Organised by Australian Mathematics Trust, Australia)</w:t>
       </w:r>
     </w:p>
     <w:p>
@@ -2044,7 +2370,25 @@
           <w:sz w:val="20"/>
           <w:szCs w:val="20"/>
         </w:rPr>
-        <w:t>Youth in Action – DigiCup 2020 Competition project (Second prize winner)</w:t>
+        <w:t xml:space="preserve">Youth in Action – </w:t>
+      </w:r>
+      <w:proofErr w:type="spellStart"/>
+      <w:r>
+        <w:rPr>
+          <w:rFonts w:ascii="Arial" w:hAnsi="Arial" w:cs="Arial"/>
+          <w:sz w:val="20"/>
+          <w:szCs w:val="20"/>
+        </w:rPr>
+        <w:t>DigiCup</w:t>
+      </w:r>
+      <w:proofErr w:type="spellEnd"/>
+      <w:r>
+        <w:rPr>
+          <w:rFonts w:ascii="Arial" w:hAnsi="Arial" w:cs="Arial"/>
+          <w:sz w:val="20"/>
+          <w:szCs w:val="20"/>
+        </w:rPr>
+        <w:t xml:space="preserve"> 2020 Competition project (Second prize winner)</w:t>
       </w:r>
       <w:r>
         <w:rPr>
@@ -2108,8 +2452,18 @@
           <w:sz w:val="20"/>
           <w:szCs w:val="20"/>
         </w:rPr>
-        <w:t xml:space="preserve"> and xBee</w:t>
-      </w:r>
+        <w:t xml:space="preserve"> and </w:t>
+      </w:r>
+      <w:proofErr w:type="spellStart"/>
+      <w:r>
+        <w:rPr>
+          <w:rFonts w:ascii="Arial" w:hAnsi="Arial" w:cs="Arial"/>
+          <w:sz w:val="20"/>
+          <w:szCs w:val="20"/>
+        </w:rPr>
+        <w:t>xBee</w:t>
+      </w:r>
+      <w:proofErr w:type="spellEnd"/>
     </w:p>
     <w:p>
       <w:pPr>
@@ -2238,12 +2592,20 @@
         <w:spacing w:line="300" w:lineRule="auto"/>
         <w:rPr>
           <w:rFonts w:ascii="Arial" w:hAnsi="Arial" w:cs="Arial"/>
+          <w:sz w:val="20"/>
+          <w:szCs w:val="20"/>
+        </w:rPr>
+      </w:pPr>
+      <w:r>
+        <w:rPr>
+          <w:rFonts w:ascii="Arial" w:hAnsi="Arial" w:cs="Arial"/>
           <w:i/>
           <w:iCs/>
           <w:sz w:val="20"/>
           <w:szCs w:val="20"/>
         </w:rPr>
-      </w:pPr>
+        <w:t>LaunchTech</w:t>
+      </w:r>
       <w:r>
         <w:rPr>
           <w:rFonts w:ascii="Arial" w:hAnsi="Arial" w:cs="Arial"/>
@@ -2252,8 +2614,9 @@
           <w:sz w:val="20"/>
           <w:szCs w:val="20"/>
         </w:rPr>
-        <w:t>LaunchTech</w:t>
-      </w:r>
+        <w:t xml:space="preserve"> (Student Society), Middlesex University Mauritius, Flic-</w:t>
+      </w:r>
+      <w:proofErr w:type="spellStart"/>
       <w:r>
         <w:rPr>
           <w:rFonts w:ascii="Arial" w:hAnsi="Arial" w:cs="Arial"/>
@@ -2262,76 +2625,40 @@
           <w:sz w:val="20"/>
           <w:szCs w:val="20"/>
         </w:rPr>
-        <w:t xml:space="preserve"> (Student Society), Middlesex University Mauritius, Flic-en-Flac, Mauritius</w:t>
-      </w:r>
-    </w:p>
-    <w:p>
-      <w:pPr>
-        <w:pStyle w:val="NoSpacing"/>
-        <w:numPr>
-          <w:ilvl w:val="0"/>
-          <w:numId w:val="10"/>
-        </w:numPr>
-        <w:spacing w:line="300" w:lineRule="auto"/>
-        <w:rPr>
-          <w:rFonts w:ascii="Arial" w:hAnsi="Arial" w:cs="Arial"/>
-          <w:sz w:val="20"/>
-          <w:szCs w:val="20"/>
-        </w:rPr>
-      </w:pPr>
-      <w:r>
-        <w:rPr>
-          <w:rFonts w:ascii="Arial" w:hAnsi="Arial" w:cs="Arial"/>
-          <w:sz w:val="20"/>
-          <w:szCs w:val="20"/>
-        </w:rPr>
-        <w:t>Planned and delivered successful events at university and international level</w:t>
-      </w:r>
-    </w:p>
-    <w:p>
-      <w:pPr>
-        <w:pStyle w:val="NoSpacing"/>
-        <w:numPr>
-          <w:ilvl w:val="0"/>
-          <w:numId w:val="10"/>
-        </w:numPr>
-        <w:spacing w:line="300" w:lineRule="auto"/>
-        <w:rPr>
-          <w:rFonts w:ascii="Arial" w:hAnsi="Arial" w:cs="Arial"/>
-          <w:sz w:val="20"/>
-          <w:szCs w:val="20"/>
-        </w:rPr>
-      </w:pPr>
-      <w:r>
-        <w:rPr>
-          <w:rFonts w:ascii="Arial" w:hAnsi="Arial" w:cs="Arial"/>
-          <w:sz w:val="20"/>
-          <w:szCs w:val="20"/>
-        </w:rPr>
-        <w:t>Designed posters using Adobe Photoshop, producing creative ideas</w:t>
-      </w:r>
-    </w:p>
-    <w:p>
-      <w:pPr>
-        <w:pStyle w:val="NoSpacing"/>
-        <w:numPr>
-          <w:ilvl w:val="0"/>
-          <w:numId w:val="10"/>
-        </w:numPr>
-        <w:spacing w:line="300" w:lineRule="auto"/>
-        <w:rPr>
-          <w:rFonts w:ascii="Arial" w:hAnsi="Arial" w:cs="Arial"/>
-          <w:sz w:val="20"/>
-          <w:szCs w:val="20"/>
-        </w:rPr>
-      </w:pPr>
-      <w:r>
-        <w:rPr>
-          <w:rFonts w:ascii="Arial" w:hAnsi="Arial" w:cs="Arial"/>
-          <w:sz w:val="20"/>
-          <w:szCs w:val="20"/>
-        </w:rPr>
-        <w:t>Participated in two national level competitions. Got second prize for both</w:t>
+        <w:t>en</w:t>
+      </w:r>
+      <w:proofErr w:type="spellEnd"/>
+      <w:r>
+        <w:rPr>
+          <w:rFonts w:ascii="Arial" w:hAnsi="Arial" w:cs="Arial"/>
+          <w:i/>
+          <w:iCs/>
+          <w:sz w:val="20"/>
+          <w:szCs w:val="20"/>
+        </w:rPr>
+        <w:t>-</w:t>
+      </w:r>
+      <w:proofErr w:type="spellStart"/>
+      <w:r>
+        <w:rPr>
+          <w:rFonts w:ascii="Arial" w:hAnsi="Arial" w:cs="Arial"/>
+          <w:i/>
+          <w:iCs/>
+          <w:sz w:val="20"/>
+          <w:szCs w:val="20"/>
+        </w:rPr>
+        <w:t>Flac</w:t>
+      </w:r>
+      <w:proofErr w:type="spellEnd"/>
+      <w:r>
+        <w:rPr>
+          <w:rFonts w:ascii="Arial" w:hAnsi="Arial" w:cs="Arial"/>
+          <w:i/>
+          <w:iCs/>
+          <w:sz w:val="20"/>
+          <w:szCs w:val="20"/>
+        </w:rPr>
+        <w:t>, Mauritius</w:t>
       </w:r>
     </w:p>
     <w:p>
@@ -2392,7 +2719,7 @@
 </file>
 
 <file path=word/endnotes.xml><?xml version="1.0" encoding="utf-8"?>
-<w:endnotes xmlns:wpc="http://schemas.microsoft.com/office/word/2010/wordprocessingCanvas" xmlns:cx="http://schemas.microsoft.com/office/drawing/2014/chartex" xmlns:cx1="http://schemas.microsoft.com/office/drawing/2015/9/8/chartex" xmlns:cx2="http://schemas.microsoft.com/office/drawing/2015/10/21/chartex" xmlns:cx3="http://schemas.microsoft.com/office/drawing/2016/5/9/chartex" xmlns:cx4="http://schemas.microsoft.com/office/drawing/2016/5/10/chartex" xmlns:cx5="http://schemas.microsoft.com/office/drawing/2016/5/11/chartex" xmlns:cx6="http://schemas.microsoft.com/office/drawing/2016/5/12/chartex" xmlns:cx7="http://schemas.microsoft.com/office/drawing/2016/5/13/chartex" xmlns:cx8="http://schemas.microsoft.com/office/drawing/2016/5/14/chartex" xmlns:mc="http://schemas.openxmlformats.org/markup-compatibility/2006" xmlns:aink="http://schemas.microsoft.com/office/drawing/2016/ink" xmlns:am3d="http://schemas.microsoft.com/office/drawing/2017/model3d" xmlns:o="urn:schemas-microsoft-com:office:office" xmlns:r="http://schemas.openxmlformats.org/officeDocument/2006/relationships" xmlns:m="http://schemas.openxmlformats.org/officeDocument/2006/math" xmlns:v="urn:schemas-microsoft-com:vml" xmlns:wp14="http://schemas.microsoft.com/office/word/2010/wordprocessingDrawing" xmlns:wp="http://schemas.openxmlformats.org/drawingml/2006/wordprocessingDrawing" xmlns:w10="urn:schemas-microsoft-com:office:word" xmlns:w="http://schemas.openxmlformats.org/wordprocessingml/2006/main" xmlns:w14="http://schemas.microsoft.com/office/word/2010/wordml" xmlns:w15="http://schemas.microsoft.com/office/word/2012/wordml" xmlns:w16cex="http://schemas.microsoft.com/office/word/2018/wordml/cex" xmlns:w16cid="http://schemas.microsoft.com/office/word/2016/wordml/cid" xmlns:w16="http://schemas.microsoft.com/office/word/2018/wordml" xmlns:w16se="http://schemas.microsoft.com/office/word/2015/wordml/symex" xmlns:wpg="http://schemas.microsoft.com/office/word/2010/wordprocessingGroup" xmlns:wpi="http://schemas.microsoft.com/office/word/2010/wordprocessingInk" xmlns:wne="http://schemas.microsoft.com/office/word/2006/wordml" xmlns:wps="http://schemas.microsoft.com/office/word/2010/wordprocessingShape" mc:Ignorable="w14 w15 w16se w16cid w16 w16cex wp14">
+<w:endnotes xmlns:wpc="http://schemas.microsoft.com/office/word/2010/wordprocessingCanvas" xmlns:cx="http://schemas.microsoft.com/office/drawing/2014/chartex" xmlns:cx1="http://schemas.microsoft.com/office/drawing/2015/9/8/chartex" xmlns:cx2="http://schemas.microsoft.com/office/drawing/2015/10/21/chartex" xmlns:cx3="http://schemas.microsoft.com/office/drawing/2016/5/9/chartex" xmlns:cx4="http://schemas.microsoft.com/office/drawing/2016/5/10/chartex" xmlns:cx5="http://schemas.microsoft.com/office/drawing/2016/5/11/chartex" xmlns:cx6="http://schemas.microsoft.com/office/drawing/2016/5/12/chartex" xmlns:cx7="http://schemas.microsoft.com/office/drawing/2016/5/13/chartex" xmlns:cx8="http://schemas.microsoft.com/office/drawing/2016/5/14/chartex" xmlns:mc="http://schemas.openxmlformats.org/markup-compatibility/2006" xmlns:aink="http://schemas.microsoft.com/office/drawing/2016/ink" xmlns:am3d="http://schemas.microsoft.com/office/drawing/2017/model3d" xmlns:o="urn:schemas-microsoft-com:office:office" xmlns:oel="http://schemas.microsoft.com/office/2019/extlst" xmlns:r="http://schemas.openxmlformats.org/officeDocument/2006/relationships" xmlns:m="http://schemas.openxmlformats.org/officeDocument/2006/math" xmlns:v="urn:schemas-microsoft-com:vml" xmlns:wp14="http://schemas.microsoft.com/office/word/2010/wordprocessingDrawing" xmlns:wp="http://schemas.openxmlformats.org/drawingml/2006/wordprocessingDrawing" xmlns:w10="urn:schemas-microsoft-com:office:word" xmlns:w="http://schemas.openxmlformats.org/wordprocessingml/2006/main" xmlns:w14="http://schemas.microsoft.com/office/word/2010/wordml" xmlns:w15="http://schemas.microsoft.com/office/word/2012/wordml" xmlns:w16cex="http://schemas.microsoft.com/office/word/2018/wordml/cex" xmlns:w16cid="http://schemas.microsoft.com/office/word/2016/wordml/cid" xmlns:w16="http://schemas.microsoft.com/office/word/2018/wordml" xmlns:w16sdtdh="http://schemas.microsoft.com/office/word/2020/wordml/sdtdatahash" xmlns:w16se="http://schemas.microsoft.com/office/word/2015/wordml/symex" xmlns:wpg="http://schemas.microsoft.com/office/word/2010/wordprocessingGroup" xmlns:wpi="http://schemas.microsoft.com/office/word/2010/wordprocessingInk" xmlns:wne="http://schemas.microsoft.com/office/word/2006/wordml" xmlns:wps="http://schemas.microsoft.com/office/word/2010/wordprocessingShape" mc:Ignorable="w14 w15 w16se w16cid w16 w16cex w16sdtdh wp14">
   <w:endnote w:type="separator" w:id="-1">
     <w:p>
       <w:pPr>
@@ -2417,7 +2744,7 @@
 </file>
 
 <file path=word/footer1.xml><?xml version="1.0" encoding="utf-8"?>
-<w:ftr xmlns:wpc="http://schemas.microsoft.com/office/word/2010/wordprocessingCanvas" xmlns:cx="http://schemas.microsoft.com/office/drawing/2014/chartex" xmlns:cx1="http://schemas.microsoft.com/office/drawing/2015/9/8/chartex" xmlns:cx2="http://schemas.microsoft.com/office/drawing/2015/10/21/chartex" xmlns:cx3="http://schemas.microsoft.com/office/drawing/2016/5/9/chartex" xmlns:cx4="http://schemas.microsoft.com/office/drawing/2016/5/10/chartex" xmlns:cx5="http://schemas.microsoft.com/office/drawing/2016/5/11/chartex" xmlns:cx6="http://schemas.microsoft.com/office/drawing/2016/5/12/chartex" xmlns:cx7="http://schemas.microsoft.com/office/drawing/2016/5/13/chartex" xmlns:cx8="http://schemas.microsoft.com/office/drawing/2016/5/14/chartex" xmlns:mc="http://schemas.openxmlformats.org/markup-compatibility/2006" xmlns:aink="http://schemas.microsoft.com/office/drawing/2016/ink" xmlns:am3d="http://schemas.microsoft.com/office/drawing/2017/model3d" xmlns:o="urn:schemas-microsoft-com:office:office" xmlns:r="http://schemas.openxmlformats.org/officeDocument/2006/relationships" xmlns:m="http://schemas.openxmlformats.org/officeDocument/2006/math" xmlns:v="urn:schemas-microsoft-com:vml" xmlns:wp14="http://schemas.microsoft.com/office/word/2010/wordprocessingDrawing" xmlns:wp="http://schemas.openxmlformats.org/drawingml/2006/wordprocessingDrawing" xmlns:w10="urn:schemas-microsoft-com:office:word" xmlns:w="http://schemas.openxmlformats.org/wordprocessingml/2006/main" xmlns:w14="http://schemas.microsoft.com/office/word/2010/wordml" xmlns:w15="http://schemas.microsoft.com/office/word/2012/wordml" xmlns:w16cex="http://schemas.microsoft.com/office/word/2018/wordml/cex" xmlns:w16cid="http://schemas.microsoft.com/office/word/2016/wordml/cid" xmlns:w16="http://schemas.microsoft.com/office/word/2018/wordml" xmlns:w16se="http://schemas.microsoft.com/office/word/2015/wordml/symex" xmlns:wpg="http://schemas.microsoft.com/office/word/2010/wordprocessingGroup" xmlns:wpi="http://schemas.microsoft.com/office/word/2010/wordprocessingInk" xmlns:wne="http://schemas.microsoft.com/office/word/2006/wordml" xmlns:wps="http://schemas.microsoft.com/office/word/2010/wordprocessingShape" mc:Ignorable="w14 w15 w16se w16cid w16 w16cex wp14">
+<w:ftr xmlns:wpc="http://schemas.microsoft.com/office/word/2010/wordprocessingCanvas" xmlns:cx="http://schemas.microsoft.com/office/drawing/2014/chartex" xmlns:cx1="http://schemas.microsoft.com/office/drawing/2015/9/8/chartex" xmlns:cx2="http://schemas.microsoft.com/office/drawing/2015/10/21/chartex" xmlns:cx3="http://schemas.microsoft.com/office/drawing/2016/5/9/chartex" xmlns:cx4="http://schemas.microsoft.com/office/drawing/2016/5/10/chartex" xmlns:cx5="http://schemas.microsoft.com/office/drawing/2016/5/11/chartex" xmlns:cx6="http://schemas.microsoft.com/office/drawing/2016/5/12/chartex" xmlns:cx7="http://schemas.microsoft.com/office/drawing/2016/5/13/chartex" xmlns:cx8="http://schemas.microsoft.com/office/drawing/2016/5/14/chartex" xmlns:mc="http://schemas.openxmlformats.org/markup-compatibility/2006" xmlns:aink="http://schemas.microsoft.com/office/drawing/2016/ink" xmlns:am3d="http://schemas.microsoft.com/office/drawing/2017/model3d" xmlns:o="urn:schemas-microsoft-com:office:office" xmlns:oel="http://schemas.microsoft.com/office/2019/extlst" xmlns:r="http://schemas.openxmlformats.org/officeDocument/2006/relationships" xmlns:m="http://schemas.openxmlformats.org/officeDocument/2006/math" xmlns:v="urn:schemas-microsoft-com:vml" xmlns:wp14="http://schemas.microsoft.com/office/word/2010/wordprocessingDrawing" xmlns:wp="http://schemas.openxmlformats.org/drawingml/2006/wordprocessingDrawing" xmlns:w10="urn:schemas-microsoft-com:office:word" xmlns:w="http://schemas.openxmlformats.org/wordprocessingml/2006/main" xmlns:w14="http://schemas.microsoft.com/office/word/2010/wordml" xmlns:w15="http://schemas.microsoft.com/office/word/2012/wordml" xmlns:w16cex="http://schemas.microsoft.com/office/word/2018/wordml/cex" xmlns:w16cid="http://schemas.microsoft.com/office/word/2016/wordml/cid" xmlns:w16="http://schemas.microsoft.com/office/word/2018/wordml" xmlns:w16sdtdh="http://schemas.microsoft.com/office/word/2020/wordml/sdtdatahash" xmlns:w16se="http://schemas.microsoft.com/office/word/2015/wordml/symex" xmlns:wpg="http://schemas.microsoft.com/office/word/2010/wordprocessingGroup" xmlns:wpi="http://schemas.microsoft.com/office/word/2010/wordprocessingInk" xmlns:wne="http://schemas.microsoft.com/office/word/2006/wordml" xmlns:wps="http://schemas.microsoft.com/office/word/2010/wordprocessingShape" mc:Ignorable="w14 w15 w16se w16cid w16 w16cex w16sdtdh wp14">
   <w:sdt>
     <w:sdtPr>
       <w:rPr>
@@ -2429,7 +2756,6 @@
         <w:docPartUnique/>
       </w:docPartObj>
     </w:sdtPr>
-    <w:sdtEndPr/>
     <w:sdtContent>
       <w:sdt>
         <w:sdtPr>
@@ -2442,7 +2768,6 @@
             <w:docPartUnique/>
           </w:docPartObj>
         </w:sdtPr>
-        <w:sdtEndPr/>
         <w:sdtContent>
           <w:p>
             <w:pPr>
@@ -2572,7 +2897,7 @@
 </file>
 
 <file path=word/footnotes.xml><?xml version="1.0" encoding="utf-8"?>
-<w:footnotes xmlns:wpc="http://schemas.microsoft.com/office/word/2010/wordprocessingCanvas" xmlns:cx="http://schemas.microsoft.com/office/drawing/2014/chartex" xmlns:cx1="http://schemas.microsoft.com/office/drawing/2015/9/8/chartex" xmlns:cx2="http://schemas.microsoft.com/office/drawing/2015/10/21/chartex" xmlns:cx3="http://schemas.microsoft.com/office/drawing/2016/5/9/chartex" xmlns:cx4="http://schemas.microsoft.com/office/drawing/2016/5/10/chartex" xmlns:cx5="http://schemas.microsoft.com/office/drawing/2016/5/11/chartex" xmlns:cx6="http://schemas.microsoft.com/office/drawing/2016/5/12/chartex" xmlns:cx7="http://schemas.microsoft.com/office/drawing/2016/5/13/chartex" xmlns:cx8="http://schemas.microsoft.com/office/drawing/2016/5/14/chartex" xmlns:mc="http://schemas.openxmlformats.org/markup-compatibility/2006" xmlns:aink="http://schemas.microsoft.com/office/drawing/2016/ink" xmlns:am3d="http://schemas.microsoft.com/office/drawing/2017/model3d" xmlns:o="urn:schemas-microsoft-com:office:office" xmlns:r="http://schemas.openxmlformats.org/officeDocument/2006/relationships" xmlns:m="http://schemas.openxmlformats.org/officeDocument/2006/math" xmlns:v="urn:schemas-microsoft-com:vml" xmlns:wp14="http://schemas.microsoft.com/office/word/2010/wordprocessingDrawing" xmlns:wp="http://schemas.openxmlformats.org/drawingml/2006/wordprocessingDrawing" xmlns:w10="urn:schemas-microsoft-com:office:word" xmlns:w="http://schemas.openxmlformats.org/wordprocessingml/2006/main" xmlns:w14="http://schemas.microsoft.com/office/word/2010/wordml" xmlns:w15="http://schemas.microsoft.com/office/word/2012/wordml" xmlns:w16cex="http://schemas.microsoft.com/office/word/2018/wordml/cex" xmlns:w16cid="http://schemas.microsoft.com/office/word/2016/wordml/cid" xmlns:w16="http://schemas.microsoft.com/office/word/2018/wordml" xmlns:w16se="http://schemas.microsoft.com/office/word/2015/wordml/symex" xmlns:wpg="http://schemas.microsoft.com/office/word/2010/wordprocessingGroup" xmlns:wpi="http://schemas.microsoft.com/office/word/2010/wordprocessingInk" xmlns:wne="http://schemas.microsoft.com/office/word/2006/wordml" xmlns:wps="http://schemas.microsoft.com/office/word/2010/wordprocessingShape" mc:Ignorable="w14 w15 w16se w16cid w16 w16cex wp14">
+<w:footnotes xmlns:wpc="http://schemas.microsoft.com/office/word/2010/wordprocessingCanvas" xmlns:cx="http://schemas.microsoft.com/office/drawing/2014/chartex" xmlns:cx1="http://schemas.microsoft.com/office/drawing/2015/9/8/chartex" xmlns:cx2="http://schemas.microsoft.com/office/drawing/2015/10/21/chartex" xmlns:cx3="http://schemas.microsoft.com/office/drawing/2016/5/9/chartex" xmlns:cx4="http://schemas.microsoft.com/office/drawing/2016/5/10/chartex" xmlns:cx5="http://schemas.microsoft.com/office/drawing/2016/5/11/chartex" xmlns:cx6="http://schemas.microsoft.com/office/drawing/2016/5/12/chartex" xmlns:cx7="http://schemas.microsoft.com/office/drawing/2016/5/13/chartex" xmlns:cx8="http://schemas.microsoft.com/office/drawing/2016/5/14/chartex" xmlns:mc="http://schemas.openxmlformats.org/markup-compatibility/2006" xmlns:aink="http://schemas.microsoft.com/office/drawing/2016/ink" xmlns:am3d="http://schemas.microsoft.com/office/drawing/2017/model3d" xmlns:o="urn:schemas-microsoft-com:office:office" xmlns:oel="http://schemas.microsoft.com/office/2019/extlst" xmlns:r="http://schemas.openxmlformats.org/officeDocument/2006/relationships" xmlns:m="http://schemas.openxmlformats.org/officeDocument/2006/math" xmlns:v="urn:schemas-microsoft-com:vml" xmlns:wp14="http://schemas.microsoft.com/office/word/2010/wordprocessingDrawing" xmlns:wp="http://schemas.openxmlformats.org/drawingml/2006/wordprocessingDrawing" xmlns:w10="urn:schemas-microsoft-com:office:word" xmlns:w="http://schemas.openxmlformats.org/wordprocessingml/2006/main" xmlns:w14="http://schemas.microsoft.com/office/word/2010/wordml" xmlns:w15="http://schemas.microsoft.com/office/word/2012/wordml" xmlns:w16cex="http://schemas.microsoft.com/office/word/2018/wordml/cex" xmlns:w16cid="http://schemas.microsoft.com/office/word/2016/wordml/cid" xmlns:w16="http://schemas.microsoft.com/office/word/2018/wordml" xmlns:w16sdtdh="http://schemas.microsoft.com/office/word/2020/wordml/sdtdatahash" xmlns:w16se="http://schemas.microsoft.com/office/word/2015/wordml/symex" xmlns:wpg="http://schemas.microsoft.com/office/word/2010/wordprocessingGroup" xmlns:wpi="http://schemas.microsoft.com/office/word/2010/wordprocessingInk" xmlns:wne="http://schemas.microsoft.com/office/word/2006/wordml" xmlns:wps="http://schemas.microsoft.com/office/word/2010/wordprocessingShape" mc:Ignorable="w14 w15 w16se w16cid w16 w16cex w16sdtdh wp14">
   <w:footnote w:type="separator" w:id="-1">
     <w:p>
       <w:pPr>
@@ -2597,7 +2922,7 @@
 </file>
 
 <file path=word/numbering.xml><?xml version="1.0" encoding="utf-8"?>
-<w:numbering xmlns:wpc="http://schemas.microsoft.com/office/word/2010/wordprocessingCanvas" xmlns:cx="http://schemas.microsoft.com/office/drawing/2014/chartex" xmlns:cx1="http://schemas.microsoft.com/office/drawing/2015/9/8/chartex" xmlns:cx2="http://schemas.microsoft.com/office/drawing/2015/10/21/chartex" xmlns:cx3="http://schemas.microsoft.com/office/drawing/2016/5/9/chartex" xmlns:cx4="http://schemas.microsoft.com/office/drawing/2016/5/10/chartex" xmlns:cx5="http://schemas.microsoft.com/office/drawing/2016/5/11/chartex" xmlns:cx6="http://schemas.microsoft.com/office/drawing/2016/5/12/chartex" xmlns:cx7="http://schemas.microsoft.com/office/drawing/2016/5/13/chartex" xmlns:cx8="http://schemas.microsoft.com/office/drawing/2016/5/14/chartex" xmlns:mc="http://schemas.openxmlformats.org/markup-compatibility/2006" xmlns:aink="http://schemas.microsoft.com/office/drawing/2016/ink" xmlns:am3d="http://schemas.microsoft.com/office/drawing/2017/model3d" xmlns:o="urn:schemas-microsoft-com:office:office" xmlns:r="http://schemas.openxmlformats.org/officeDocument/2006/relationships" xmlns:m="http://schemas.openxmlformats.org/officeDocument/2006/math" xmlns:v="urn:schemas-microsoft-com:vml" xmlns:wp14="http://schemas.microsoft.com/office/word/2010/wordprocessingDrawing" xmlns:wp="http://schemas.openxmlformats.org/drawingml/2006/wordprocessingDrawing" xmlns:w10="urn:schemas-microsoft-com:office:word" xmlns:w="http://schemas.openxmlformats.org/wordprocessingml/2006/main" xmlns:w14="http://schemas.microsoft.com/office/word/2010/wordml" xmlns:w15="http://schemas.microsoft.com/office/word/2012/wordml" xmlns:w16cex="http://schemas.microsoft.com/office/word/2018/wordml/cex" xmlns:w16cid="http://schemas.microsoft.com/office/word/2016/wordml/cid" xmlns:w16="http://schemas.microsoft.com/office/word/2018/wordml" xmlns:w16se="http://schemas.microsoft.com/office/word/2015/wordml/symex" xmlns:wpg="http://schemas.microsoft.com/office/word/2010/wordprocessingGroup" xmlns:wpi="http://schemas.microsoft.com/office/word/2010/wordprocessingInk" xmlns:wne="http://schemas.microsoft.com/office/word/2006/wordml" xmlns:wps="http://schemas.microsoft.com/office/word/2010/wordprocessingShape" mc:Ignorable="w14 w15 w16se w16cid w16 w16cex wp14">
+<w:numbering xmlns:wpc="http://schemas.microsoft.com/office/word/2010/wordprocessingCanvas" xmlns:cx="http://schemas.microsoft.com/office/drawing/2014/chartex" xmlns:cx1="http://schemas.microsoft.com/office/drawing/2015/9/8/chartex" xmlns:cx2="http://schemas.microsoft.com/office/drawing/2015/10/21/chartex" xmlns:cx3="http://schemas.microsoft.com/office/drawing/2016/5/9/chartex" xmlns:cx4="http://schemas.microsoft.com/office/drawing/2016/5/10/chartex" xmlns:cx5="http://schemas.microsoft.com/office/drawing/2016/5/11/chartex" xmlns:cx6="http://schemas.microsoft.com/office/drawing/2016/5/12/chartex" xmlns:cx7="http://schemas.microsoft.com/office/drawing/2016/5/13/chartex" xmlns:cx8="http://schemas.microsoft.com/office/drawing/2016/5/14/chartex" xmlns:mc="http://schemas.openxmlformats.org/markup-compatibility/2006" xmlns:aink="http://schemas.microsoft.com/office/drawing/2016/ink" xmlns:am3d="http://schemas.microsoft.com/office/drawing/2017/model3d" xmlns:o="urn:schemas-microsoft-com:office:office" xmlns:oel="http://schemas.microsoft.com/office/2019/extlst" xmlns:r="http://schemas.openxmlformats.org/officeDocument/2006/relationships" xmlns:m="http://schemas.openxmlformats.org/officeDocument/2006/math" xmlns:v="urn:schemas-microsoft-com:vml" xmlns:wp14="http://schemas.microsoft.com/office/word/2010/wordprocessingDrawing" xmlns:wp="http://schemas.openxmlformats.org/drawingml/2006/wordprocessingDrawing" xmlns:w10="urn:schemas-microsoft-com:office:word" xmlns:w="http://schemas.openxmlformats.org/wordprocessingml/2006/main" xmlns:w14="http://schemas.microsoft.com/office/word/2010/wordml" xmlns:w15="http://schemas.microsoft.com/office/word/2012/wordml" xmlns:w16cex="http://schemas.microsoft.com/office/word/2018/wordml/cex" xmlns:w16cid="http://schemas.microsoft.com/office/word/2016/wordml/cid" xmlns:w16="http://schemas.microsoft.com/office/word/2018/wordml" xmlns:w16sdtdh="http://schemas.microsoft.com/office/word/2020/wordml/sdtdatahash" xmlns:w16se="http://schemas.microsoft.com/office/word/2015/wordml/symex" xmlns:wpg="http://schemas.microsoft.com/office/word/2010/wordprocessingGroup" xmlns:wpi="http://schemas.microsoft.com/office/word/2010/wordprocessingInk" xmlns:wne="http://schemas.microsoft.com/office/word/2006/wordml" xmlns:wps="http://schemas.microsoft.com/office/word/2010/wordprocessingShape" mc:Ignorable="w14 w15 w16se w16cid w16 w16cex w16sdtdh wp14">
   <w:abstractNum w:abstractNumId="0" w15:restartNumberingAfterBreak="0">
     <w:nsid w:val="06300529"/>
     <w:multiLevelType w:val="hybridMultilevel"/>
@@ -4026,47 +4351,47 @@
       </w:rPr>
     </w:lvl>
   </w:abstractNum>
-  <w:num w:numId="1">
+  <w:num w:numId="1" w16cid:durableId="1806852276">
     <w:abstractNumId w:val="5"/>
   </w:num>
-  <w:num w:numId="2">
+  <w:num w:numId="2" w16cid:durableId="953289148">
     <w:abstractNumId w:val="0"/>
   </w:num>
-  <w:num w:numId="3">
+  <w:num w:numId="3" w16cid:durableId="1971551538">
     <w:abstractNumId w:val="6"/>
   </w:num>
-  <w:num w:numId="4">
+  <w:num w:numId="4" w16cid:durableId="495655025">
     <w:abstractNumId w:val="11"/>
   </w:num>
-  <w:num w:numId="5">
+  <w:num w:numId="5" w16cid:durableId="1018310491">
     <w:abstractNumId w:val="1"/>
   </w:num>
-  <w:num w:numId="6">
+  <w:num w:numId="6" w16cid:durableId="121845044">
     <w:abstractNumId w:val="4"/>
   </w:num>
-  <w:num w:numId="7">
+  <w:num w:numId="7" w16cid:durableId="1412196957">
     <w:abstractNumId w:val="9"/>
   </w:num>
-  <w:num w:numId="8">
+  <w:num w:numId="8" w16cid:durableId="577785594">
     <w:abstractNumId w:val="2"/>
   </w:num>
-  <w:num w:numId="9">
+  <w:num w:numId="9" w16cid:durableId="1769764641">
     <w:abstractNumId w:val="7"/>
   </w:num>
-  <w:num w:numId="10">
+  <w:num w:numId="10" w16cid:durableId="1638992282">
     <w:abstractNumId w:val="10"/>
   </w:num>
-  <w:num w:numId="11">
+  <w:num w:numId="11" w16cid:durableId="1092237637">
     <w:abstractNumId w:val="8"/>
   </w:num>
-  <w:num w:numId="12">
+  <w:num w:numId="12" w16cid:durableId="2006783525">
     <w:abstractNumId w:val="3"/>
   </w:num>
 </w:numbering>
 </file>
 
 <file path=word/styles.xml><?xml version="1.0" encoding="utf-8"?>
-<w:styles xmlns:mc="http://schemas.openxmlformats.org/markup-compatibility/2006" xmlns:r="http://schemas.openxmlformats.org/officeDocument/2006/relationships" xmlns:w="http://schemas.openxmlformats.org/wordprocessingml/2006/main" xmlns:w14="http://schemas.microsoft.com/office/word/2010/wordml" xmlns:w15="http://schemas.microsoft.com/office/word/2012/wordml" xmlns:w16cex="http://schemas.microsoft.com/office/word/2018/wordml/cex" xmlns:w16cid="http://schemas.microsoft.com/office/word/2016/wordml/cid" xmlns:w16="http://schemas.microsoft.com/office/word/2018/wordml" xmlns:w16se="http://schemas.microsoft.com/office/word/2015/wordml/symex" mc:Ignorable="w14 w15 w16se w16cid w16 w16cex">
+<w:styles xmlns:mc="http://schemas.openxmlformats.org/markup-compatibility/2006" xmlns:r="http://schemas.openxmlformats.org/officeDocument/2006/relationships" xmlns:w="http://schemas.openxmlformats.org/wordprocessingml/2006/main" xmlns:w14="http://schemas.microsoft.com/office/word/2010/wordml" xmlns:w15="http://schemas.microsoft.com/office/word/2012/wordml" xmlns:w16cex="http://schemas.microsoft.com/office/word/2018/wordml/cex" xmlns:w16cid="http://schemas.microsoft.com/office/word/2016/wordml/cid" xmlns:w16="http://schemas.microsoft.com/office/word/2018/wordml" xmlns:w16sdtdh="http://schemas.microsoft.com/office/word/2020/wordml/sdtdatahash" xmlns:w16se="http://schemas.microsoft.com/office/word/2015/wordml/symex" mc:Ignorable="w14 w15 w16se w16cid w16 w16cex w16sdtdh">
   <w:docDefaults>
     <w:rPrDefault>
       <w:rPr>

</xml_diff>

<commit_message>
updated portfolio (added title change)
</commit_message>
<xml_diff>
--- a/assets/Farhaan Beeharry CV.docx
+++ b/assets/Farhaan Beeharry CV.docx
@@ -271,39 +271,7 @@
           <w:sz w:val="20"/>
           <w:szCs w:val="20"/>
         </w:rPr>
-        <w:t xml:space="preserve">I am </w:t>
-      </w:r>
-      <w:r>
-        <w:rPr>
-          <w:rFonts w:ascii="Arial" w:hAnsi="Arial" w:cs="Arial"/>
-          <w:sz w:val="20"/>
-          <w:szCs w:val="20"/>
-        </w:rPr>
-        <w:t xml:space="preserve">a diligent Software Engineer at Information Technology ELCA Ltd with over 1 year of experience in commercial application development and a recent graduate of BSc Computer Science (Systems Engineering) from Middlesex University Mauritius with First Class Honours. I have experience in improving and updating </w:t>
-      </w:r>
-      <w:r>
-        <w:rPr>
-          <w:rFonts w:ascii="Arial" w:hAnsi="Arial" w:cs="Arial"/>
-          <w:sz w:val="20"/>
-          <w:szCs w:val="20"/>
-        </w:rPr>
-        <w:t xml:space="preserve">existing </w:t>
-      </w:r>
-      <w:r>
-        <w:rPr>
-          <w:rFonts w:ascii="Arial" w:hAnsi="Arial" w:cs="Arial"/>
-          <w:sz w:val="20"/>
-          <w:szCs w:val="20"/>
-        </w:rPr>
-        <w:t>projects</w:t>
-      </w:r>
-      <w:r>
-        <w:rPr>
-          <w:rFonts w:ascii="Arial" w:hAnsi="Arial" w:cs="Arial"/>
-          <w:sz w:val="20"/>
-          <w:szCs w:val="20"/>
-        </w:rPr>
-        <w:t>, as well as developing new software functionalities. I am a creative and responsible professional with excellent problem-solving skills looking for a position as a Software Engineer.</w:t>
+        <w:t>Results-driven Software Engineer with 1+ years of experience in commercial application development. Adept at improving and developing software functionalities with strong problem-solving skills. A highly responsible and dedicated professional, seeking to leverage my skills and make a significant impact as a Software Engineer, by delivering high-quality and innovative solutions.</w:t>
       </w:r>
     </w:p>
     <w:p>
@@ -320,6 +288,13 @@
     </w:p>
     <w:p>
       <w:pPr>
+        <w:rPr>
+          <w:rFonts w:ascii="Arial" w:hAnsi="Arial" w:cs="Arial"/>
+          <w:sz w:val="20"/>
+          <w:szCs w:val="20"/>
+        </w:rPr>
+      </w:pPr>
+      <w:r>
         <w:rPr>
           <w:rFonts w:ascii="Arial" w:hAnsi="Arial" w:cs="Arial"/>
           <w:b/>
@@ -328,16 +303,6 @@
           <w:szCs w:val="24"/>
           <w:u w:val="single"/>
         </w:rPr>
-      </w:pPr>
-      <w:r>
-        <w:rPr>
-          <w:rFonts w:ascii="Arial" w:hAnsi="Arial" w:cs="Arial"/>
-          <w:b/>
-          <w:bCs/>
-          <w:sz w:val="24"/>
-          <w:szCs w:val="24"/>
-          <w:u w:val="single"/>
-        </w:rPr>
         <w:t>Work Experience</w:t>
       </w:r>
     </w:p>
@@ -362,17 +327,57 @@
           <w:sz w:val="20"/>
           <w:szCs w:val="20"/>
         </w:rPr>
-        <w:t>Associate Software Engineer</w:t>
-      </w:r>
-      <w:r>
-        <w:rPr>
-          <w:rFonts w:ascii="Arial" w:hAnsi="Arial" w:cs="Arial"/>
-          <w:b/>
-          <w:bCs/>
-          <w:sz w:val="20"/>
-          <w:szCs w:val="20"/>
-        </w:rPr>
-        <w:t>, August 2021 to Present</w:t>
+        <w:t xml:space="preserve">Software Engineer, </w:t>
+      </w:r>
+      <w:r>
+        <w:rPr>
+          <w:rFonts w:ascii="Arial" w:hAnsi="Arial" w:cs="Arial"/>
+          <w:b/>
+          <w:bCs/>
+          <w:sz w:val="20"/>
+          <w:szCs w:val="20"/>
+        </w:rPr>
+        <w:t>January</w:t>
+      </w:r>
+      <w:r>
+        <w:rPr>
+          <w:rFonts w:ascii="Arial" w:hAnsi="Arial" w:cs="Arial"/>
+          <w:b/>
+          <w:bCs/>
+          <w:sz w:val="20"/>
+          <w:szCs w:val="20"/>
+        </w:rPr>
+        <w:t xml:space="preserve"> 202</w:t>
+      </w:r>
+      <w:r>
+        <w:rPr>
+          <w:rFonts w:ascii="Arial" w:hAnsi="Arial" w:cs="Arial"/>
+          <w:b/>
+          <w:bCs/>
+          <w:sz w:val="20"/>
+          <w:szCs w:val="20"/>
+        </w:rPr>
+        <w:t>2</w:t>
+      </w:r>
+      <w:r>
+        <w:rPr>
+          <w:rFonts w:ascii="Arial" w:hAnsi="Arial" w:cs="Arial"/>
+          <w:b/>
+          <w:bCs/>
+          <w:sz w:val="20"/>
+          <w:szCs w:val="20"/>
+        </w:rPr>
+        <w:t xml:space="preserve"> to </w:t>
+      </w:r>
+      <w:r>
+        <w:rPr>
+          <w:rFonts w:ascii="Arial" w:hAnsi="Arial" w:cs="Arial"/>
+          <w:b/>
+          <w:bCs/>
+          <w:sz w:val="20"/>
+          <w:szCs w:val="20"/>
+        </w:rPr>
+        <w:t>Present</w:t>
       </w:r>
     </w:p>
     <w:p>
@@ -396,27 +401,7 @@
           <w:sz w:val="20"/>
           <w:szCs w:val="20"/>
         </w:rPr>
-        <w:t xml:space="preserve">Information Technology ELCA Ltd, </w:t>
-      </w:r>
-      <w:r>
-        <w:rPr>
-          <w:rFonts w:ascii="Arial" w:hAnsi="Arial" w:cs="Arial"/>
-          <w:i/>
-          <w:iCs/>
-          <w:sz w:val="20"/>
-          <w:szCs w:val="20"/>
-        </w:rPr>
-        <w:t xml:space="preserve">Saint-Pierre, </w:t>
-      </w:r>
-      <w:r>
-        <w:rPr>
-          <w:rFonts w:ascii="Arial" w:hAnsi="Arial" w:cs="Arial"/>
-          <w:i/>
-          <w:iCs/>
-          <w:sz w:val="20"/>
-          <w:szCs w:val="20"/>
-        </w:rPr>
-        <w:t>Mauritius</w:t>
+        <w:t>Information Technology ELCA Ltd, Saint-Pierre, Mauritius</w:t>
       </w:r>
     </w:p>
     <w:p>
@@ -440,7 +425,7 @@
           <w:sz w:val="20"/>
           <w:szCs w:val="20"/>
         </w:rPr>
-        <w:t>Working on 3rd Party Projects using Angular</w:t>
+        <w:t>Developing and maintaining</w:t>
       </w:r>
       <w:r>
         <w:rPr>
@@ -456,7 +441,71 @@
           <w:sz w:val="20"/>
           <w:szCs w:val="20"/>
         </w:rPr>
-        <w:t>and Java.</w:t>
+        <w:t>Angular</w:t>
+      </w:r>
+      <w:r>
+        <w:rPr>
+          <w:rFonts w:ascii="Arial" w:hAnsi="Arial" w:cs="Arial"/>
+          <w:sz w:val="20"/>
+          <w:szCs w:val="20"/>
+        </w:rPr>
+        <w:t xml:space="preserve"> </w:t>
+      </w:r>
+      <w:r>
+        <w:rPr>
+          <w:rFonts w:ascii="Arial" w:hAnsi="Arial" w:cs="Arial"/>
+          <w:sz w:val="20"/>
+          <w:szCs w:val="20"/>
+        </w:rPr>
+        <w:t>and Java</w:t>
+      </w:r>
+      <w:r>
+        <w:rPr>
+          <w:rFonts w:ascii="Arial" w:hAnsi="Arial" w:cs="Arial"/>
+          <w:sz w:val="20"/>
+          <w:szCs w:val="20"/>
+        </w:rPr>
+        <w:t xml:space="preserve"> </w:t>
+      </w:r>
+      <w:r>
+        <w:rPr>
+          <w:rFonts w:ascii="Arial" w:hAnsi="Arial" w:cs="Arial"/>
+          <w:sz w:val="20"/>
+          <w:szCs w:val="20"/>
+        </w:rPr>
+        <w:t xml:space="preserve">based application </w:t>
+      </w:r>
+      <w:r>
+        <w:rPr>
+          <w:rFonts w:ascii="Arial" w:hAnsi="Arial" w:cs="Arial"/>
+          <w:sz w:val="20"/>
+          <w:szCs w:val="20"/>
+        </w:rPr>
+        <w:t>utilis</w:t>
+      </w:r>
+      <w:r>
+        <w:rPr>
+          <w:rFonts w:ascii="Arial" w:hAnsi="Arial" w:cs="Arial"/>
+          <w:sz w:val="20"/>
+          <w:szCs w:val="20"/>
+        </w:rPr>
+        <w:t>ing</w:t>
+      </w:r>
+      <w:r>
+        <w:rPr>
+          <w:rFonts w:ascii="Arial" w:hAnsi="Arial" w:cs="Arial"/>
+          <w:sz w:val="20"/>
+          <w:szCs w:val="20"/>
+        </w:rPr>
+        <w:t xml:space="preserve"> crucial design skills</w:t>
+      </w:r>
+      <w:r>
+        <w:rPr>
+          <w:rFonts w:ascii="Arial" w:hAnsi="Arial" w:cs="Arial"/>
+          <w:sz w:val="20"/>
+          <w:szCs w:val="20"/>
+        </w:rPr>
+        <w:t>.</w:t>
       </w:r>
     </w:p>
     <w:p>
@@ -480,23 +529,117 @@
           <w:sz w:val="20"/>
           <w:szCs w:val="20"/>
         </w:rPr>
-        <w:t>Utili</w:t>
-      </w:r>
-      <w:r>
-        <w:rPr>
-          <w:rFonts w:ascii="Arial" w:hAnsi="Arial" w:cs="Arial"/>
-          <w:sz w:val="20"/>
-          <w:szCs w:val="20"/>
-        </w:rPr>
-        <w:t>s</w:t>
-      </w:r>
-      <w:r>
-        <w:rPr>
-          <w:rFonts w:ascii="Arial" w:hAnsi="Arial" w:cs="Arial"/>
-          <w:sz w:val="20"/>
-          <w:szCs w:val="20"/>
-        </w:rPr>
-        <w:t>ed crucial design software skills to assist with projects.</w:t>
+        <w:t>Troubleshooting and solving technical issues in the project</w:t>
+      </w:r>
+      <w:r>
+        <w:rPr>
+          <w:rFonts w:ascii="Arial" w:hAnsi="Arial" w:cs="Arial"/>
+          <w:sz w:val="20"/>
+          <w:szCs w:val="20"/>
+        </w:rPr>
+        <w:t>.</w:t>
+      </w:r>
+    </w:p>
+    <w:p>
+      <w:pPr>
+        <w:pStyle w:val="NoSpacing"/>
+        <w:spacing w:line="300" w:lineRule="auto"/>
+        <w:jc w:val="both"/>
+        <w:rPr>
+          <w:rFonts w:ascii="Arial" w:hAnsi="Arial" w:cs="Arial"/>
+          <w:b/>
+          <w:bCs/>
+          <w:sz w:val="20"/>
+          <w:szCs w:val="20"/>
+        </w:rPr>
+      </w:pPr>
+    </w:p>
+    <w:p>
+      <w:pPr>
+        <w:pStyle w:val="NoSpacing"/>
+        <w:spacing w:line="300" w:lineRule="auto"/>
+        <w:jc w:val="both"/>
+        <w:rPr>
+          <w:rFonts w:ascii="Arial" w:hAnsi="Arial" w:cs="Arial"/>
+          <w:b/>
+          <w:bCs/>
+          <w:sz w:val="20"/>
+          <w:szCs w:val="20"/>
+        </w:rPr>
+      </w:pPr>
+      <w:r>
+        <w:rPr>
+          <w:rFonts w:ascii="Arial" w:hAnsi="Arial" w:cs="Arial"/>
+          <w:b/>
+          <w:bCs/>
+          <w:sz w:val="20"/>
+          <w:szCs w:val="20"/>
+        </w:rPr>
+        <w:t>Associate Software Engineer</w:t>
+      </w:r>
+      <w:r>
+        <w:rPr>
+          <w:rFonts w:ascii="Arial" w:hAnsi="Arial" w:cs="Arial"/>
+          <w:b/>
+          <w:bCs/>
+          <w:sz w:val="20"/>
+          <w:szCs w:val="20"/>
+        </w:rPr>
+        <w:t xml:space="preserve">, August 2021 to </w:t>
+      </w:r>
+      <w:r>
+        <w:rPr>
+          <w:rFonts w:ascii="Arial" w:hAnsi="Arial" w:cs="Arial"/>
+          <w:b/>
+          <w:bCs/>
+          <w:sz w:val="20"/>
+          <w:szCs w:val="20"/>
+        </w:rPr>
+        <w:t>December 2022</w:t>
+      </w:r>
+    </w:p>
+    <w:p>
+      <w:pPr>
+        <w:pStyle w:val="NoSpacing"/>
+        <w:spacing w:line="300" w:lineRule="auto"/>
+        <w:jc w:val="both"/>
+        <w:rPr>
+          <w:rFonts w:ascii="Arial" w:hAnsi="Arial" w:cs="Arial"/>
+          <w:i/>
+          <w:iCs/>
+          <w:sz w:val="20"/>
+          <w:szCs w:val="20"/>
+        </w:rPr>
+      </w:pPr>
+      <w:r>
+        <w:rPr>
+          <w:rFonts w:ascii="Arial" w:hAnsi="Arial" w:cs="Arial"/>
+          <w:i/>
+          <w:iCs/>
+          <w:sz w:val="20"/>
+          <w:szCs w:val="20"/>
+        </w:rPr>
+        <w:t xml:space="preserve">Information Technology ELCA Ltd, </w:t>
+      </w:r>
+      <w:r>
+        <w:rPr>
+          <w:rFonts w:ascii="Arial" w:hAnsi="Arial" w:cs="Arial"/>
+          <w:i/>
+          <w:iCs/>
+          <w:sz w:val="20"/>
+          <w:szCs w:val="20"/>
+        </w:rPr>
+        <w:t xml:space="preserve">Saint-Pierre, </w:t>
+      </w:r>
+      <w:r>
+        <w:rPr>
+          <w:rFonts w:ascii="Arial" w:hAnsi="Arial" w:cs="Arial"/>
+          <w:i/>
+          <w:iCs/>
+          <w:sz w:val="20"/>
+          <w:szCs w:val="20"/>
+        </w:rPr>
+        <w:t>Mauritius</w:t>
       </w:r>
     </w:p>
     <w:p>
@@ -520,6 +663,78 @@
           <w:sz w:val="20"/>
           <w:szCs w:val="20"/>
         </w:rPr>
+        <w:t xml:space="preserve">Working on 3rd Party Projects using </w:t>
+      </w:r>
+      <w:r>
+        <w:rPr>
+          <w:rFonts w:ascii="Arial" w:hAnsi="Arial" w:cs="Arial"/>
+          <w:sz w:val="20"/>
+          <w:szCs w:val="20"/>
+        </w:rPr>
+        <w:t xml:space="preserve">Flutter, </w:t>
+      </w:r>
+      <w:r>
+        <w:rPr>
+          <w:rFonts w:ascii="Arial" w:hAnsi="Arial" w:cs="Arial"/>
+          <w:sz w:val="20"/>
+          <w:szCs w:val="20"/>
+        </w:rPr>
+        <w:t>Angular</w:t>
+      </w:r>
+      <w:r>
+        <w:rPr>
+          <w:rFonts w:ascii="Arial" w:hAnsi="Arial" w:cs="Arial"/>
+          <w:sz w:val="20"/>
+          <w:szCs w:val="20"/>
+        </w:rPr>
+        <w:t xml:space="preserve"> </w:t>
+      </w:r>
+      <w:r>
+        <w:rPr>
+          <w:rFonts w:ascii="Arial" w:hAnsi="Arial" w:cs="Arial"/>
+          <w:sz w:val="20"/>
+          <w:szCs w:val="20"/>
+        </w:rPr>
+        <w:t>and Java</w:t>
+      </w:r>
+      <w:r>
+        <w:rPr>
+          <w:rFonts w:ascii="Arial" w:hAnsi="Arial" w:cs="Arial"/>
+          <w:sz w:val="20"/>
+          <w:szCs w:val="20"/>
+        </w:rPr>
+        <w:t xml:space="preserve"> and utilised crucial design skills</w:t>
+      </w:r>
+      <w:r>
+        <w:rPr>
+          <w:rFonts w:ascii="Arial" w:hAnsi="Arial" w:cs="Arial"/>
+          <w:sz w:val="20"/>
+          <w:szCs w:val="20"/>
+        </w:rPr>
+        <w:t>.</w:t>
+      </w:r>
+    </w:p>
+    <w:p>
+      <w:pPr>
+        <w:pStyle w:val="NoSpacing"/>
+        <w:numPr>
+          <w:ilvl w:val="0"/>
+          <w:numId w:val="2"/>
+        </w:numPr>
+        <w:spacing w:line="300" w:lineRule="auto"/>
+        <w:jc w:val="both"/>
+        <w:rPr>
+          <w:rFonts w:ascii="Arial" w:hAnsi="Arial" w:cs="Arial"/>
+          <w:sz w:val="20"/>
+          <w:szCs w:val="20"/>
+        </w:rPr>
+      </w:pPr>
+      <w:r>
+        <w:rPr>
+          <w:rFonts w:ascii="Arial" w:hAnsi="Arial" w:cs="Arial"/>
+          <w:sz w:val="20"/>
+          <w:szCs w:val="20"/>
+        </w:rPr>
         <w:t>Effective changes and alterations based on specific design specifications.</w:t>
       </w:r>
     </w:p>
@@ -648,31 +863,15 @@
           <w:sz w:val="20"/>
           <w:szCs w:val="20"/>
         </w:rPr>
-        <w:t>Worked to solve complex problems using the latest Mobile Technologies.</w:t>
-      </w:r>
-    </w:p>
-    <w:p>
-      <w:pPr>
-        <w:pStyle w:val="NoSpacing"/>
-        <w:numPr>
-          <w:ilvl w:val="0"/>
-          <w:numId w:val="3"/>
-        </w:numPr>
-        <w:spacing w:line="300" w:lineRule="auto"/>
-        <w:jc w:val="both"/>
-        <w:rPr>
-          <w:rFonts w:ascii="Arial" w:hAnsi="Arial" w:cs="Arial"/>
-          <w:sz w:val="20"/>
-          <w:szCs w:val="20"/>
-        </w:rPr>
-      </w:pPr>
-      <w:r>
-        <w:rPr>
-          <w:rFonts w:ascii="Arial" w:hAnsi="Arial" w:cs="Arial"/>
-          <w:sz w:val="20"/>
-          <w:szCs w:val="20"/>
-        </w:rPr>
-        <w:t>Writing source codes and making changes according to client's requests.</w:t>
+        <w:t xml:space="preserve">Worked to solve complex problems </w:t>
+      </w:r>
+      <w:r>
+        <w:rPr>
+          <w:rFonts w:ascii="Arial" w:hAnsi="Arial" w:cs="Arial"/>
+          <w:sz w:val="20"/>
+          <w:szCs w:val="20"/>
+        </w:rPr>
+        <w:t>and write source codes to adapt to client’s requests.</w:t>
       </w:r>
     </w:p>
     <w:p>
@@ -805,38 +1004,6 @@
     </w:p>
     <w:p>
       <w:pPr>
-        <w:pStyle w:val="NoSpacing"/>
-        <w:numPr>
-          <w:ilvl w:val="0"/>
-          <w:numId w:val="4"/>
-        </w:numPr>
-        <w:spacing w:line="300" w:lineRule="auto"/>
-        <w:jc w:val="both"/>
-        <w:rPr>
-          <w:rFonts w:ascii="Arial" w:hAnsi="Arial" w:cs="Arial"/>
-          <w:sz w:val="20"/>
-          <w:szCs w:val="20"/>
-        </w:rPr>
-      </w:pPr>
-      <w:r>
-        <w:rPr>
-          <w:rFonts w:ascii="Arial" w:hAnsi="Arial" w:cs="Arial"/>
-          <w:sz w:val="20"/>
-          <w:szCs w:val="20"/>
-        </w:rPr>
-        <w:t>Analysed</w:t>
-      </w:r>
-      <w:r>
-        <w:rPr>
-          <w:rFonts w:ascii="Arial" w:hAnsi="Arial" w:cs="Arial"/>
-          <w:sz w:val="20"/>
-          <w:szCs w:val="20"/>
-        </w:rPr>
-        <w:t xml:space="preserve"> network components to identify beneficial improvements.</w:t>
-      </w:r>
-    </w:p>
-    <w:p>
-      <w:pPr>
         <w:rPr>
           <w:rFonts w:ascii="Arial" w:hAnsi="Arial" w:cs="Arial"/>
           <w:b/>
@@ -1298,17 +1465,7 @@
           <w:sz w:val="20"/>
           <w:szCs w:val="20"/>
         </w:rPr>
-        <w:t>December</w:t>
-      </w:r>
-      <w:r>
-        <w:rPr>
-          <w:rFonts w:ascii="Arial" w:hAnsi="Arial" w:cs="Arial"/>
-          <w:b/>
-          <w:bCs/>
-          <w:sz w:val="20"/>
-          <w:szCs w:val="20"/>
-        </w:rPr>
-        <w:t xml:space="preserve"> 2022</w:t>
+        <w:t>December 2022</w:t>
       </w:r>
     </w:p>
     <w:p>

</xml_diff>

<commit_message>
fixed spacing in cv
</commit_message>
<xml_diff>
--- a/assets/Farhaan Beeharry CV.docx
+++ b/assets/Farhaan Beeharry CV.docx
@@ -192,8 +192,19 @@
             <w:sz w:val="20"/>
             <w:szCs w:val="20"/>
           </w:rPr>
-          <w:t>linkedin.com/in/farhaan-beeharry</w:t>
+          <w:t>linkedin.com/in/</w:t>
         </w:r>
+        <w:proofErr w:type="spellStart"/>
+        <w:r>
+          <w:rPr>
+            <w:rStyle w:val="Hyperlink"/>
+            <w:rFonts w:ascii="Arial" w:hAnsi="Arial" w:cs="Arial"/>
+            <w:sz w:val="20"/>
+            <w:szCs w:val="20"/>
+          </w:rPr>
+          <w:t>farhaan-beeharry</w:t>
+        </w:r>
+        <w:proofErr w:type="spellEnd"/>
       </w:hyperlink>
     </w:p>
     <w:p>
@@ -1264,70 +1275,9 @@
           <w:sz w:val="20"/>
           <w:szCs w:val="20"/>
         </w:rPr>
-        <w:t>Middlesex University Mauritius, Flic-en-Flac, Mauritius</w:t>
-      </w:r>
-    </w:p>
-    <w:p>
-      <w:pPr>
-        <w:pStyle w:val="NoSpacing"/>
-        <w:spacing w:line="300" w:lineRule="auto"/>
-        <w:jc w:val="both"/>
-        <w:rPr>
-          <w:rFonts w:ascii="Arial" w:hAnsi="Arial" w:cs="Arial"/>
-          <w:b/>
-          <w:bCs/>
-          <w:sz w:val="20"/>
-          <w:szCs w:val="20"/>
-        </w:rPr>
-      </w:pPr>
-    </w:p>
-    <w:p>
-      <w:pPr>
-        <w:pStyle w:val="NoSpacing"/>
-        <w:spacing w:line="300" w:lineRule="auto"/>
-        <w:jc w:val="both"/>
-        <w:rPr>
-          <w:rFonts w:ascii="Arial" w:hAnsi="Arial" w:cs="Arial"/>
-          <w:b/>
-          <w:bCs/>
-          <w:sz w:val="20"/>
-          <w:szCs w:val="20"/>
-        </w:rPr>
-      </w:pPr>
-      <w:r>
-        <w:rPr>
-          <w:rFonts w:ascii="Arial" w:hAnsi="Arial" w:cs="Arial"/>
-          <w:b/>
-          <w:bCs/>
-          <w:sz w:val="20"/>
-          <w:szCs w:val="20"/>
-        </w:rPr>
-        <w:t>Cambridge Higher School Certificate – A Level</w:t>
-      </w:r>
-      <w:r>
-        <w:rPr>
-          <w:rFonts w:ascii="Arial" w:hAnsi="Arial" w:cs="Arial"/>
-          <w:b/>
-          <w:bCs/>
-          <w:sz w:val="20"/>
-          <w:szCs w:val="20"/>
-        </w:rPr>
-        <w:t>, 2017</w:t>
-      </w:r>
-    </w:p>
-    <w:p>
-      <w:pPr>
-        <w:pStyle w:val="NoSpacing"/>
-        <w:spacing w:line="300" w:lineRule="auto"/>
-        <w:jc w:val="both"/>
-        <w:rPr>
-          <w:rFonts w:ascii="Arial" w:hAnsi="Arial" w:cs="Arial"/>
-          <w:b/>
-          <w:bCs/>
-          <w:sz w:val="20"/>
-          <w:szCs w:val="20"/>
-        </w:rPr>
-      </w:pPr>
+        <w:t>Middlesex University Mauritius, Flic-en-</w:t>
+      </w:r>
+      <w:proofErr w:type="spellStart"/>
       <w:r>
         <w:rPr>
           <w:rFonts w:ascii="Arial" w:hAnsi="Arial" w:cs="Arial"/>
@@ -1336,61 +1286,10 @@
           <w:sz w:val="20"/>
           <w:szCs w:val="20"/>
         </w:rPr>
-        <w:t>Royal College Curepipe, Curepipe, Mauritius</w:t>
-      </w:r>
-    </w:p>
-    <w:p>
-      <w:pPr>
-        <w:pStyle w:val="NoSpacing"/>
-        <w:spacing w:line="300" w:lineRule="auto"/>
-        <w:jc w:val="both"/>
-        <w:rPr>
-          <w:rFonts w:ascii="Arial" w:hAnsi="Arial" w:cs="Arial"/>
-          <w:b/>
-          <w:bCs/>
-          <w:sz w:val="20"/>
-          <w:szCs w:val="20"/>
-        </w:rPr>
-      </w:pPr>
-    </w:p>
-    <w:p>
-      <w:pPr>
-        <w:pStyle w:val="NoSpacing"/>
-        <w:spacing w:line="300" w:lineRule="auto"/>
-        <w:jc w:val="both"/>
-        <w:rPr>
-          <w:rFonts w:ascii="Arial" w:hAnsi="Arial" w:cs="Arial"/>
-          <w:b/>
-          <w:bCs/>
-          <w:sz w:val="20"/>
-          <w:szCs w:val="20"/>
-        </w:rPr>
-      </w:pPr>
-      <w:r>
-        <w:rPr>
-          <w:rFonts w:ascii="Arial" w:hAnsi="Arial" w:cs="Arial"/>
-          <w:b/>
-          <w:bCs/>
-          <w:sz w:val="20"/>
-          <w:szCs w:val="20"/>
-        </w:rPr>
-        <w:t>Cambridge School Certificate – O Level</w:t>
-      </w:r>
-      <w:r>
-        <w:rPr>
-          <w:rFonts w:ascii="Arial" w:hAnsi="Arial" w:cs="Arial"/>
-          <w:b/>
-          <w:bCs/>
-          <w:sz w:val="20"/>
-          <w:szCs w:val="20"/>
-        </w:rPr>
-        <w:t>, 2014</w:t>
-      </w:r>
-    </w:p>
-    <w:p>
-      <w:pPr>
-        <w:pStyle w:val="NoSpacing"/>
-        <w:spacing w:line="300" w:lineRule="auto"/>
+        <w:t>Flac</w:t>
+      </w:r>
+      <w:proofErr w:type="spellEnd"/>
+      <w:r>
         <w:rPr>
           <w:rFonts w:ascii="Arial" w:hAnsi="Arial" w:cs="Arial"/>
           <w:i/>
@@ -1398,6 +1297,69 @@
           <w:sz w:val="20"/>
           <w:szCs w:val="20"/>
         </w:rPr>
+        <w:t>, Mauritius</w:t>
+      </w:r>
+    </w:p>
+    <w:p>
+      <w:pPr>
+        <w:pStyle w:val="NoSpacing"/>
+        <w:spacing w:line="300" w:lineRule="auto"/>
+        <w:jc w:val="both"/>
+        <w:rPr>
+          <w:rFonts w:ascii="Arial" w:hAnsi="Arial" w:cs="Arial"/>
+          <w:b/>
+          <w:bCs/>
+          <w:sz w:val="20"/>
+          <w:szCs w:val="20"/>
+        </w:rPr>
+      </w:pPr>
+    </w:p>
+    <w:p>
+      <w:pPr>
+        <w:pStyle w:val="NoSpacing"/>
+        <w:spacing w:line="300" w:lineRule="auto"/>
+        <w:jc w:val="both"/>
+        <w:rPr>
+          <w:rFonts w:ascii="Arial" w:hAnsi="Arial" w:cs="Arial"/>
+          <w:b/>
+          <w:bCs/>
+          <w:sz w:val="20"/>
+          <w:szCs w:val="20"/>
+        </w:rPr>
+      </w:pPr>
+      <w:r>
+        <w:rPr>
+          <w:rFonts w:ascii="Arial" w:hAnsi="Arial" w:cs="Arial"/>
+          <w:b/>
+          <w:bCs/>
+          <w:sz w:val="20"/>
+          <w:szCs w:val="20"/>
+        </w:rPr>
+        <w:t>Cambridge Higher School Certificate – A Level</w:t>
+      </w:r>
+      <w:r>
+        <w:rPr>
+          <w:rFonts w:ascii="Arial" w:hAnsi="Arial" w:cs="Arial"/>
+          <w:b/>
+          <w:bCs/>
+          <w:sz w:val="20"/>
+          <w:szCs w:val="20"/>
+        </w:rPr>
+        <w:t>, 2017</w:t>
+      </w:r>
+    </w:p>
+    <w:p>
+      <w:pPr>
+        <w:pStyle w:val="NoSpacing"/>
+        <w:spacing w:line="300" w:lineRule="auto"/>
+        <w:jc w:val="both"/>
+        <w:rPr>
+          <w:rFonts w:ascii="Arial" w:hAnsi="Arial" w:cs="Arial"/>
+          <w:b/>
+          <w:bCs/>
+          <w:sz w:val="20"/>
+          <w:szCs w:val="20"/>
+        </w:rPr>
       </w:pPr>
       <w:r>
         <w:rPr>
@@ -1407,7 +1369,166 @@
           <w:sz w:val="20"/>
           <w:szCs w:val="20"/>
         </w:rPr>
-        <w:t>Royal College Curepipe, Curepipe, Mauritius</w:t>
+        <w:t xml:space="preserve">Royal College </w:t>
+      </w:r>
+      <w:proofErr w:type="spellStart"/>
+      <w:r>
+        <w:rPr>
+          <w:rFonts w:ascii="Arial" w:hAnsi="Arial" w:cs="Arial"/>
+          <w:i/>
+          <w:iCs/>
+          <w:sz w:val="20"/>
+          <w:szCs w:val="20"/>
+        </w:rPr>
+        <w:t>Curepipe</w:t>
+      </w:r>
+      <w:proofErr w:type="spellEnd"/>
+      <w:r>
+        <w:rPr>
+          <w:rFonts w:ascii="Arial" w:hAnsi="Arial" w:cs="Arial"/>
+          <w:i/>
+          <w:iCs/>
+          <w:sz w:val="20"/>
+          <w:szCs w:val="20"/>
+        </w:rPr>
+        <w:t xml:space="preserve">, </w:t>
+      </w:r>
+      <w:proofErr w:type="spellStart"/>
+      <w:r>
+        <w:rPr>
+          <w:rFonts w:ascii="Arial" w:hAnsi="Arial" w:cs="Arial"/>
+          <w:i/>
+          <w:iCs/>
+          <w:sz w:val="20"/>
+          <w:szCs w:val="20"/>
+        </w:rPr>
+        <w:t>Curepipe</w:t>
+      </w:r>
+      <w:proofErr w:type="spellEnd"/>
+      <w:r>
+        <w:rPr>
+          <w:rFonts w:ascii="Arial" w:hAnsi="Arial" w:cs="Arial"/>
+          <w:i/>
+          <w:iCs/>
+          <w:sz w:val="20"/>
+          <w:szCs w:val="20"/>
+        </w:rPr>
+        <w:t>, Mauritius</w:t>
+      </w:r>
+    </w:p>
+    <w:p>
+      <w:pPr>
+        <w:pStyle w:val="NoSpacing"/>
+        <w:spacing w:line="300" w:lineRule="auto"/>
+        <w:jc w:val="both"/>
+        <w:rPr>
+          <w:rFonts w:ascii="Arial" w:hAnsi="Arial" w:cs="Arial"/>
+          <w:b/>
+          <w:bCs/>
+          <w:sz w:val="20"/>
+          <w:szCs w:val="20"/>
+        </w:rPr>
+      </w:pPr>
+    </w:p>
+    <w:p>
+      <w:pPr>
+        <w:pStyle w:val="NoSpacing"/>
+        <w:spacing w:line="300" w:lineRule="auto"/>
+        <w:jc w:val="both"/>
+        <w:rPr>
+          <w:rFonts w:ascii="Arial" w:hAnsi="Arial" w:cs="Arial"/>
+          <w:b/>
+          <w:bCs/>
+          <w:sz w:val="20"/>
+          <w:szCs w:val="20"/>
+        </w:rPr>
+      </w:pPr>
+      <w:r>
+        <w:rPr>
+          <w:rFonts w:ascii="Arial" w:hAnsi="Arial" w:cs="Arial"/>
+          <w:b/>
+          <w:bCs/>
+          <w:sz w:val="20"/>
+          <w:szCs w:val="20"/>
+        </w:rPr>
+        <w:t>Cambridge School Certificate – O Level</w:t>
+      </w:r>
+      <w:r>
+        <w:rPr>
+          <w:rFonts w:ascii="Arial" w:hAnsi="Arial" w:cs="Arial"/>
+          <w:b/>
+          <w:bCs/>
+          <w:sz w:val="20"/>
+          <w:szCs w:val="20"/>
+        </w:rPr>
+        <w:t>, 2014</w:t>
+      </w:r>
+    </w:p>
+    <w:p>
+      <w:pPr>
+        <w:pStyle w:val="NoSpacing"/>
+        <w:spacing w:line="300" w:lineRule="auto"/>
+        <w:rPr>
+          <w:rFonts w:ascii="Arial" w:hAnsi="Arial" w:cs="Arial"/>
+          <w:i/>
+          <w:iCs/>
+          <w:sz w:val="20"/>
+          <w:szCs w:val="20"/>
+        </w:rPr>
+      </w:pPr>
+      <w:r>
+        <w:rPr>
+          <w:rFonts w:ascii="Arial" w:hAnsi="Arial" w:cs="Arial"/>
+          <w:i/>
+          <w:iCs/>
+          <w:sz w:val="20"/>
+          <w:szCs w:val="20"/>
+        </w:rPr>
+        <w:t xml:space="preserve">Royal College </w:t>
+      </w:r>
+      <w:proofErr w:type="spellStart"/>
+      <w:r>
+        <w:rPr>
+          <w:rFonts w:ascii="Arial" w:hAnsi="Arial" w:cs="Arial"/>
+          <w:i/>
+          <w:iCs/>
+          <w:sz w:val="20"/>
+          <w:szCs w:val="20"/>
+        </w:rPr>
+        <w:t>Curepipe</w:t>
+      </w:r>
+      <w:proofErr w:type="spellEnd"/>
+      <w:r>
+        <w:rPr>
+          <w:rFonts w:ascii="Arial" w:hAnsi="Arial" w:cs="Arial"/>
+          <w:i/>
+          <w:iCs/>
+          <w:sz w:val="20"/>
+          <w:szCs w:val="20"/>
+        </w:rPr>
+        <w:t xml:space="preserve">, </w:t>
+      </w:r>
+      <w:proofErr w:type="spellStart"/>
+      <w:r>
+        <w:rPr>
+          <w:rFonts w:ascii="Arial" w:hAnsi="Arial" w:cs="Arial"/>
+          <w:i/>
+          <w:iCs/>
+          <w:sz w:val="20"/>
+          <w:szCs w:val="20"/>
+        </w:rPr>
+        <w:t>Curepipe</w:t>
+      </w:r>
+      <w:proofErr w:type="spellEnd"/>
+      <w:r>
+        <w:rPr>
+          <w:rFonts w:ascii="Arial" w:hAnsi="Arial" w:cs="Arial"/>
+          <w:i/>
+          <w:iCs/>
+          <w:sz w:val="20"/>
+          <w:szCs w:val="20"/>
+        </w:rPr>
+        <w:t>, Mauritius</w:t>
       </w:r>
     </w:p>
     <w:p>
@@ -1463,8 +1584,20 @@
           <w:sz w:val="20"/>
           <w:szCs w:val="20"/>
         </w:rPr>
-        <w:t>Financial Services Commision</w:t>
-      </w:r>
+        <w:t xml:space="preserve">Financial Services </w:t>
+      </w:r>
+      <w:proofErr w:type="spellStart"/>
+      <w:r>
+        <w:rPr>
+          <w:rFonts w:ascii="Arial" w:hAnsi="Arial" w:cs="Arial"/>
+          <w:b/>
+          <w:bCs/>
+          <w:sz w:val="20"/>
+          <w:szCs w:val="20"/>
+        </w:rPr>
+        <w:t>Commision</w:t>
+      </w:r>
+      <w:proofErr w:type="spellEnd"/>
       <w:r>
         <w:rPr>
           <w:rFonts w:ascii="Arial" w:hAnsi="Arial" w:cs="Arial"/>
@@ -1521,6 +1654,7 @@
           <w:szCs w:val="20"/>
         </w:rPr>
       </w:pPr>
+      <w:proofErr w:type="spellStart"/>
       <w:r>
         <w:rPr>
           <w:rFonts w:ascii="Arial" w:hAnsi="Arial" w:cs="Arial"/>
@@ -1531,6 +1665,7 @@
         </w:rPr>
         <w:t>ELCAdemy</w:t>
       </w:r>
+      <w:proofErr w:type="spellEnd"/>
       <w:r>
         <w:rPr>
           <w:rFonts w:ascii="Arial" w:hAnsi="Arial" w:cs="Arial"/>
@@ -1608,7 +1743,29 @@
           <w:sz w:val="20"/>
           <w:szCs w:val="20"/>
         </w:rPr>
-        <w:t>UoM Online Inter-University TechWar, March 2021</w:t>
+        <w:t xml:space="preserve">UoM Online Inter-University </w:t>
+      </w:r>
+      <w:proofErr w:type="spellStart"/>
+      <w:r>
+        <w:rPr>
+          <w:rFonts w:ascii="Arial" w:hAnsi="Arial" w:cs="Arial"/>
+          <w:b/>
+          <w:bCs/>
+          <w:sz w:val="20"/>
+          <w:szCs w:val="20"/>
+        </w:rPr>
+        <w:t>TechWar</w:t>
+      </w:r>
+      <w:proofErr w:type="spellEnd"/>
+      <w:r>
+        <w:rPr>
+          <w:rFonts w:ascii="Arial" w:hAnsi="Arial" w:cs="Arial"/>
+          <w:b/>
+          <w:bCs/>
+          <w:sz w:val="20"/>
+          <w:szCs w:val="20"/>
+        </w:rPr>
+        <w:t>, March 2021</w:t>
       </w:r>
     </w:p>
     <w:p>
@@ -1631,59 +1788,10 @@
           <w:sz w:val="20"/>
           <w:szCs w:val="20"/>
         </w:rPr>
-        <w:t>Second prize winner – Crackathon Challenge</w:t>
-      </w:r>
-    </w:p>
-    <w:p>
-      <w:pPr>
-        <w:pStyle w:val="NoSpacing"/>
-        <w:spacing w:line="300" w:lineRule="auto"/>
-        <w:rPr>
-          <w:rFonts w:ascii="Arial" w:hAnsi="Arial" w:cs="Arial"/>
-          <w:b/>
-          <w:bCs/>
-          <w:sz w:val="20"/>
-          <w:szCs w:val="20"/>
-        </w:rPr>
-      </w:pPr>
-    </w:p>
-    <w:p>
-      <w:pPr>
-        <w:pStyle w:val="NoSpacing"/>
-        <w:spacing w:line="300" w:lineRule="auto"/>
-        <w:rPr>
-          <w:rFonts w:ascii="Arial" w:hAnsi="Arial" w:cs="Arial"/>
-          <w:b/>
-          <w:bCs/>
-          <w:sz w:val="20"/>
-          <w:szCs w:val="20"/>
-        </w:rPr>
-      </w:pPr>
-      <w:r>
-        <w:rPr>
-          <w:rFonts w:ascii="Arial" w:hAnsi="Arial" w:cs="Arial"/>
-          <w:b/>
-          <w:bCs/>
-          <w:sz w:val="20"/>
-          <w:szCs w:val="20"/>
-        </w:rPr>
-        <w:t>DigiCup 2020 – Digital Solution Challenge</w:t>
-      </w:r>
-      <w:r>
-        <w:rPr>
-          <w:rFonts w:ascii="Arial" w:hAnsi="Arial" w:cs="Arial"/>
-          <w:b/>
-          <w:bCs/>
-          <w:sz w:val="20"/>
-          <w:szCs w:val="20"/>
-        </w:rPr>
-        <w:t>, November 2020</w:t>
-      </w:r>
-    </w:p>
-    <w:p>
-      <w:pPr>
-        <w:pStyle w:val="NoSpacing"/>
-        <w:spacing w:line="300" w:lineRule="auto"/>
+        <w:t xml:space="preserve">Second prize winner – </w:t>
+      </w:r>
+      <w:proofErr w:type="spellStart"/>
+      <w:r>
         <w:rPr>
           <w:rFonts w:ascii="Arial" w:hAnsi="Arial" w:cs="Arial"/>
           <w:i/>
@@ -1691,7 +1799,9 @@
           <w:sz w:val="20"/>
           <w:szCs w:val="20"/>
         </w:rPr>
-      </w:pPr>
+        <w:t>Crackathon</w:t>
+      </w:r>
+      <w:proofErr w:type="spellEnd"/>
       <w:r>
         <w:rPr>
           <w:rFonts w:ascii="Arial" w:hAnsi="Arial" w:cs="Arial"/>
@@ -1700,51 +1810,65 @@
           <w:sz w:val="20"/>
           <w:szCs w:val="20"/>
         </w:rPr>
-        <w:t>Second prize winner – Mobile Application – Flutter</w:t>
-      </w:r>
-    </w:p>
-    <w:p>
-      <w:pPr>
-        <w:pStyle w:val="NoSpacing"/>
-        <w:spacing w:line="300" w:lineRule="auto"/>
-        <w:rPr>
-          <w:rFonts w:ascii="Arial" w:hAnsi="Arial" w:cs="Arial"/>
-          <w:sz w:val="20"/>
-          <w:szCs w:val="20"/>
-        </w:rPr>
-      </w:pPr>
-    </w:p>
-    <w:p>
-      <w:pPr>
-        <w:pStyle w:val="NoSpacing"/>
-        <w:spacing w:line="300" w:lineRule="auto"/>
-        <w:rPr>
-          <w:rFonts w:ascii="Arial" w:hAnsi="Arial" w:cs="Arial"/>
-          <w:b/>
-          <w:bCs/>
-          <w:sz w:val="20"/>
-          <w:szCs w:val="20"/>
-        </w:rPr>
-      </w:pPr>
-      <w:r>
-        <w:rPr>
-          <w:rFonts w:ascii="Arial" w:hAnsi="Arial" w:cs="Arial"/>
-          <w:b/>
-          <w:bCs/>
-          <w:sz w:val="20"/>
-          <w:szCs w:val="20"/>
-        </w:rPr>
-        <w:t>Introduction to Mechatronics – Using the Arduino Board</w:t>
-      </w:r>
-      <w:r>
-        <w:rPr>
-          <w:rFonts w:ascii="Arial" w:hAnsi="Arial" w:cs="Arial"/>
-          <w:b/>
-          <w:bCs/>
-          <w:sz w:val="20"/>
-          <w:szCs w:val="20"/>
-        </w:rPr>
-        <w:t>, 2020</w:t>
+        <w:t xml:space="preserve"> Challenge</w:t>
+      </w:r>
+    </w:p>
+    <w:p>
+      <w:pPr>
+        <w:pStyle w:val="NoSpacing"/>
+        <w:spacing w:line="300" w:lineRule="auto"/>
+        <w:rPr>
+          <w:rFonts w:ascii="Arial" w:hAnsi="Arial" w:cs="Arial"/>
+          <w:b/>
+          <w:bCs/>
+          <w:sz w:val="20"/>
+          <w:szCs w:val="20"/>
+        </w:rPr>
+      </w:pPr>
+    </w:p>
+    <w:p>
+      <w:pPr>
+        <w:pStyle w:val="NoSpacing"/>
+        <w:spacing w:line="300" w:lineRule="auto"/>
+        <w:rPr>
+          <w:rFonts w:ascii="Arial" w:hAnsi="Arial" w:cs="Arial"/>
+          <w:b/>
+          <w:bCs/>
+          <w:sz w:val="20"/>
+          <w:szCs w:val="20"/>
+        </w:rPr>
+      </w:pPr>
+      <w:proofErr w:type="spellStart"/>
+      <w:r>
+        <w:rPr>
+          <w:rFonts w:ascii="Arial" w:hAnsi="Arial" w:cs="Arial"/>
+          <w:b/>
+          <w:bCs/>
+          <w:sz w:val="20"/>
+          <w:szCs w:val="20"/>
+        </w:rPr>
+        <w:t>DigiCup</w:t>
+      </w:r>
+      <w:proofErr w:type="spellEnd"/>
+      <w:r>
+        <w:rPr>
+          <w:rFonts w:ascii="Arial" w:hAnsi="Arial" w:cs="Arial"/>
+          <w:b/>
+          <w:bCs/>
+          <w:sz w:val="20"/>
+          <w:szCs w:val="20"/>
+        </w:rPr>
+        <w:t xml:space="preserve"> 2020 – Digital Solution Challenge</w:t>
+      </w:r>
+      <w:r>
+        <w:rPr>
+          <w:rFonts w:ascii="Arial" w:hAnsi="Arial" w:cs="Arial"/>
+          <w:b/>
+          <w:bCs/>
+          <w:sz w:val="20"/>
+          <w:szCs w:val="20"/>
+        </w:rPr>
+        <w:t>, November 2020</w:t>
       </w:r>
     </w:p>
     <w:p>
@@ -1767,7 +1891,51 @@
           <w:sz w:val="20"/>
           <w:szCs w:val="20"/>
         </w:rPr>
-        <w:t>School of Electronics, Mauritius</w:t>
+        <w:t>Second prize winner – Mobile Application – Flutter</w:t>
+      </w:r>
+    </w:p>
+    <w:p>
+      <w:pPr>
+        <w:pStyle w:val="NoSpacing"/>
+        <w:spacing w:line="300" w:lineRule="auto"/>
+        <w:rPr>
+          <w:rFonts w:ascii="Arial" w:hAnsi="Arial" w:cs="Arial"/>
+          <w:sz w:val="20"/>
+          <w:szCs w:val="20"/>
+        </w:rPr>
+      </w:pPr>
+    </w:p>
+    <w:p>
+      <w:pPr>
+        <w:pStyle w:val="NoSpacing"/>
+        <w:spacing w:line="300" w:lineRule="auto"/>
+        <w:rPr>
+          <w:rFonts w:ascii="Arial" w:hAnsi="Arial" w:cs="Arial"/>
+          <w:b/>
+          <w:bCs/>
+          <w:sz w:val="20"/>
+          <w:szCs w:val="20"/>
+        </w:rPr>
+      </w:pPr>
+      <w:r>
+        <w:rPr>
+          <w:rFonts w:ascii="Arial" w:hAnsi="Arial" w:cs="Arial"/>
+          <w:b/>
+          <w:bCs/>
+          <w:sz w:val="20"/>
+          <w:szCs w:val="20"/>
+        </w:rPr>
+        <w:t>Introduction to Mechatronics – Using the Arduino Board</w:t>
+      </w:r>
+      <w:r>
+        <w:rPr>
+          <w:rFonts w:ascii="Arial" w:hAnsi="Arial" w:cs="Arial"/>
+          <w:b/>
+          <w:bCs/>
+          <w:sz w:val="20"/>
+          <w:szCs w:val="20"/>
+        </w:rPr>
+        <w:t>, 2020</w:t>
       </w:r>
     </w:p>
     <w:p>
@@ -1782,37 +1950,7 @@
           <w:szCs w:val="20"/>
         </w:rPr>
       </w:pPr>
-    </w:p>
-    <w:p>
-      <w:pPr>
-        <w:pStyle w:val="NoSpacing"/>
-        <w:spacing w:line="300" w:lineRule="auto"/>
-      </w:pPr>
-      <w:r>
-        <w:rPr>
-          <w:rFonts w:ascii="Arial" w:hAnsi="Arial" w:cs="Arial"/>
-          <w:b/>
-          <w:bCs/>
-          <w:sz w:val="20"/>
-          <w:szCs w:val="20"/>
-        </w:rPr>
-        <w:t>Introduction to Programming Skills</w:t>
-      </w:r>
-      <w:r>
-        <w:rPr>
-          <w:rFonts w:ascii="Arial" w:hAnsi="Arial" w:cs="Arial"/>
-          <w:b/>
-          <w:bCs/>
-          <w:sz w:val="20"/>
-          <w:szCs w:val="20"/>
-        </w:rPr>
-        <w:t>, 2017</w:t>
-      </w:r>
-    </w:p>
-    <w:p>
-      <w:pPr>
-        <w:pStyle w:val="NoSpacing"/>
-        <w:spacing w:line="300" w:lineRule="auto"/>
+      <w:r>
         <w:rPr>
           <w:rFonts w:ascii="Arial" w:hAnsi="Arial" w:cs="Arial"/>
           <w:i/>
@@ -1820,8 +1958,13 @@
           <w:sz w:val="20"/>
           <w:szCs w:val="20"/>
         </w:rPr>
-      </w:pPr>
-      <w:r>
+        <w:t>School of Electronics, Mauritius</w:t>
+      </w:r>
+    </w:p>
+    <w:p>
+      <w:pPr>
+        <w:pStyle w:val="NoSpacing"/>
+        <w:spacing w:line="300" w:lineRule="auto"/>
         <w:rPr>
           <w:rFonts w:ascii="Arial" w:hAnsi="Arial" w:cs="Arial"/>
           <w:i/>
@@ -1829,7 +1972,32 @@
           <w:sz w:val="20"/>
           <w:szCs w:val="20"/>
         </w:rPr>
-        <w:t>RRJ Learning Centre, Mauritius</w:t>
+      </w:pPr>
+    </w:p>
+    <w:p>
+      <w:pPr>
+        <w:pStyle w:val="NoSpacing"/>
+        <w:spacing w:line="300" w:lineRule="auto"/>
+      </w:pPr>
+      <w:r>
+        <w:rPr>
+          <w:rFonts w:ascii="Arial" w:hAnsi="Arial" w:cs="Arial"/>
+          <w:b/>
+          <w:bCs/>
+          <w:sz w:val="20"/>
+          <w:szCs w:val="20"/>
+        </w:rPr>
+        <w:t>Introduction to Programming Skills</w:t>
+      </w:r>
+      <w:r>
+        <w:rPr>
+          <w:rFonts w:ascii="Arial" w:hAnsi="Arial" w:cs="Arial"/>
+          <w:b/>
+          <w:bCs/>
+          <w:sz w:val="20"/>
+          <w:szCs w:val="20"/>
+        </w:rPr>
+        <w:t>, 2017</w:t>
       </w:r>
     </w:p>
     <w:p>
@@ -1844,44 +2012,7 @@
           <w:szCs w:val="20"/>
         </w:rPr>
       </w:pPr>
-    </w:p>
-    <w:p>
-      <w:pPr>
-        <w:pStyle w:val="NoSpacing"/>
-        <w:spacing w:line="300" w:lineRule="auto"/>
-        <w:rPr>
-          <w:rFonts w:ascii="Arial" w:hAnsi="Arial" w:cs="Arial"/>
-          <w:b/>
-          <w:bCs/>
-          <w:sz w:val="20"/>
-          <w:szCs w:val="20"/>
-        </w:rPr>
-      </w:pPr>
-      <w:r>
-        <w:rPr>
-          <w:rFonts w:ascii="Arial" w:hAnsi="Arial" w:cs="Arial"/>
-          <w:b/>
-          <w:bCs/>
-          <w:sz w:val="20"/>
-          <w:szCs w:val="20"/>
-        </w:rPr>
-        <w:t>Introduction to IT – 2</w:t>
-      </w:r>
-      <w:r>
-        <w:rPr>
-          <w:rFonts w:ascii="Arial" w:hAnsi="Arial" w:cs="Arial"/>
-          <w:b/>
-          <w:bCs/>
-          <w:sz w:val="20"/>
-          <w:szCs w:val="20"/>
-        </w:rPr>
-        <w:t>, 2015</w:t>
-      </w:r>
-    </w:p>
-    <w:p>
-      <w:pPr>
-        <w:pStyle w:val="NoSpacing"/>
-        <w:spacing w:line="300" w:lineRule="auto"/>
+      <w:r>
         <w:rPr>
           <w:rFonts w:ascii="Arial" w:hAnsi="Arial" w:cs="Arial"/>
           <w:i/>
@@ -1889,8 +2020,13 @@
           <w:sz w:val="20"/>
           <w:szCs w:val="20"/>
         </w:rPr>
-      </w:pPr>
-      <w:r>
+        <w:t>RRJ Learning Centre, Mauritius</w:t>
+      </w:r>
+    </w:p>
+    <w:p>
+      <w:pPr>
+        <w:pStyle w:val="NoSpacing"/>
+        <w:spacing w:line="300" w:lineRule="auto"/>
         <w:rPr>
           <w:rFonts w:ascii="Arial" w:hAnsi="Arial" w:cs="Arial"/>
           <w:i/>
@@ -1898,7 +2034,39 @@
           <w:sz w:val="20"/>
           <w:szCs w:val="20"/>
         </w:rPr>
-        <w:t>RRJ Learning Centre, Mauritius</w:t>
+      </w:pPr>
+    </w:p>
+    <w:p>
+      <w:pPr>
+        <w:pStyle w:val="NoSpacing"/>
+        <w:spacing w:line="300" w:lineRule="auto"/>
+        <w:rPr>
+          <w:rFonts w:ascii="Arial" w:hAnsi="Arial" w:cs="Arial"/>
+          <w:b/>
+          <w:bCs/>
+          <w:sz w:val="20"/>
+          <w:szCs w:val="20"/>
+        </w:rPr>
+      </w:pPr>
+      <w:r>
+        <w:rPr>
+          <w:rFonts w:ascii="Arial" w:hAnsi="Arial" w:cs="Arial"/>
+          <w:b/>
+          <w:bCs/>
+          <w:sz w:val="20"/>
+          <w:szCs w:val="20"/>
+        </w:rPr>
+        <w:t>Introduction to IT – 2</w:t>
+      </w:r>
+      <w:r>
+        <w:rPr>
+          <w:rFonts w:ascii="Arial" w:hAnsi="Arial" w:cs="Arial"/>
+          <w:b/>
+          <w:bCs/>
+          <w:sz w:val="20"/>
+          <w:szCs w:val="20"/>
+        </w:rPr>
+        <w:t>, 2015</w:t>
       </w:r>
     </w:p>
     <w:p>
@@ -1913,44 +2081,7 @@
           <w:szCs w:val="20"/>
         </w:rPr>
       </w:pPr>
-    </w:p>
-    <w:p>
-      <w:pPr>
-        <w:pStyle w:val="NoSpacing"/>
-        <w:spacing w:line="300" w:lineRule="auto"/>
-        <w:rPr>
-          <w:rFonts w:ascii="Arial" w:hAnsi="Arial" w:cs="Arial"/>
-          <w:b/>
-          <w:iCs/>
-          <w:sz w:val="20"/>
-          <w:szCs w:val="20"/>
-        </w:rPr>
-      </w:pPr>
-      <w:r>
-        <w:rPr>
-          <w:rFonts w:ascii="Arial" w:hAnsi="Arial" w:cs="Arial"/>
-          <w:b/>
-          <w:iCs/>
-          <w:sz w:val="20"/>
-          <w:szCs w:val="20"/>
-        </w:rPr>
-        <w:t>Australian Mathematics Competition (Yearly)</w:t>
-      </w:r>
-      <w:r>
-        <w:rPr>
-          <w:rFonts w:ascii="Arial" w:hAnsi="Arial" w:cs="Arial"/>
-          <w:b/>
-          <w:iCs/>
-          <w:sz w:val="20"/>
-          <w:szCs w:val="20"/>
-        </w:rPr>
-        <w:t>, 2010 to 2015</w:t>
-      </w:r>
-    </w:p>
-    <w:p>
-      <w:pPr>
-        <w:pStyle w:val="NoSpacing"/>
-        <w:spacing w:line="300" w:lineRule="auto"/>
+      <w:r>
         <w:rPr>
           <w:rFonts w:ascii="Arial" w:hAnsi="Arial" w:cs="Arial"/>
           <w:i/>
@@ -1958,8 +2089,13 @@
           <w:sz w:val="20"/>
           <w:szCs w:val="20"/>
         </w:rPr>
-      </w:pPr>
-      <w:r>
+        <w:t>RRJ Learning Centre, Mauritius</w:t>
+      </w:r>
+    </w:p>
+    <w:p>
+      <w:pPr>
+        <w:pStyle w:val="NoSpacing"/>
+        <w:spacing w:line="300" w:lineRule="auto"/>
         <w:rPr>
           <w:rFonts w:ascii="Arial" w:hAnsi="Arial" w:cs="Arial"/>
           <w:i/>
@@ -1967,7 +2103,84 @@
           <w:sz w:val="20"/>
           <w:szCs w:val="20"/>
         </w:rPr>
-        <w:t>Royal College Curepipe, Mauritius (Organised by Australian Mathematics Trust, Australia)</w:t>
+      </w:pPr>
+    </w:p>
+    <w:p>
+      <w:pPr>
+        <w:pStyle w:val="NoSpacing"/>
+        <w:spacing w:line="300" w:lineRule="auto"/>
+        <w:rPr>
+          <w:rFonts w:ascii="Arial" w:hAnsi="Arial" w:cs="Arial"/>
+          <w:b/>
+          <w:iCs/>
+          <w:sz w:val="20"/>
+          <w:szCs w:val="20"/>
+        </w:rPr>
+      </w:pPr>
+      <w:r>
+        <w:rPr>
+          <w:rFonts w:ascii="Arial" w:hAnsi="Arial" w:cs="Arial"/>
+          <w:b/>
+          <w:iCs/>
+          <w:sz w:val="20"/>
+          <w:szCs w:val="20"/>
+        </w:rPr>
+        <w:t>Australian Mathematics Competition (Yearly)</w:t>
+      </w:r>
+      <w:r>
+        <w:rPr>
+          <w:rFonts w:ascii="Arial" w:hAnsi="Arial" w:cs="Arial"/>
+          <w:b/>
+          <w:iCs/>
+          <w:sz w:val="20"/>
+          <w:szCs w:val="20"/>
+        </w:rPr>
+        <w:t>, 2010 to 2015</w:t>
+      </w:r>
+    </w:p>
+    <w:p>
+      <w:pPr>
+        <w:pStyle w:val="NoSpacing"/>
+        <w:spacing w:line="300" w:lineRule="auto"/>
+        <w:rPr>
+          <w:rFonts w:ascii="Arial" w:hAnsi="Arial" w:cs="Arial"/>
+          <w:i/>
+          <w:iCs/>
+          <w:sz w:val="20"/>
+          <w:szCs w:val="20"/>
+        </w:rPr>
+      </w:pPr>
+      <w:r>
+        <w:rPr>
+          <w:rFonts w:ascii="Arial" w:hAnsi="Arial" w:cs="Arial"/>
+          <w:i/>
+          <w:iCs/>
+          <w:sz w:val="20"/>
+          <w:szCs w:val="20"/>
+        </w:rPr>
+        <w:t xml:space="preserve">Royal College </w:t>
+      </w:r>
+      <w:proofErr w:type="spellStart"/>
+      <w:r>
+        <w:rPr>
+          <w:rFonts w:ascii="Arial" w:hAnsi="Arial" w:cs="Arial"/>
+          <w:i/>
+          <w:iCs/>
+          <w:sz w:val="20"/>
+          <w:szCs w:val="20"/>
+        </w:rPr>
+        <w:t>Curepipe</w:t>
+      </w:r>
+      <w:proofErr w:type="spellEnd"/>
+      <w:r>
+        <w:rPr>
+          <w:rFonts w:ascii="Arial" w:hAnsi="Arial" w:cs="Arial"/>
+          <w:i/>
+          <w:iCs/>
+          <w:sz w:val="20"/>
+          <w:szCs w:val="20"/>
+        </w:rPr>
+        <w:t>, Mauritius (Organised by Australian Mathematics Trust, Australia)</w:t>
       </w:r>
     </w:p>
     <w:p>
@@ -2478,7 +2691,25 @@
           <w:sz w:val="20"/>
           <w:szCs w:val="20"/>
         </w:rPr>
-        <w:t>Youth in Action – DigiCup 2020 Competition project (Second prize winner)</w:t>
+        <w:t xml:space="preserve">Youth in Action – </w:t>
+      </w:r>
+      <w:proofErr w:type="spellStart"/>
+      <w:r>
+        <w:rPr>
+          <w:rFonts w:ascii="Arial" w:hAnsi="Arial" w:cs="Arial"/>
+          <w:sz w:val="20"/>
+          <w:szCs w:val="20"/>
+        </w:rPr>
+        <w:t>DigiCup</w:t>
+      </w:r>
+      <w:proofErr w:type="spellEnd"/>
+      <w:r>
+        <w:rPr>
+          <w:rFonts w:ascii="Arial" w:hAnsi="Arial" w:cs="Arial"/>
+          <w:sz w:val="20"/>
+          <w:szCs w:val="20"/>
+        </w:rPr>
+        <w:t xml:space="preserve"> 2020 Competition project (Second prize winner)</w:t>
       </w:r>
       <w:r>
         <w:rPr>
@@ -2542,8 +2773,18 @@
           <w:sz w:val="20"/>
           <w:szCs w:val="20"/>
         </w:rPr>
-        <w:t xml:space="preserve"> and xBee</w:t>
-      </w:r>
+        <w:t xml:space="preserve"> and </w:t>
+      </w:r>
+      <w:proofErr w:type="spellStart"/>
+      <w:r>
+        <w:rPr>
+          <w:rFonts w:ascii="Arial" w:hAnsi="Arial" w:cs="Arial"/>
+          <w:sz w:val="20"/>
+          <w:szCs w:val="20"/>
+        </w:rPr>
+        <w:t>xBee</w:t>
+      </w:r>
+      <w:proofErr w:type="spellEnd"/>
     </w:p>
     <w:p>
       <w:pPr>
@@ -2608,6 +2849,22 @@
         </w:rPr>
         <w:t xml:space="preserve"> – Angular and Java (Spring / Spring Boot)</w:t>
       </w:r>
+    </w:p>
+    <w:p>
+      <w:pPr>
+        <w:pStyle w:val="NoSpacing"/>
+        <w:numPr>
+          <w:ilvl w:val="0"/>
+          <w:numId w:val="9"/>
+        </w:numPr>
+        <w:spacing w:line="300" w:lineRule="auto"/>
+        <w:ind w:left="714" w:hanging="357"/>
+        <w:rPr>
+          <w:rFonts w:ascii="Arial" w:hAnsi="Arial" w:cs="Arial"/>
+          <w:sz w:val="20"/>
+          <w:szCs w:val="20"/>
+        </w:rPr>
+      </w:pPr>
     </w:p>
     <w:p>
       <w:pPr>

</xml_diff>

<commit_message>
removed unused bullet point
</commit_message>
<xml_diff>
--- a/assets/Farhaan Beeharry CV.docx
+++ b/assets/Farhaan Beeharry CV.docx
@@ -2853,12 +2853,8 @@
     <w:p>
       <w:pPr>
         <w:pStyle w:val="NoSpacing"/>
-        <w:numPr>
-          <w:ilvl w:val="0"/>
-          <w:numId w:val="9"/>
-        </w:numPr>
-        <w:spacing w:line="300" w:lineRule="auto"/>
-        <w:ind w:left="714" w:hanging="357"/>
+        <w:spacing w:line="300" w:lineRule="auto"/>
+        <w:ind w:left="357"/>
         <w:rPr>
           <w:rFonts w:ascii="Arial" w:hAnsi="Arial" w:cs="Arial"/>
           <w:sz w:val="20"/>

</xml_diff>

<commit_message>
Revert "updated linkedin link"
This reverts commit b5fecf49a2fd9fdbfcb900c3723d346d616c66fb.
</commit_message>
<xml_diff>
--- a/assets/Farhaan Beeharry CV.docx
+++ b/assets/Farhaan Beeharry CV.docx
@@ -203,7 +203,7 @@
             <w:sz w:val="20"/>
             <w:szCs w:val="20"/>
           </w:rPr>
-          <w:t>farhaanbeeharry</w:t>
+          <w:t>farhaan-beeharry</w:t>
         </w:r>
         <w:proofErr w:type="spellEnd"/>
       </w:hyperlink>
@@ -1200,7 +1200,6 @@
           <w:u w:val="single"/>
         </w:rPr>
       </w:pPr>
-      <w:bookmarkStart w:id="1" w:name="_Hlk140096026"/>
       <w:r>
         <w:rPr>
           <w:rFonts w:ascii="Arial" w:hAnsi="Arial" w:cs="Arial"/>
@@ -1278,7 +1277,7 @@
           <w:sz w:val="20"/>
           <w:szCs w:val="20"/>
         </w:rPr>
-        <w:t>Middlesex University Mauritius, Flic-</w:t>
+        <w:t>Middlesex University Mauritius, Flic-en-</w:t>
       </w:r>
       <w:proofErr w:type="spellStart"/>
       <w:r>
@@ -1289,7 +1288,7 @@
           <w:sz w:val="20"/>
           <w:szCs w:val="20"/>
         </w:rPr>
-        <w:t>en</w:t>
+        <w:t>Flac</w:t>
       </w:r>
       <w:proofErr w:type="spellEnd"/>
       <w:r>
@@ -1300,7 +1299,79 @@
           <w:sz w:val="20"/>
           <w:szCs w:val="20"/>
         </w:rPr>
-        <w:t>-</w:t>
+        <w:t>, Mauritius</w:t>
+      </w:r>
+    </w:p>
+    <w:p>
+      <w:pPr>
+        <w:pStyle w:val="NoSpacing"/>
+        <w:spacing w:line="300" w:lineRule="auto"/>
+        <w:jc w:val="both"/>
+        <w:rPr>
+          <w:rFonts w:ascii="Arial" w:hAnsi="Arial" w:cs="Arial"/>
+          <w:b/>
+          <w:bCs/>
+          <w:sz w:val="20"/>
+          <w:szCs w:val="20"/>
+        </w:rPr>
+      </w:pPr>
+    </w:p>
+    <w:p>
+      <w:pPr>
+        <w:pStyle w:val="NoSpacing"/>
+        <w:spacing w:line="300" w:lineRule="auto"/>
+        <w:jc w:val="both"/>
+        <w:rPr>
+          <w:rFonts w:ascii="Arial" w:hAnsi="Arial" w:cs="Arial"/>
+          <w:b/>
+          <w:bCs/>
+          <w:sz w:val="20"/>
+          <w:szCs w:val="20"/>
+        </w:rPr>
+      </w:pPr>
+      <w:r>
+        <w:rPr>
+          <w:rFonts w:ascii="Arial" w:hAnsi="Arial" w:cs="Arial"/>
+          <w:b/>
+          <w:bCs/>
+          <w:sz w:val="20"/>
+          <w:szCs w:val="20"/>
+        </w:rPr>
+        <w:t>Cambridge Higher School Certificate – A Level</w:t>
+      </w:r>
+      <w:r>
+        <w:rPr>
+          <w:rFonts w:ascii="Arial" w:hAnsi="Arial" w:cs="Arial"/>
+          <w:b/>
+          <w:bCs/>
+          <w:sz w:val="20"/>
+          <w:szCs w:val="20"/>
+        </w:rPr>
+        <w:t>, 2017</w:t>
+      </w:r>
+    </w:p>
+    <w:p>
+      <w:pPr>
+        <w:pStyle w:val="NoSpacing"/>
+        <w:spacing w:line="300" w:lineRule="auto"/>
+        <w:jc w:val="both"/>
+        <w:rPr>
+          <w:rFonts w:ascii="Arial" w:hAnsi="Arial" w:cs="Arial"/>
+          <w:b/>
+          <w:bCs/>
+          <w:sz w:val="20"/>
+          <w:szCs w:val="20"/>
+        </w:rPr>
+      </w:pPr>
+      <w:r>
+        <w:rPr>
+          <w:rFonts w:ascii="Arial" w:hAnsi="Arial" w:cs="Arial"/>
+          <w:i/>
+          <w:iCs/>
+          <w:sz w:val="20"/>
+          <w:szCs w:val="20"/>
+        </w:rPr>
+        <w:t xml:space="preserve">Royal College </w:t>
       </w:r>
       <w:proofErr w:type="spellStart"/>
       <w:r>
@@ -1311,7 +1382,7 @@
           <w:sz w:val="20"/>
           <w:szCs w:val="20"/>
         </w:rPr>
-        <w:t>Flac</w:t>
+        <w:t>Curepipe</w:t>
       </w:r>
       <w:proofErr w:type="spellEnd"/>
       <w:r>
@@ -1322,10 +1393,31 @@
           <w:sz w:val="20"/>
           <w:szCs w:val="20"/>
         </w:rPr>
+        <w:t xml:space="preserve">, </w:t>
+      </w:r>
+      <w:proofErr w:type="spellStart"/>
+      <w:r>
+        <w:rPr>
+          <w:rFonts w:ascii="Arial" w:hAnsi="Arial" w:cs="Arial"/>
+          <w:i/>
+          <w:iCs/>
+          <w:sz w:val="20"/>
+          <w:szCs w:val="20"/>
+        </w:rPr>
+        <w:t>Curepipe</w:t>
+      </w:r>
+      <w:proofErr w:type="spellEnd"/>
+      <w:r>
+        <w:rPr>
+          <w:rFonts w:ascii="Arial" w:hAnsi="Arial" w:cs="Arial"/>
+          <w:i/>
+          <w:iCs/>
+          <w:sz w:val="20"/>
+          <w:szCs w:val="20"/>
+        </w:rPr>
         <w:t>, Mauritius</w:t>
       </w:r>
     </w:p>
-    <w:bookmarkEnd w:id="1"/>
     <w:p>
       <w:pPr>
         <w:pStyle w:val="NoSpacing"/>
@@ -1353,38 +1445,35 @@
           <w:szCs w:val="20"/>
         </w:rPr>
       </w:pPr>
-      <w:bookmarkStart w:id="2" w:name="_Hlk140096063"/>
-      <w:bookmarkStart w:id="3" w:name="_Hlk140096070"/>
-      <w:r>
-        <w:rPr>
-          <w:rFonts w:ascii="Arial" w:hAnsi="Arial" w:cs="Arial"/>
-          <w:b/>
-          <w:bCs/>
-          <w:sz w:val="20"/>
-          <w:szCs w:val="20"/>
-        </w:rPr>
-        <w:t>Cambridge Higher School Certificate – A Level</w:t>
-      </w:r>
-      <w:r>
-        <w:rPr>
-          <w:rFonts w:ascii="Arial" w:hAnsi="Arial" w:cs="Arial"/>
-          <w:b/>
-          <w:bCs/>
-          <w:sz w:val="20"/>
-          <w:szCs w:val="20"/>
-        </w:rPr>
-        <w:t>, 2017</w:t>
-      </w:r>
-    </w:p>
-    <w:p>
-      <w:pPr>
-        <w:pStyle w:val="NoSpacing"/>
-        <w:spacing w:line="300" w:lineRule="auto"/>
-        <w:jc w:val="both"/>
-        <w:rPr>
-          <w:rFonts w:ascii="Arial" w:hAnsi="Arial" w:cs="Arial"/>
-          <w:b/>
-          <w:bCs/>
+      <w:r>
+        <w:rPr>
+          <w:rFonts w:ascii="Arial" w:hAnsi="Arial" w:cs="Arial"/>
+          <w:b/>
+          <w:bCs/>
+          <w:sz w:val="20"/>
+          <w:szCs w:val="20"/>
+        </w:rPr>
+        <w:t>Cambridge School Certificate – O Level</w:t>
+      </w:r>
+      <w:r>
+        <w:rPr>
+          <w:rFonts w:ascii="Arial" w:hAnsi="Arial" w:cs="Arial"/>
+          <w:b/>
+          <w:bCs/>
+          <w:sz w:val="20"/>
+          <w:szCs w:val="20"/>
+        </w:rPr>
+        <w:t>, 2014</w:t>
+      </w:r>
+    </w:p>
+    <w:p>
+      <w:pPr>
+        <w:pStyle w:val="NoSpacing"/>
+        <w:spacing w:line="300" w:lineRule="auto"/>
+        <w:rPr>
+          <w:rFonts w:ascii="Arial" w:hAnsi="Arial" w:cs="Arial"/>
+          <w:i/>
+          <w:iCs/>
           <w:sz w:val="20"/>
           <w:szCs w:val="20"/>
         </w:rPr>
@@ -1444,123 +1533,6 @@
         <w:t>, Mauritius</w:t>
       </w:r>
     </w:p>
-    <w:bookmarkEnd w:id="2"/>
-    <w:p>
-      <w:pPr>
-        <w:pStyle w:val="NoSpacing"/>
-        <w:spacing w:line="300" w:lineRule="auto"/>
-        <w:jc w:val="both"/>
-        <w:rPr>
-          <w:rFonts w:ascii="Arial" w:hAnsi="Arial" w:cs="Arial"/>
-          <w:b/>
-          <w:bCs/>
-          <w:sz w:val="20"/>
-          <w:szCs w:val="20"/>
-        </w:rPr>
-      </w:pPr>
-    </w:p>
-    <w:p>
-      <w:pPr>
-        <w:pStyle w:val="NoSpacing"/>
-        <w:spacing w:line="300" w:lineRule="auto"/>
-        <w:jc w:val="both"/>
-        <w:rPr>
-          <w:rFonts w:ascii="Arial" w:hAnsi="Arial" w:cs="Arial"/>
-          <w:b/>
-          <w:bCs/>
-          <w:sz w:val="20"/>
-          <w:szCs w:val="20"/>
-        </w:rPr>
-      </w:pPr>
-      <w:r>
-        <w:rPr>
-          <w:rFonts w:ascii="Arial" w:hAnsi="Arial" w:cs="Arial"/>
-          <w:b/>
-          <w:bCs/>
-          <w:sz w:val="20"/>
-          <w:szCs w:val="20"/>
-        </w:rPr>
-        <w:t>Cambridge School Certificate – O Level</w:t>
-      </w:r>
-      <w:r>
-        <w:rPr>
-          <w:rFonts w:ascii="Arial" w:hAnsi="Arial" w:cs="Arial"/>
-          <w:b/>
-          <w:bCs/>
-          <w:sz w:val="20"/>
-          <w:szCs w:val="20"/>
-        </w:rPr>
-        <w:t>, 2014</w:t>
-      </w:r>
-    </w:p>
-    <w:p>
-      <w:pPr>
-        <w:pStyle w:val="NoSpacing"/>
-        <w:spacing w:line="300" w:lineRule="auto"/>
-        <w:rPr>
-          <w:rFonts w:ascii="Arial" w:hAnsi="Arial" w:cs="Arial"/>
-          <w:i/>
-          <w:iCs/>
-          <w:sz w:val="20"/>
-          <w:szCs w:val="20"/>
-        </w:rPr>
-      </w:pPr>
-      <w:r>
-        <w:rPr>
-          <w:rFonts w:ascii="Arial" w:hAnsi="Arial" w:cs="Arial"/>
-          <w:i/>
-          <w:iCs/>
-          <w:sz w:val="20"/>
-          <w:szCs w:val="20"/>
-        </w:rPr>
-        <w:t xml:space="preserve">Royal College </w:t>
-      </w:r>
-      <w:proofErr w:type="spellStart"/>
-      <w:r>
-        <w:rPr>
-          <w:rFonts w:ascii="Arial" w:hAnsi="Arial" w:cs="Arial"/>
-          <w:i/>
-          <w:iCs/>
-          <w:sz w:val="20"/>
-          <w:szCs w:val="20"/>
-        </w:rPr>
-        <w:t>Curepipe</w:t>
-      </w:r>
-      <w:proofErr w:type="spellEnd"/>
-      <w:r>
-        <w:rPr>
-          <w:rFonts w:ascii="Arial" w:hAnsi="Arial" w:cs="Arial"/>
-          <w:i/>
-          <w:iCs/>
-          <w:sz w:val="20"/>
-          <w:szCs w:val="20"/>
-        </w:rPr>
-        <w:t xml:space="preserve">, </w:t>
-      </w:r>
-      <w:proofErr w:type="spellStart"/>
-      <w:r>
-        <w:rPr>
-          <w:rFonts w:ascii="Arial" w:hAnsi="Arial" w:cs="Arial"/>
-          <w:i/>
-          <w:iCs/>
-          <w:sz w:val="20"/>
-          <w:szCs w:val="20"/>
-        </w:rPr>
-        <w:t>Curepipe</w:t>
-      </w:r>
-      <w:proofErr w:type="spellEnd"/>
-      <w:r>
-        <w:rPr>
-          <w:rFonts w:ascii="Arial" w:hAnsi="Arial" w:cs="Arial"/>
-          <w:i/>
-          <w:iCs/>
-          <w:sz w:val="20"/>
-          <w:szCs w:val="20"/>
-        </w:rPr>
-        <w:t>, Mauritius</w:t>
-      </w:r>
-    </w:p>
-    <w:bookmarkEnd w:id="3"/>
     <w:p>
       <w:pPr>
         <w:rPr>
@@ -1606,7 +1578,6 @@
           <w:szCs w:val="20"/>
         </w:rPr>
       </w:pPr>
-      <w:bookmarkStart w:id="4" w:name="_Hlk140095083"/>
       <w:r>
         <w:rPr>
           <w:rFonts w:ascii="Arial" w:hAnsi="Arial" w:cs="Arial"/>
@@ -1635,30 +1606,60 @@
           <w:sz w:val="20"/>
           <w:szCs w:val="20"/>
         </w:rPr>
-        <w:t>18 June 2023</w:t>
-      </w:r>
-    </w:p>
-    <w:p>
-      <w:pPr>
-        <w:pStyle w:val="NoSpacing"/>
-        <w:spacing w:line="300" w:lineRule="auto"/>
-        <w:rPr>
-          <w:rFonts w:ascii="Arial" w:hAnsi="Arial" w:cs="Arial"/>
-          <w:i/>
-          <w:iCs/>
-          <w:sz w:val="20"/>
-          <w:szCs w:val="20"/>
-        </w:rPr>
-      </w:pPr>
-      <w:r>
-        <w:rPr>
-          <w:rFonts w:ascii="Arial" w:hAnsi="Arial" w:cs="Arial"/>
-          <w:i/>
-          <w:iCs/>
-          <w:sz w:val="20"/>
-          <w:szCs w:val="20"/>
-        </w:rPr>
-        <w:t xml:space="preserve">First prize winner – </w:t>
+        <w:t>18 June</w:t>
+      </w:r>
+      <w:r>
+        <w:rPr>
+          <w:rFonts w:ascii="Arial" w:hAnsi="Arial" w:cs="Arial"/>
+          <w:b/>
+          <w:bCs/>
+          <w:sz w:val="20"/>
+          <w:szCs w:val="20"/>
+        </w:rPr>
+        <w:t xml:space="preserve"> 202</w:t>
+      </w:r>
+      <w:r>
+        <w:rPr>
+          <w:rFonts w:ascii="Arial" w:hAnsi="Arial" w:cs="Arial"/>
+          <w:b/>
+          <w:bCs/>
+          <w:sz w:val="20"/>
+          <w:szCs w:val="20"/>
+        </w:rPr>
+        <w:t>3</w:t>
+      </w:r>
+    </w:p>
+    <w:p>
+      <w:pPr>
+        <w:pStyle w:val="NoSpacing"/>
+        <w:spacing w:line="300" w:lineRule="auto"/>
+        <w:rPr>
+          <w:rFonts w:ascii="Arial" w:hAnsi="Arial" w:cs="Arial"/>
+          <w:i/>
+          <w:iCs/>
+          <w:sz w:val="20"/>
+          <w:szCs w:val="20"/>
+        </w:rPr>
+      </w:pPr>
+      <w:r>
+        <w:rPr>
+          <w:rFonts w:ascii="Arial" w:hAnsi="Arial" w:cs="Arial"/>
+          <w:i/>
+          <w:iCs/>
+          <w:sz w:val="20"/>
+          <w:szCs w:val="20"/>
+        </w:rPr>
+        <w:t>First prize winner</w:t>
+      </w:r>
+      <w:r>
+        <w:rPr>
+          <w:rFonts w:ascii="Arial" w:hAnsi="Arial" w:cs="Arial"/>
+          <w:i/>
+          <w:iCs/>
+          <w:sz w:val="20"/>
+          <w:szCs w:val="20"/>
+        </w:rPr>
+        <w:t xml:space="preserve"> – </w:t>
       </w:r>
       <w:proofErr w:type="spellStart"/>
       <w:r>
@@ -1696,7 +1697,6 @@
         </w:rPr>
       </w:pPr>
     </w:p>
-    <w:bookmarkEnd w:id="4"/>
     <w:p>
       <w:pPr>
         <w:pStyle w:val="NoSpacing"/>
@@ -5085,7 +5085,6 @@
   <w:style w:type="character" w:default="1" w:styleId="DefaultParagraphFont">
     <w:name w:val="Default Paragraph Font"/>
     <w:uiPriority w:val="1"/>
-    <w:semiHidden/>
     <w:unhideWhenUsed/>
   </w:style>
   <w:style w:type="table" w:default="1" w:styleId="TableNormal">

</xml_diff>

<commit_message>
Updated resume and cv
</commit_message>
<xml_diff>
--- a/assets/Farhaan Beeharry CV.docx
+++ b/assets/Farhaan Beeharry CV.docx
@@ -285,22 +285,39 @@
           <w:rFonts w:ascii="Arial" w:hAnsi="Arial" w:cs="Arial"/>
           <w:b/>
           <w:bCs/>
-          <w:sz w:val="24"/>
-          <w:szCs w:val="24"/>
           <w:u w:val="single"/>
         </w:rPr>
       </w:pPr>
-      <w:r>
-        <w:rPr>
-          <w:rFonts w:ascii="Arial" w:hAnsi="Arial" w:cs="Arial"/>
-          <w:b/>
-          <w:bCs/>
-          <w:sz w:val="24"/>
-          <w:szCs w:val="24"/>
+      <w:proofErr w:type="spellStart"/>
+      <w:r>
+        <w:rPr>
+          <w:rFonts w:ascii="Arial" w:hAnsi="Arial" w:cs="Arial"/>
+          <w:b/>
+          <w:bCs/>
           <w:u w:val="single"/>
         </w:rPr>
-        <w:t>Personal Profile</w:t>
-      </w:r>
+        <w:t>Personal</w:t>
+      </w:r>
+      <w:proofErr w:type="spellEnd"/>
+      <w:r>
+        <w:rPr>
+          <w:rFonts w:ascii="Arial" w:hAnsi="Arial" w:cs="Arial"/>
+          <w:b/>
+          <w:bCs/>
+          <w:u w:val="single"/>
+        </w:rPr>
+        <w:t xml:space="preserve"> Profile</w:t>
+      </w:r>
+    </w:p>
+    <w:p>
+      <w:pPr>
+        <w:rPr>
+          <w:rFonts w:ascii="Arial" w:hAnsi="Arial" w:cs="Arial"/>
+          <w:b/>
+          <w:bCs/>
+          <w:u w:val="single"/>
+        </w:rPr>
+      </w:pPr>
     </w:p>
     <w:p>
       <w:pPr>
@@ -311,31 +328,17 @@
           <w:rFonts w:ascii="Arial" w:hAnsi="Arial" w:cs="Arial"/>
           <w:sz w:val="20"/>
           <w:szCs w:val="20"/>
-        </w:rPr>
-      </w:pPr>
-      <w:r>
-        <w:rPr>
-          <w:rFonts w:ascii="Arial" w:hAnsi="Arial" w:cs="Arial"/>
-          <w:sz w:val="20"/>
-          <w:szCs w:val="20"/>
-        </w:rPr>
-        <w:t xml:space="preserve">Results-driven Software Engineer with </w:t>
-      </w:r>
-      <w:r>
-        <w:rPr>
-          <w:rFonts w:ascii="Arial" w:hAnsi="Arial" w:cs="Arial"/>
-          <w:sz w:val="20"/>
-          <w:szCs w:val="20"/>
-        </w:rPr>
-        <w:t>over 3 and a half</w:t>
-      </w:r>
-      <w:r>
-        <w:rPr>
-          <w:rFonts w:ascii="Arial" w:hAnsi="Arial" w:cs="Arial"/>
-          <w:sz w:val="20"/>
-          <w:szCs w:val="20"/>
-        </w:rPr>
-        <w:t xml:space="preserve"> years of experience in commercial application development. Adept at improving and developing software functionalities with strong problem-solving skills. A highly responsible and dedicated professional, seeking to leverage my skills and make a significant impact as a Software Engineer, by delivering high-quality and innovative solutions.</w:t>
+          <w:lang w:val="en-US"/>
+        </w:rPr>
+      </w:pPr>
+      <w:r>
+        <w:rPr>
+          <w:rFonts w:ascii="Arial" w:hAnsi="Arial" w:cs="Arial"/>
+          <w:sz w:val="20"/>
+          <w:szCs w:val="20"/>
+          <w:lang w:val="en-US"/>
+        </w:rPr>
+        <w:t>Versatile and results-oriented Software Engineer with over 3.5 years of professional experience in commercial application development. Demonstrated expertise in designing, developing, and optimizing mobile and web solutions, with a strong focus on Flutter development. Proficient in solving complex technical challenges, with a proven track record of delivering innovative, scalable, and high-quality software solutions. A responsible and driven professional seeking to further enhance my skills and contribute meaningfully to impactful projects in dynamic and collaborative environments.</w:t>
       </w:r>
     </w:p>
     <w:p>
@@ -347,28 +350,48 @@
           <w:rFonts w:ascii="Arial" w:hAnsi="Arial" w:cs="Arial"/>
           <w:sz w:val="20"/>
           <w:szCs w:val="20"/>
-        </w:rPr>
-      </w:pPr>
-    </w:p>
-    <w:p>
-      <w:pPr>
-        <w:rPr>
-          <w:rFonts w:ascii="Arial" w:hAnsi="Arial" w:cs="Arial"/>
-          <w:sz w:val="20"/>
-          <w:szCs w:val="20"/>
-        </w:rPr>
-      </w:pPr>
-      <w:r>
-        <w:rPr>
-          <w:rFonts w:ascii="Arial" w:hAnsi="Arial" w:cs="Arial"/>
-          <w:b/>
-          <w:bCs/>
-          <w:sz w:val="24"/>
-          <w:szCs w:val="24"/>
+          <w:lang w:val="en-US"/>
+        </w:rPr>
+      </w:pPr>
+    </w:p>
+    <w:p>
+      <w:pPr>
+        <w:rPr>
+          <w:rFonts w:ascii="Arial" w:hAnsi="Arial" w:cs="Arial"/>
+          <w:b/>
+          <w:bCs/>
           <w:u w:val="single"/>
         </w:rPr>
-        <w:t>Work Experience</w:t>
-      </w:r>
+      </w:pPr>
+      <w:r>
+        <w:rPr>
+          <w:rFonts w:ascii="Arial" w:hAnsi="Arial" w:cs="Arial"/>
+          <w:b/>
+          <w:bCs/>
+          <w:u w:val="single"/>
+        </w:rPr>
+        <w:t xml:space="preserve">Work </w:t>
+      </w:r>
+      <w:proofErr w:type="spellStart"/>
+      <w:r>
+        <w:rPr>
+          <w:rFonts w:ascii="Arial" w:hAnsi="Arial" w:cs="Arial"/>
+          <w:b/>
+          <w:bCs/>
+          <w:u w:val="single"/>
+        </w:rPr>
+        <w:t>Experience</w:t>
+      </w:r>
+      <w:proofErr w:type="spellEnd"/>
+    </w:p>
+    <w:p>
+      <w:pPr>
+        <w:rPr>
+          <w:rFonts w:ascii="Arial" w:hAnsi="Arial" w:cs="Arial"/>
+          <w:sz w:val="20"/>
+          <w:szCs w:val="20"/>
+        </w:rPr>
+      </w:pPr>
     </w:p>
     <w:p>
       <w:pPr>
@@ -391,17 +414,7 @@
           <w:sz w:val="20"/>
           <w:szCs w:val="20"/>
         </w:rPr>
-        <w:t xml:space="preserve">Software </w:t>
-      </w:r>
-      <w:r>
-        <w:rPr>
-          <w:rFonts w:ascii="Arial" w:hAnsi="Arial" w:cs="Arial"/>
-          <w:b/>
-          <w:bCs/>
-          <w:sz w:val="20"/>
-          <w:szCs w:val="20"/>
-        </w:rPr>
-        <w:t>Engineer</w:t>
+        <w:t>Mobile</w:t>
       </w:r>
       <w:r>
         <w:rPr>
@@ -421,47 +434,47 @@
           <w:sz w:val="20"/>
           <w:szCs w:val="20"/>
         </w:rPr>
-        <w:t>(</w:t>
-      </w:r>
-      <w:r>
-        <w:rPr>
-          <w:rFonts w:ascii="Arial" w:hAnsi="Arial" w:cs="Arial"/>
-          <w:b/>
-          <w:bCs/>
-          <w:sz w:val="20"/>
-          <w:szCs w:val="20"/>
-        </w:rPr>
-        <w:t>Freelance</w:t>
-      </w:r>
-      <w:r>
-        <w:rPr>
-          <w:rFonts w:ascii="Arial" w:hAnsi="Arial" w:cs="Arial"/>
-          <w:b/>
-          <w:bCs/>
-          <w:sz w:val="20"/>
-          <w:szCs w:val="20"/>
-        </w:rPr>
-        <w:t>)</w:t>
-      </w:r>
-      <w:r>
-        <w:rPr>
-          <w:rFonts w:ascii="Arial" w:hAnsi="Arial" w:cs="Arial"/>
-          <w:b/>
-          <w:bCs/>
-          <w:sz w:val="20"/>
-          <w:szCs w:val="20"/>
-        </w:rPr>
-        <w:t xml:space="preserve">, </w:t>
-      </w:r>
-      <w:r>
-        <w:rPr>
-          <w:rFonts w:ascii="Arial" w:hAnsi="Arial" w:cs="Arial"/>
-          <w:b/>
-          <w:bCs/>
-          <w:sz w:val="20"/>
-          <w:szCs w:val="20"/>
-        </w:rPr>
-        <w:t>June 2024 to Present</w:t>
+        <w:t xml:space="preserve">Engineer, </w:t>
+      </w:r>
+      <w:r>
+        <w:rPr>
+          <w:rFonts w:ascii="Arial" w:hAnsi="Arial" w:cs="Arial"/>
+          <w:b/>
+          <w:bCs/>
+          <w:sz w:val="20"/>
+          <w:szCs w:val="20"/>
+        </w:rPr>
+        <w:t>October 2024</w:t>
+      </w:r>
+      <w:r>
+        <w:rPr>
+          <w:rFonts w:ascii="Arial" w:hAnsi="Arial" w:cs="Arial"/>
+          <w:b/>
+          <w:bCs/>
+          <w:sz w:val="20"/>
+          <w:szCs w:val="20"/>
+        </w:rPr>
+        <w:t xml:space="preserve"> </w:t>
+      </w:r>
+      <w:r>
+        <w:rPr>
+          <w:rFonts w:ascii="Arial" w:hAnsi="Arial" w:cs="Arial"/>
+          <w:b/>
+          <w:bCs/>
+          <w:sz w:val="20"/>
+          <w:szCs w:val="20"/>
+        </w:rPr>
+        <w:t xml:space="preserve">to </w:t>
+      </w:r>
+      <w:r>
+        <w:rPr>
+          <w:rFonts w:ascii="Arial" w:hAnsi="Arial" w:cs="Arial"/>
+          <w:b/>
+          <w:bCs/>
+          <w:sz w:val="20"/>
+          <w:szCs w:val="20"/>
+        </w:rPr>
+        <w:t>Present</w:t>
       </w:r>
     </w:p>
     <w:p>
@@ -478,7 +491,6 @@
           <w:lang w:val="en-US"/>
         </w:rPr>
       </w:pPr>
-      <w:bookmarkStart w:id="1" w:name="_Hlk175923217"/>
       <w:r>
         <w:rPr>
           <w:rFonts w:ascii="Arial" w:hAnsi="Arial" w:cs="Arial"/>
@@ -486,9 +498,9 @@
           <w:iCs/>
           <w:sz w:val="20"/>
           <w:szCs w:val="20"/>
-          <w:lang/>
-        </w:rPr>
-        <w:t>French4Dev</w:t>
+          <w:lang w:val="en-US"/>
+        </w:rPr>
+        <w:t>XEFI Mauritius Center</w:t>
       </w:r>
       <w:r>
         <w:rPr>
@@ -499,9 +511,8 @@
           <w:szCs w:val="20"/>
           <w:lang w:val="en-US"/>
         </w:rPr>
-        <w:t xml:space="preserve">, Poland (Project for </w:t>
-      </w:r>
-      <w:proofErr w:type="spellStart"/>
+        <w:t xml:space="preserve">, </w:t>
+      </w:r>
       <w:r>
         <w:rPr>
           <w:rFonts w:ascii="Arial" w:hAnsi="Arial" w:cs="Arial"/>
@@ -511,9 +522,9 @@
           <w:szCs w:val="20"/>
           <w:lang w:val="en-US"/>
         </w:rPr>
-        <w:t>Weartwice</w:t>
-      </w:r>
-      <w:proofErr w:type="spellEnd"/>
+        <w:t xml:space="preserve">NEXSKY Building, </w:t>
+      </w:r>
+      <w:proofErr w:type="spellStart"/>
       <w:r>
         <w:rPr>
           <w:rFonts w:ascii="Arial" w:hAnsi="Arial" w:cs="Arial"/>
@@ -523,10 +534,556 @@
           <w:szCs w:val="20"/>
           <w:lang w:val="en-US"/>
         </w:rPr>
+        <w:t>Ebène</w:t>
+      </w:r>
+      <w:proofErr w:type="spellEnd"/>
+      <w:r>
+        <w:rPr>
+          <w:rFonts w:ascii="Arial" w:hAnsi="Arial" w:cs="Arial"/>
+          <w:i/>
+          <w:iCs/>
+          <w:sz w:val="20"/>
+          <w:szCs w:val="20"/>
+          <w:lang w:val="en-US"/>
+        </w:rPr>
+        <w:t>, Mauritius</w:t>
+      </w:r>
+    </w:p>
+    <w:p>
+      <w:pPr>
+        <w:pStyle w:val="NoSpacing"/>
+        <w:numPr>
+          <w:ilvl w:val="0"/>
+          <w:numId w:val="21"/>
+        </w:numPr>
+        <w:spacing w:line="300" w:lineRule="auto"/>
+        <w:jc w:val="both"/>
+        <w:rPr>
+          <w:rFonts w:ascii="Arial" w:hAnsi="Arial" w:cs="Arial"/>
+          <w:i/>
+          <w:iCs/>
+          <w:sz w:val="20"/>
+          <w:szCs w:val="20"/>
+          <w:lang w:val="en-US"/>
+        </w:rPr>
+      </w:pPr>
+      <w:r>
+        <w:rPr>
+          <w:rFonts w:ascii="Arial" w:hAnsi="Arial" w:cs="Arial"/>
+          <w:sz w:val="20"/>
+          <w:szCs w:val="20"/>
+        </w:rPr>
+        <w:t xml:space="preserve">Developed mobile applications using Flutter with state management via </w:t>
+      </w:r>
+      <w:proofErr w:type="spellStart"/>
+      <w:r>
+        <w:rPr>
+          <w:rFonts w:ascii="Arial" w:hAnsi="Arial" w:cs="Arial"/>
+          <w:sz w:val="20"/>
+          <w:szCs w:val="20"/>
+        </w:rPr>
+        <w:t>GetX</w:t>
+      </w:r>
+      <w:proofErr w:type="spellEnd"/>
+      <w:r>
+        <w:rPr>
+          <w:rFonts w:ascii="Arial" w:hAnsi="Arial" w:cs="Arial"/>
+          <w:sz w:val="20"/>
+          <w:szCs w:val="20"/>
+        </w:rPr>
+        <w:t xml:space="preserve">, and tools like Shorebird, Firebase, </w:t>
+      </w:r>
+      <w:proofErr w:type="spellStart"/>
+      <w:r>
+        <w:rPr>
+          <w:rFonts w:ascii="Arial" w:hAnsi="Arial" w:cs="Arial"/>
+          <w:sz w:val="20"/>
+          <w:szCs w:val="20"/>
+        </w:rPr>
+        <w:t>Freezed</w:t>
+      </w:r>
+      <w:proofErr w:type="spellEnd"/>
+      <w:r>
+        <w:rPr>
+          <w:rFonts w:ascii="Arial" w:hAnsi="Arial" w:cs="Arial"/>
+          <w:sz w:val="20"/>
+          <w:szCs w:val="20"/>
+        </w:rPr>
+        <w:t xml:space="preserve">, localisation, and </w:t>
+      </w:r>
+      <w:proofErr w:type="spellStart"/>
+      <w:r>
+        <w:rPr>
+          <w:rFonts w:ascii="Arial" w:hAnsi="Arial" w:cs="Arial"/>
+          <w:sz w:val="20"/>
+          <w:szCs w:val="20"/>
+        </w:rPr>
+        <w:t>Skeletonizer.</w:t>
+      </w:r>
+      <w:proofErr w:type="spellEnd"/>
+    </w:p>
+    <w:p>
+      <w:pPr>
+        <w:pStyle w:val="NoSpacing"/>
+        <w:numPr>
+          <w:ilvl w:val="0"/>
+          <w:numId w:val="21"/>
+        </w:numPr>
+        <w:spacing w:line="300" w:lineRule="auto"/>
+        <w:jc w:val="both"/>
+        <w:rPr>
+          <w:rFonts w:ascii="Arial" w:hAnsi="Arial" w:cs="Arial"/>
+          <w:i/>
+          <w:iCs/>
+          <w:sz w:val="20"/>
+          <w:szCs w:val="20"/>
+          <w:lang w:val="en-US"/>
+        </w:rPr>
+      </w:pPr>
+      <w:r>
+        <w:rPr>
+          <w:rFonts w:ascii="Arial" w:hAnsi="Arial" w:cs="Arial"/>
+          <w:sz w:val="20"/>
+          <w:szCs w:val="20"/>
+        </w:rPr>
+        <w:t>Contributed to Flutter packages by adding new widgets and improving existing ones.</w:t>
+      </w:r>
+    </w:p>
+    <w:p>
+      <w:pPr>
+        <w:pStyle w:val="NoSpacing"/>
+        <w:spacing w:line="300" w:lineRule="auto"/>
+        <w:ind w:left="720"/>
+        <w:jc w:val="both"/>
+        <w:rPr>
+          <w:rFonts w:ascii="Arial" w:hAnsi="Arial" w:cs="Arial"/>
+          <w:i/>
+          <w:iCs/>
+          <w:sz w:val="20"/>
+          <w:szCs w:val="20"/>
+          <w:lang w:val="en-US"/>
+        </w:rPr>
+      </w:pPr>
+    </w:p>
+    <w:p>
+      <w:pPr>
+        <w:pStyle w:val="NoSpacing"/>
+        <w:spacing w:line="300" w:lineRule="auto"/>
+        <w:jc w:val="both"/>
+        <w:rPr>
+          <w:rFonts w:ascii="Arial" w:hAnsi="Arial" w:cs="Arial"/>
+          <w:b/>
+          <w:bCs/>
+          <w:sz w:val="20"/>
+          <w:szCs w:val="20"/>
+        </w:rPr>
+      </w:pPr>
+      <w:r>
+        <w:rPr>
+          <w:rFonts w:ascii="Arial" w:hAnsi="Arial" w:cs="Arial"/>
+          <w:b/>
+          <w:bCs/>
+          <w:sz w:val="20"/>
+          <w:szCs w:val="20"/>
+        </w:rPr>
+        <w:t xml:space="preserve">Software </w:t>
+      </w:r>
+      <w:r>
+        <w:rPr>
+          <w:rFonts w:ascii="Arial" w:hAnsi="Arial" w:cs="Arial"/>
+          <w:b/>
+          <w:bCs/>
+          <w:sz w:val="20"/>
+          <w:szCs w:val="20"/>
+        </w:rPr>
+        <w:t>Engineer</w:t>
+      </w:r>
+      <w:r>
+        <w:rPr>
+          <w:rFonts w:ascii="Arial" w:hAnsi="Arial" w:cs="Arial"/>
+          <w:b/>
+          <w:bCs/>
+          <w:sz w:val="20"/>
+          <w:szCs w:val="20"/>
+        </w:rPr>
+        <w:t xml:space="preserve"> </w:t>
+      </w:r>
+      <w:r>
+        <w:rPr>
+          <w:rFonts w:ascii="Arial" w:hAnsi="Arial" w:cs="Arial"/>
+          <w:b/>
+          <w:bCs/>
+          <w:sz w:val="20"/>
+          <w:szCs w:val="20"/>
+        </w:rPr>
+        <w:t>(</w:t>
+      </w:r>
+      <w:r>
+        <w:rPr>
+          <w:rFonts w:ascii="Arial" w:hAnsi="Arial" w:cs="Arial"/>
+          <w:b/>
+          <w:bCs/>
+          <w:sz w:val="20"/>
+          <w:szCs w:val="20"/>
+        </w:rPr>
+        <w:t>Freelance</w:t>
+      </w:r>
+      <w:r>
+        <w:rPr>
+          <w:rFonts w:ascii="Arial" w:hAnsi="Arial" w:cs="Arial"/>
+          <w:b/>
+          <w:bCs/>
+          <w:sz w:val="20"/>
+          <w:szCs w:val="20"/>
+        </w:rPr>
+        <w:t>)</w:t>
+      </w:r>
+      <w:r>
+        <w:rPr>
+          <w:rFonts w:ascii="Arial" w:hAnsi="Arial" w:cs="Arial"/>
+          <w:b/>
+          <w:bCs/>
+          <w:sz w:val="20"/>
+          <w:szCs w:val="20"/>
+        </w:rPr>
+        <w:t xml:space="preserve">, </w:t>
+      </w:r>
+      <w:r>
+        <w:rPr>
+          <w:rFonts w:ascii="Arial" w:hAnsi="Arial" w:cs="Arial"/>
+          <w:b/>
+          <w:bCs/>
+          <w:sz w:val="20"/>
+          <w:szCs w:val="20"/>
+        </w:rPr>
+        <w:t xml:space="preserve">June to </w:t>
+      </w:r>
+      <w:r>
+        <w:rPr>
+          <w:rFonts w:ascii="Arial" w:hAnsi="Arial" w:cs="Arial"/>
+          <w:b/>
+          <w:bCs/>
+          <w:sz w:val="20"/>
+          <w:szCs w:val="20"/>
+        </w:rPr>
+        <w:t>September 2024</w:t>
+      </w:r>
+    </w:p>
+    <w:p>
+      <w:pPr>
+        <w:pStyle w:val="NoSpacing"/>
+        <w:spacing w:line="300" w:lineRule="auto"/>
+        <w:jc w:val="both"/>
+        <w:rPr>
+          <w:rFonts w:ascii="Arial" w:hAnsi="Arial" w:cs="Arial"/>
+          <w:i/>
+          <w:iCs/>
+          <w:sz w:val="20"/>
+          <w:szCs w:val="20"/>
+          <w:lang w:val="en-US"/>
+        </w:rPr>
+      </w:pPr>
+      <w:bookmarkStart w:id="1" w:name="_Hlk175923217"/>
+      <w:r>
+        <w:rPr>
+          <w:rFonts w:ascii="Arial" w:hAnsi="Arial" w:cs="Arial"/>
+          <w:i/>
+          <w:iCs/>
+          <w:sz w:val="20"/>
+          <w:szCs w:val="20"/>
+        </w:rPr>
+        <w:t>French4Dev</w:t>
+      </w:r>
+      <w:r>
+        <w:rPr>
+          <w:rFonts w:ascii="Arial" w:hAnsi="Arial" w:cs="Arial"/>
+          <w:i/>
+          <w:iCs/>
+          <w:sz w:val="20"/>
+          <w:szCs w:val="20"/>
+          <w:lang w:val="en-US"/>
+        </w:rPr>
+        <w:t xml:space="preserve">, Poland (Project for </w:t>
+      </w:r>
+      <w:proofErr w:type="spellStart"/>
+      <w:r>
+        <w:rPr>
+          <w:rFonts w:ascii="Arial" w:hAnsi="Arial" w:cs="Arial"/>
+          <w:i/>
+          <w:iCs/>
+          <w:sz w:val="20"/>
+          <w:szCs w:val="20"/>
+          <w:lang w:val="en-US"/>
+        </w:rPr>
+        <w:t>Weartwice</w:t>
+      </w:r>
+      <w:proofErr w:type="spellEnd"/>
+      <w:r>
+        <w:rPr>
+          <w:rFonts w:ascii="Arial" w:hAnsi="Arial" w:cs="Arial"/>
+          <w:i/>
+          <w:iCs/>
+          <w:sz w:val="20"/>
+          <w:szCs w:val="20"/>
+          <w:lang w:val="en-US"/>
+        </w:rPr>
         <w:t>, UAE)</w:t>
       </w:r>
     </w:p>
     <w:bookmarkEnd w:id="1"/>
+    <w:p>
+      <w:pPr>
+        <w:pStyle w:val="NoSpacing"/>
+        <w:numPr>
+          <w:ilvl w:val="0"/>
+          <w:numId w:val="19"/>
+        </w:numPr>
+        <w:spacing w:line="300" w:lineRule="auto"/>
+        <w:jc w:val="both"/>
+        <w:rPr>
+          <w:rFonts w:ascii="Arial" w:hAnsi="Arial" w:cs="Arial"/>
+          <w:sz w:val="20"/>
+          <w:szCs w:val="20"/>
+        </w:rPr>
+      </w:pPr>
+      <w:r>
+        <w:rPr>
+          <w:rFonts w:ascii="Arial" w:hAnsi="Arial" w:cs="Arial"/>
+          <w:sz w:val="20"/>
+          <w:szCs w:val="20"/>
+        </w:rPr>
+        <w:t xml:space="preserve">Developed the mobile app in Flutter and backend in </w:t>
+      </w:r>
+      <w:proofErr w:type="spellStart"/>
+      <w:r>
+        <w:rPr>
+          <w:rFonts w:ascii="Arial" w:hAnsi="Arial" w:cs="Arial"/>
+          <w:sz w:val="20"/>
+          <w:szCs w:val="20"/>
+        </w:rPr>
+        <w:t>Strapi</w:t>
+      </w:r>
+      <w:proofErr w:type="spellEnd"/>
+      <w:r>
+        <w:rPr>
+          <w:rFonts w:ascii="Arial" w:hAnsi="Arial" w:cs="Arial"/>
+          <w:sz w:val="20"/>
+          <w:szCs w:val="20"/>
+        </w:rPr>
+        <w:t xml:space="preserve"> for </w:t>
+      </w:r>
+      <w:proofErr w:type="spellStart"/>
+      <w:r>
+        <w:rPr>
+          <w:rFonts w:ascii="Arial" w:hAnsi="Arial" w:cs="Arial"/>
+          <w:sz w:val="20"/>
+          <w:szCs w:val="20"/>
+        </w:rPr>
+        <w:t>Weartwice</w:t>
+      </w:r>
+      <w:proofErr w:type="spellEnd"/>
+      <w:r>
+        <w:rPr>
+          <w:rFonts w:ascii="Arial" w:hAnsi="Arial" w:cs="Arial"/>
+          <w:sz w:val="20"/>
+          <w:szCs w:val="20"/>
+        </w:rPr>
+        <w:t xml:space="preserve"> (UAE), integrating MAMO Pay for secure payments and Aj-Ex for fast deliveries.</w:t>
+      </w:r>
+    </w:p>
+    <w:p>
+      <w:pPr>
+        <w:pStyle w:val="NoSpacing"/>
+        <w:numPr>
+          <w:ilvl w:val="0"/>
+          <w:numId w:val="19"/>
+        </w:numPr>
+        <w:spacing w:line="300" w:lineRule="auto"/>
+        <w:jc w:val="both"/>
+        <w:rPr>
+          <w:rFonts w:ascii="Arial" w:hAnsi="Arial" w:cs="Arial"/>
+          <w:sz w:val="20"/>
+          <w:szCs w:val="20"/>
+        </w:rPr>
+      </w:pPr>
+      <w:r>
+        <w:rPr>
+          <w:rFonts w:ascii="Arial" w:hAnsi="Arial" w:cs="Arial"/>
+          <w:sz w:val="20"/>
+          <w:szCs w:val="20"/>
+        </w:rPr>
+        <w:t>Implemented state management, push notifications, and a real-time negotiation system, ensuring a scalable solution for sustainable fashion with fast, secure, and reliable operations.</w:t>
+      </w:r>
+    </w:p>
+    <w:p>
+      <w:pPr>
+        <w:pStyle w:val="NoSpacing"/>
+        <w:spacing w:line="300" w:lineRule="auto"/>
+        <w:jc w:val="both"/>
+        <w:rPr>
+          <w:rFonts w:ascii="Arial" w:hAnsi="Arial" w:cs="Arial"/>
+          <w:sz w:val="20"/>
+          <w:szCs w:val="20"/>
+        </w:rPr>
+      </w:pPr>
+    </w:p>
+    <w:p>
+      <w:pPr>
+        <w:pStyle w:val="NoSpacing"/>
+        <w:spacing w:line="300" w:lineRule="auto"/>
+        <w:jc w:val="both"/>
+        <w:rPr>
+          <w:rFonts w:ascii="Arial" w:hAnsi="Arial" w:cs="Arial"/>
+          <w:b/>
+          <w:bCs/>
+          <w:sz w:val="20"/>
+          <w:szCs w:val="20"/>
+        </w:rPr>
+      </w:pPr>
+      <w:r>
+        <w:rPr>
+          <w:rFonts w:ascii="Arial" w:hAnsi="Arial" w:cs="Arial"/>
+          <w:b/>
+          <w:bCs/>
+          <w:sz w:val="20"/>
+          <w:szCs w:val="20"/>
+        </w:rPr>
+        <w:t xml:space="preserve">Software </w:t>
+      </w:r>
+      <w:r>
+        <w:rPr>
+          <w:rFonts w:ascii="Arial" w:hAnsi="Arial" w:cs="Arial"/>
+          <w:b/>
+          <w:bCs/>
+          <w:sz w:val="20"/>
+          <w:szCs w:val="20"/>
+        </w:rPr>
+        <w:t>Engineer</w:t>
+      </w:r>
+      <w:r>
+        <w:rPr>
+          <w:rFonts w:ascii="Arial" w:hAnsi="Arial" w:cs="Arial"/>
+          <w:b/>
+          <w:bCs/>
+          <w:sz w:val="20"/>
+          <w:szCs w:val="20"/>
+        </w:rPr>
+        <w:t xml:space="preserve"> (Freelance)</w:t>
+      </w:r>
+      <w:r>
+        <w:rPr>
+          <w:rFonts w:ascii="Arial" w:hAnsi="Arial" w:cs="Arial"/>
+          <w:b/>
+          <w:bCs/>
+          <w:sz w:val="20"/>
+          <w:szCs w:val="20"/>
+        </w:rPr>
+        <w:t xml:space="preserve">, </w:t>
+      </w:r>
+      <w:r>
+        <w:rPr>
+          <w:rFonts w:ascii="Arial" w:hAnsi="Arial" w:cs="Arial"/>
+          <w:b/>
+          <w:bCs/>
+          <w:sz w:val="20"/>
+          <w:szCs w:val="20"/>
+        </w:rPr>
+        <w:t>February</w:t>
+      </w:r>
+      <w:r>
+        <w:rPr>
+          <w:rFonts w:ascii="Arial" w:hAnsi="Arial" w:cs="Arial"/>
+          <w:b/>
+          <w:bCs/>
+          <w:sz w:val="20"/>
+          <w:szCs w:val="20"/>
+        </w:rPr>
+        <w:t xml:space="preserve"> </w:t>
+      </w:r>
+      <w:r>
+        <w:rPr>
+          <w:rFonts w:ascii="Arial" w:hAnsi="Arial" w:cs="Arial"/>
+          <w:b/>
+          <w:bCs/>
+          <w:sz w:val="20"/>
+          <w:szCs w:val="20"/>
+        </w:rPr>
+        <w:t xml:space="preserve">to </w:t>
+      </w:r>
+      <w:r>
+        <w:rPr>
+          <w:rFonts w:ascii="Arial" w:hAnsi="Arial" w:cs="Arial"/>
+          <w:b/>
+          <w:bCs/>
+          <w:sz w:val="20"/>
+          <w:szCs w:val="20"/>
+        </w:rPr>
+        <w:t>May 2024</w:t>
+      </w:r>
+    </w:p>
+    <w:p>
+      <w:pPr>
+        <w:pStyle w:val="NoSpacing"/>
+        <w:spacing w:line="300" w:lineRule="auto"/>
+        <w:jc w:val="both"/>
+        <w:rPr>
+          <w:rFonts w:ascii="Arial" w:hAnsi="Arial" w:cs="Arial"/>
+          <w:i/>
+          <w:iCs/>
+          <w:sz w:val="20"/>
+          <w:szCs w:val="20"/>
+          <w:lang w:val="fr-FR"/>
+        </w:rPr>
+      </w:pPr>
+      <w:proofErr w:type="spellStart"/>
+      <w:r>
+        <w:rPr>
+          <w:rFonts w:ascii="Arial" w:hAnsi="Arial" w:cs="Arial"/>
+          <w:i/>
+          <w:iCs/>
+          <w:sz w:val="20"/>
+          <w:szCs w:val="20"/>
+          <w:lang w:val="fr-FR"/>
+        </w:rPr>
+        <w:t>DietSensor</w:t>
+      </w:r>
+      <w:proofErr w:type="spellEnd"/>
+      <w:r>
+        <w:rPr>
+          <w:rFonts w:ascii="Arial" w:hAnsi="Arial" w:cs="Arial"/>
+          <w:i/>
+          <w:iCs/>
+          <w:sz w:val="20"/>
+          <w:szCs w:val="20"/>
+          <w:lang w:val="fr-FR"/>
+        </w:rPr>
+        <w:t xml:space="preserve"> (Mauritius) Ltd, Total Road, La </w:t>
+      </w:r>
+      <w:proofErr w:type="spellStart"/>
+      <w:r>
+        <w:rPr>
+          <w:rFonts w:ascii="Arial" w:hAnsi="Arial" w:cs="Arial"/>
+          <w:i/>
+          <w:iCs/>
+          <w:sz w:val="20"/>
+          <w:szCs w:val="20"/>
+          <w:lang w:val="fr-FR"/>
+        </w:rPr>
+        <w:t>Mivoie</w:t>
+      </w:r>
+      <w:proofErr w:type="spellEnd"/>
+      <w:r>
+        <w:rPr>
+          <w:rFonts w:ascii="Arial" w:hAnsi="Arial" w:cs="Arial"/>
+          <w:i/>
+          <w:iCs/>
+          <w:sz w:val="20"/>
+          <w:szCs w:val="20"/>
+          <w:lang w:val="fr-FR"/>
+        </w:rPr>
+        <w:t>, Tamarin, Mauritius</w:t>
+      </w:r>
+    </w:p>
     <w:p>
       <w:pPr>
         <w:pStyle w:val="NoSpacing"/>
@@ -548,33 +1105,23 @@
           <w:sz w:val="20"/>
           <w:szCs w:val="20"/>
         </w:rPr>
-        <w:t>Develop front-end (Angular, HTML &amp; CSS) and back-end (Java, Node.js, REST) solutions, manage databases (SQL</w:t>
-      </w:r>
-      <w:r>
-        <w:rPr>
-          <w:rFonts w:ascii="Arial" w:hAnsi="Arial" w:cs="Arial"/>
-          <w:sz w:val="20"/>
-          <w:szCs w:val="20"/>
-        </w:rPr>
-        <w:t xml:space="preserve"> and </w:t>
-      </w:r>
-      <w:proofErr w:type="spellStart"/>
-      <w:r>
-        <w:rPr>
-          <w:rFonts w:ascii="Arial" w:hAnsi="Arial" w:cs="Arial"/>
-          <w:sz w:val="20"/>
-          <w:szCs w:val="20"/>
-        </w:rPr>
-        <w:t>Strapi</w:t>
-      </w:r>
-      <w:proofErr w:type="spellEnd"/>
-      <w:r>
-        <w:rPr>
-          <w:rFonts w:ascii="Arial" w:hAnsi="Arial" w:cs="Arial"/>
-          <w:sz w:val="20"/>
-          <w:szCs w:val="20"/>
-        </w:rPr>
-        <w:t>), and work on mobile apps (Flutter).</w:t>
+        <w:t>Developed Flutter modul</w:t>
+      </w:r>
+      <w:r>
+        <w:rPr>
+          <w:rFonts w:ascii="Arial" w:hAnsi="Arial" w:cs="Arial"/>
+          <w:sz w:val="20"/>
+          <w:szCs w:val="20"/>
+        </w:rPr>
+        <w:t>e</w:t>
+      </w:r>
+      <w:r>
+        <w:rPr>
+          <w:rFonts w:ascii="Arial" w:hAnsi="Arial" w:cs="Arial"/>
+          <w:sz w:val="20"/>
+          <w:szCs w:val="20"/>
+        </w:rPr>
+        <w:t>, integrating payment, localization, and event tracking.</w:t>
       </w:r>
     </w:p>
     <w:p>
@@ -588,236 +1135,6 @@
         <w:jc w:val="both"/>
         <w:rPr>
           <w:rFonts w:ascii="Arial" w:hAnsi="Arial" w:cs="Arial"/>
-          <w:sz w:val="20"/>
-          <w:szCs w:val="20"/>
-        </w:rPr>
-      </w:pPr>
-      <w:r>
-        <w:rPr>
-          <w:rFonts w:ascii="Arial" w:hAnsi="Arial" w:cs="Arial"/>
-          <w:sz w:val="20"/>
-          <w:szCs w:val="20"/>
-        </w:rPr>
-        <w:t>Utilize DevOps tools (Git, Jenkins, Kubernetes, Docker, AWS), perform system administration, ensure WCAG compliance, and engage in usability testing and project management.</w:t>
-      </w:r>
-    </w:p>
-    <w:p>
-      <w:pPr>
-        <w:pStyle w:val="NoSpacing"/>
-        <w:spacing w:line="300" w:lineRule="auto"/>
-        <w:jc w:val="both"/>
-        <w:rPr>
-          <w:rFonts w:ascii="Arial" w:hAnsi="Arial" w:cs="Arial"/>
-          <w:b/>
-          <w:bCs/>
-          <w:sz w:val="20"/>
-          <w:szCs w:val="20"/>
-        </w:rPr>
-      </w:pPr>
-    </w:p>
-    <w:p>
-      <w:pPr>
-        <w:pStyle w:val="NoSpacing"/>
-        <w:spacing w:line="300" w:lineRule="auto"/>
-        <w:jc w:val="both"/>
-        <w:rPr>
-          <w:rFonts w:ascii="Arial" w:hAnsi="Arial" w:cs="Arial"/>
-          <w:b/>
-          <w:bCs/>
-          <w:sz w:val="20"/>
-          <w:szCs w:val="20"/>
-        </w:rPr>
-      </w:pPr>
-      <w:r>
-        <w:rPr>
-          <w:rFonts w:ascii="Arial" w:hAnsi="Arial" w:cs="Arial"/>
-          <w:b/>
-          <w:bCs/>
-          <w:sz w:val="20"/>
-          <w:szCs w:val="20"/>
-        </w:rPr>
-        <w:t xml:space="preserve">Software </w:t>
-      </w:r>
-      <w:r>
-        <w:rPr>
-          <w:rFonts w:ascii="Arial" w:hAnsi="Arial" w:cs="Arial"/>
-          <w:b/>
-          <w:bCs/>
-          <w:sz w:val="20"/>
-          <w:szCs w:val="20"/>
-        </w:rPr>
-        <w:t>Engineer</w:t>
-      </w:r>
-      <w:r>
-        <w:rPr>
-          <w:rFonts w:ascii="Arial" w:hAnsi="Arial" w:cs="Arial"/>
-          <w:b/>
-          <w:bCs/>
-          <w:sz w:val="20"/>
-          <w:szCs w:val="20"/>
-        </w:rPr>
-        <w:t xml:space="preserve"> (Freelance)</w:t>
-      </w:r>
-      <w:r>
-        <w:rPr>
-          <w:rFonts w:ascii="Arial" w:hAnsi="Arial" w:cs="Arial"/>
-          <w:b/>
-          <w:bCs/>
-          <w:sz w:val="20"/>
-          <w:szCs w:val="20"/>
-        </w:rPr>
-        <w:t xml:space="preserve">, </w:t>
-      </w:r>
-      <w:r>
-        <w:rPr>
-          <w:rFonts w:ascii="Arial" w:hAnsi="Arial" w:cs="Arial"/>
-          <w:b/>
-          <w:bCs/>
-          <w:sz w:val="20"/>
-          <w:szCs w:val="20"/>
-        </w:rPr>
-        <w:t>February</w:t>
-      </w:r>
-      <w:r>
-        <w:rPr>
-          <w:rFonts w:ascii="Arial" w:hAnsi="Arial" w:cs="Arial"/>
-          <w:b/>
-          <w:bCs/>
-          <w:sz w:val="20"/>
-          <w:szCs w:val="20"/>
-        </w:rPr>
-        <w:t xml:space="preserve"> </w:t>
-      </w:r>
-      <w:r>
-        <w:rPr>
-          <w:rFonts w:ascii="Arial" w:hAnsi="Arial" w:cs="Arial"/>
-          <w:b/>
-          <w:bCs/>
-          <w:sz w:val="20"/>
-          <w:szCs w:val="20"/>
-        </w:rPr>
-        <w:t xml:space="preserve">to </w:t>
-      </w:r>
-      <w:r>
-        <w:rPr>
-          <w:rFonts w:ascii="Arial" w:hAnsi="Arial" w:cs="Arial"/>
-          <w:b/>
-          <w:bCs/>
-          <w:sz w:val="20"/>
-          <w:szCs w:val="20"/>
-        </w:rPr>
-        <w:t>May 2024</w:t>
-      </w:r>
-    </w:p>
-    <w:p>
-      <w:pPr>
-        <w:pStyle w:val="NoSpacing"/>
-        <w:spacing w:line="300" w:lineRule="auto"/>
-        <w:jc w:val="both"/>
-        <w:rPr>
-          <w:rFonts w:ascii="Arial" w:hAnsi="Arial" w:cs="Arial"/>
-          <w:i/>
-          <w:iCs/>
-          <w:sz w:val="20"/>
-          <w:szCs w:val="20"/>
-        </w:rPr>
-      </w:pPr>
-      <w:proofErr w:type="spellStart"/>
-      <w:r>
-        <w:rPr>
-          <w:rFonts w:ascii="Arial" w:hAnsi="Arial" w:cs="Arial"/>
-          <w:i/>
-          <w:iCs/>
-          <w:sz w:val="20"/>
-          <w:szCs w:val="20"/>
-        </w:rPr>
-        <w:t>DietSensor</w:t>
-      </w:r>
-      <w:proofErr w:type="spellEnd"/>
-      <w:r>
-        <w:rPr>
-          <w:rFonts w:ascii="Arial" w:hAnsi="Arial" w:cs="Arial"/>
-          <w:i/>
-          <w:iCs/>
-          <w:sz w:val="20"/>
-          <w:szCs w:val="20"/>
-        </w:rPr>
-        <w:t xml:space="preserve"> (Mauritius) Ltd, Total Road, La </w:t>
-      </w:r>
-      <w:proofErr w:type="spellStart"/>
-      <w:r>
-        <w:rPr>
-          <w:rFonts w:ascii="Arial" w:hAnsi="Arial" w:cs="Arial"/>
-          <w:i/>
-          <w:iCs/>
-          <w:sz w:val="20"/>
-          <w:szCs w:val="20"/>
-        </w:rPr>
-        <w:t>Mivoie</w:t>
-      </w:r>
-      <w:proofErr w:type="spellEnd"/>
-      <w:r>
-        <w:rPr>
-          <w:rFonts w:ascii="Arial" w:hAnsi="Arial" w:cs="Arial"/>
-          <w:i/>
-          <w:iCs/>
-          <w:sz w:val="20"/>
-          <w:szCs w:val="20"/>
-        </w:rPr>
-        <w:t>, Tamarin, Mauritius</w:t>
-      </w:r>
-    </w:p>
-    <w:p>
-      <w:pPr>
-        <w:pStyle w:val="NoSpacing"/>
-        <w:numPr>
-          <w:ilvl w:val="0"/>
-          <w:numId w:val="17"/>
-        </w:numPr>
-        <w:spacing w:line="300" w:lineRule="auto"/>
-        <w:jc w:val="both"/>
-        <w:rPr>
-          <w:rFonts w:ascii="Arial" w:hAnsi="Arial" w:cs="Arial"/>
-          <w:sz w:val="20"/>
-          <w:szCs w:val="20"/>
-        </w:rPr>
-      </w:pPr>
-      <w:r>
-        <w:rPr>
-          <w:rFonts w:ascii="Arial" w:hAnsi="Arial" w:cs="Arial"/>
-          <w:sz w:val="20"/>
-          <w:szCs w:val="20"/>
-        </w:rPr>
-        <w:t>Developed Flutter modul</w:t>
-      </w:r>
-      <w:r>
-        <w:rPr>
-          <w:rFonts w:ascii="Arial" w:hAnsi="Arial" w:cs="Arial"/>
-          <w:sz w:val="20"/>
-          <w:szCs w:val="20"/>
-        </w:rPr>
-        <w:t>e</w:t>
-      </w:r>
-      <w:r>
-        <w:rPr>
-          <w:rFonts w:ascii="Arial" w:hAnsi="Arial" w:cs="Arial"/>
-          <w:sz w:val="20"/>
-          <w:szCs w:val="20"/>
-        </w:rPr>
-        <w:t>, integrating payment, localization, and event tracking.</w:t>
-      </w:r>
-    </w:p>
-    <w:p>
-      <w:pPr>
-        <w:pStyle w:val="NoSpacing"/>
-        <w:numPr>
-          <w:ilvl w:val="0"/>
-          <w:numId w:val="17"/>
-        </w:numPr>
-        <w:spacing w:line="300" w:lineRule="auto"/>
-        <w:jc w:val="both"/>
-        <w:rPr>
-          <w:rFonts w:ascii="Arial" w:hAnsi="Arial" w:cs="Arial"/>
           <w:b/>
           <w:bCs/>
           <w:sz w:val="20"/>
@@ -1421,6 +1738,7 @@
           <w:iCs/>
           <w:sz w:val="20"/>
           <w:szCs w:val="20"/>
+          <w:lang w:val="fr-FR"/>
         </w:rPr>
       </w:pPr>
       <w:r>
@@ -1430,8 +1748,33 @@
           <w:iCs/>
           <w:sz w:val="20"/>
           <w:szCs w:val="20"/>
-        </w:rPr>
-        <w:t>Information Technology ELCA Ltd, Saint-Pierre, Mauritius</w:t>
+          <w:lang w:val="fr-FR"/>
+        </w:rPr>
+        <w:t xml:space="preserve">Information </w:t>
+      </w:r>
+      <w:proofErr w:type="spellStart"/>
+      <w:r>
+        <w:rPr>
+          <w:rFonts w:ascii="Arial" w:hAnsi="Arial" w:cs="Arial"/>
+          <w:i/>
+          <w:iCs/>
+          <w:sz w:val="20"/>
+          <w:szCs w:val="20"/>
+          <w:lang w:val="fr-FR"/>
+        </w:rPr>
+        <w:t>Technology</w:t>
+      </w:r>
+      <w:proofErr w:type="spellEnd"/>
+      <w:r>
+        <w:rPr>
+          <w:rFonts w:ascii="Arial" w:hAnsi="Arial" w:cs="Arial"/>
+          <w:i/>
+          <w:iCs/>
+          <w:sz w:val="20"/>
+          <w:szCs w:val="20"/>
+          <w:lang w:val="fr-FR"/>
+        </w:rPr>
+        <w:t xml:space="preserve"> ELCA Ltd, Saint-Pierre, Mauritius</w:t>
       </w:r>
     </w:p>
     <w:p>
@@ -1565,6 +1908,7 @@
           <w:sz w:val="20"/>
           <w:szCs w:val="20"/>
         </w:rPr>
+        <w:lastRenderedPageBreak/>
         <w:t>Associate Software Engineer</w:t>
       </w:r>
       <w:r>
@@ -1599,6 +1943,7 @@
           <w:iCs/>
           <w:sz w:val="20"/>
           <w:szCs w:val="20"/>
+          <w:lang w:val="fr-FR"/>
         </w:rPr>
       </w:pPr>
       <w:r>
@@ -1608,9 +1953,11 @@
           <w:iCs/>
           <w:sz w:val="20"/>
           <w:szCs w:val="20"/>
-        </w:rPr>
-        <w:t xml:space="preserve">Information Technology ELCA Ltd, </w:t>
-      </w:r>
+          <w:lang w:val="fr-FR"/>
+        </w:rPr>
+        <w:t xml:space="preserve">Information </w:t>
+      </w:r>
+      <w:proofErr w:type="spellStart"/>
       <w:r>
         <w:rPr>
           <w:rFonts w:ascii="Arial" w:hAnsi="Arial" w:cs="Arial"/>
@@ -1618,9 +1965,11 @@
           <w:iCs/>
           <w:sz w:val="20"/>
           <w:szCs w:val="20"/>
-        </w:rPr>
-        <w:t xml:space="preserve">Saint-Pierre, </w:t>
-      </w:r>
+          <w:lang w:val="fr-FR"/>
+        </w:rPr>
+        <w:t>Technology</w:t>
+      </w:r>
+      <w:proofErr w:type="spellEnd"/>
       <w:r>
         <w:rPr>
           <w:rFonts w:ascii="Arial" w:hAnsi="Arial" w:cs="Arial"/>
@@ -1628,6 +1977,29 @@
           <w:iCs/>
           <w:sz w:val="20"/>
           <w:szCs w:val="20"/>
+          <w:lang w:val="fr-FR"/>
+        </w:rPr>
+        <w:t xml:space="preserve"> ELCA Ltd, </w:t>
+      </w:r>
+      <w:r>
+        <w:rPr>
+          <w:rFonts w:ascii="Arial" w:hAnsi="Arial" w:cs="Arial"/>
+          <w:i/>
+          <w:iCs/>
+          <w:sz w:val="20"/>
+          <w:szCs w:val="20"/>
+          <w:lang w:val="fr-FR"/>
+        </w:rPr>
+        <w:t xml:space="preserve">Saint-Pierre, </w:t>
+      </w:r>
+      <w:r>
+        <w:rPr>
+          <w:rFonts w:ascii="Arial" w:hAnsi="Arial" w:cs="Arial"/>
+          <w:i/>
+          <w:iCs/>
+          <w:sz w:val="20"/>
+          <w:szCs w:val="20"/>
+          <w:lang w:val="fr-FR"/>
         </w:rPr>
         <w:t>Mauritius</w:t>
       </w:r>
@@ -1735,6 +2107,8 @@
         <w:jc w:val="both"/>
         <w:rPr>
           <w:rFonts w:ascii="Arial" w:hAnsi="Arial" w:cs="Arial"/>
+          <w:b/>
+          <w:bCs/>
           <w:sz w:val="20"/>
           <w:szCs w:val="20"/>
         </w:rPr>
@@ -1753,57 +2127,14 @@
           <w:szCs w:val="20"/>
         </w:rPr>
       </w:pPr>
-    </w:p>
-    <w:p>
-      <w:pPr>
-        <w:pStyle w:val="NoSpacing"/>
-        <w:spacing w:line="300" w:lineRule="auto"/>
-        <w:jc w:val="both"/>
-        <w:rPr>
-          <w:rFonts w:ascii="Arial" w:hAnsi="Arial" w:cs="Arial"/>
-          <w:b/>
-          <w:bCs/>
-          <w:sz w:val="20"/>
-          <w:szCs w:val="20"/>
-        </w:rPr>
-      </w:pPr>
-    </w:p>
-    <w:p>
-      <w:pPr>
-        <w:pStyle w:val="NoSpacing"/>
-        <w:spacing w:line="300" w:lineRule="auto"/>
-        <w:jc w:val="both"/>
-        <w:rPr>
-          <w:rFonts w:ascii="Arial" w:hAnsi="Arial" w:cs="Arial"/>
-          <w:b/>
-          <w:bCs/>
-          <w:sz w:val="20"/>
-          <w:szCs w:val="20"/>
-        </w:rPr>
-      </w:pPr>
-    </w:p>
-    <w:p>
-      <w:pPr>
-        <w:pStyle w:val="NoSpacing"/>
-        <w:spacing w:line="300" w:lineRule="auto"/>
-        <w:jc w:val="both"/>
-        <w:rPr>
-          <w:rFonts w:ascii="Arial" w:hAnsi="Arial" w:cs="Arial"/>
-          <w:b/>
-          <w:bCs/>
-          <w:sz w:val="20"/>
-          <w:szCs w:val="20"/>
-        </w:rPr>
-      </w:pPr>
-      <w:r>
-        <w:rPr>
-          <w:rFonts w:ascii="Arial" w:hAnsi="Arial" w:cs="Arial"/>
-          <w:b/>
-          <w:bCs/>
-          <w:sz w:val="20"/>
-          <w:szCs w:val="20"/>
-        </w:rPr>
-        <w:lastRenderedPageBreak/>
+      <w:r>
+        <w:rPr>
+          <w:rFonts w:ascii="Arial" w:hAnsi="Arial" w:cs="Arial"/>
+          <w:b/>
+          <w:bCs/>
+          <w:sz w:val="20"/>
+          <w:szCs w:val="20"/>
+        </w:rPr>
         <w:t>Mobile Application Developer</w:t>
       </w:r>
       <w:r>
@@ -1872,25 +2203,7 @@
           <w:sz w:val="20"/>
           <w:szCs w:val="20"/>
         </w:rPr>
-        <w:t>Mobile Development of "</w:t>
-      </w:r>
-      <w:proofErr w:type="spellStart"/>
-      <w:r>
-        <w:rPr>
-          <w:rFonts w:ascii="Arial" w:hAnsi="Arial" w:cs="Arial"/>
-          <w:sz w:val="20"/>
-          <w:szCs w:val="20"/>
-        </w:rPr>
-        <w:t>Naveo</w:t>
-      </w:r>
-      <w:proofErr w:type="spellEnd"/>
-      <w:r>
-        <w:rPr>
-          <w:rFonts w:ascii="Arial" w:hAnsi="Arial" w:cs="Arial"/>
-          <w:sz w:val="20"/>
-          <w:szCs w:val="20"/>
-        </w:rPr>
-        <w:t xml:space="preserve"> Driver" Application using Flutter.</w:t>
+        <w:t>Mobile Development of "Naveo Driver" Application using Flutter.</w:t>
       </w:r>
     </w:p>
     <w:p>
@@ -1992,6 +2305,7 @@
           <w:iCs/>
           <w:sz w:val="20"/>
           <w:szCs w:val="20"/>
+          <w:lang w:val="fr-FR"/>
         </w:rPr>
       </w:pPr>
       <w:r>
@@ -2001,6 +2315,7 @@
           <w:iCs/>
           <w:sz w:val="20"/>
           <w:szCs w:val="20"/>
+          <w:lang w:val="fr-FR"/>
         </w:rPr>
         <w:t>Secure Services Mauritius Ltd, Port-Louis, Mauritius</w:t>
       </w:r>
@@ -2071,22 +2386,30 @@
           <w:rFonts w:ascii="Arial" w:hAnsi="Arial" w:cs="Arial"/>
           <w:b/>
           <w:bCs/>
+          <w:u w:val="single"/>
+        </w:rPr>
+      </w:pPr>
+      <w:r>
+        <w:rPr>
+          <w:rFonts w:ascii="Arial" w:hAnsi="Arial" w:cs="Arial"/>
+          <w:b/>
+          <w:bCs/>
+          <w:u w:val="single"/>
+        </w:rPr>
+        <w:t>Education</w:t>
+      </w:r>
+    </w:p>
+    <w:p>
+      <w:pPr>
+        <w:rPr>
+          <w:rFonts w:ascii="Arial" w:hAnsi="Arial" w:cs="Arial"/>
+          <w:b/>
+          <w:bCs/>
           <w:sz w:val="32"/>
           <w:szCs w:val="32"/>
           <w:u w:val="single"/>
         </w:rPr>
       </w:pPr>
-      <w:r>
-        <w:rPr>
-          <w:rFonts w:ascii="Arial" w:hAnsi="Arial" w:cs="Arial"/>
-          <w:b/>
-          <w:bCs/>
-          <w:sz w:val="24"/>
-          <w:szCs w:val="24"/>
-          <w:u w:val="single"/>
-        </w:rPr>
-        <w:t>Education</w:t>
-      </w:r>
     </w:p>
     <w:p>
       <w:pPr>
@@ -2163,7 +2486,7 @@
           <w:sz w:val="20"/>
           <w:szCs w:val="20"/>
         </w:rPr>
-        <w:t>Middlesex University Mauritius, Flic-en-</w:t>
+        <w:t>Middlesex University Mauritius, Flic-</w:t>
       </w:r>
       <w:proofErr w:type="spellStart"/>
       <w:r>
@@ -2174,7 +2497,7 @@
           <w:sz w:val="20"/>
           <w:szCs w:val="20"/>
         </w:rPr>
-        <w:t>Flac</w:t>
+        <w:t>en</w:t>
       </w:r>
       <w:proofErr w:type="spellEnd"/>
       <w:r>
@@ -2185,70 +2508,9 @@
           <w:sz w:val="20"/>
           <w:szCs w:val="20"/>
         </w:rPr>
-        <w:t>, Mauritius</w:t>
-      </w:r>
-    </w:p>
-    <w:p>
-      <w:pPr>
-        <w:pStyle w:val="NoSpacing"/>
-        <w:spacing w:line="300" w:lineRule="auto"/>
-        <w:jc w:val="both"/>
-        <w:rPr>
-          <w:rFonts w:ascii="Arial" w:hAnsi="Arial" w:cs="Arial"/>
-          <w:b/>
-          <w:bCs/>
-          <w:sz w:val="20"/>
-          <w:szCs w:val="20"/>
-        </w:rPr>
-      </w:pPr>
-    </w:p>
-    <w:p>
-      <w:pPr>
-        <w:pStyle w:val="NoSpacing"/>
-        <w:spacing w:line="300" w:lineRule="auto"/>
-        <w:jc w:val="both"/>
-        <w:rPr>
-          <w:rFonts w:ascii="Arial" w:hAnsi="Arial" w:cs="Arial"/>
-          <w:b/>
-          <w:bCs/>
-          <w:sz w:val="20"/>
-          <w:szCs w:val="20"/>
-        </w:rPr>
-      </w:pPr>
-      <w:r>
-        <w:rPr>
-          <w:rFonts w:ascii="Arial" w:hAnsi="Arial" w:cs="Arial"/>
-          <w:b/>
-          <w:bCs/>
-          <w:sz w:val="20"/>
-          <w:szCs w:val="20"/>
-        </w:rPr>
-        <w:t>Cambridge Higher School Certificate – A Level</w:t>
-      </w:r>
-      <w:r>
-        <w:rPr>
-          <w:rFonts w:ascii="Arial" w:hAnsi="Arial" w:cs="Arial"/>
-          <w:b/>
-          <w:bCs/>
-          <w:sz w:val="20"/>
-          <w:szCs w:val="20"/>
-        </w:rPr>
-        <w:t>, 2017</w:t>
-      </w:r>
-    </w:p>
-    <w:p>
-      <w:pPr>
-        <w:pStyle w:val="NoSpacing"/>
-        <w:spacing w:line="300" w:lineRule="auto"/>
-        <w:jc w:val="both"/>
-        <w:rPr>
-          <w:rFonts w:ascii="Arial" w:hAnsi="Arial" w:cs="Arial"/>
-          <w:b/>
-          <w:bCs/>
-          <w:sz w:val="20"/>
-          <w:szCs w:val="20"/>
-        </w:rPr>
-      </w:pPr>
+        <w:t>-</w:t>
+      </w:r>
+      <w:proofErr w:type="spellStart"/>
       <w:r>
         <w:rPr>
           <w:rFonts w:ascii="Arial" w:hAnsi="Arial" w:cs="Arial"/>
@@ -2257,9 +2519,9 @@
           <w:sz w:val="20"/>
           <w:szCs w:val="20"/>
         </w:rPr>
-        <w:t xml:space="preserve">Royal College </w:t>
-      </w:r>
-      <w:proofErr w:type="spellStart"/>
+        <w:t>Flac</w:t>
+      </w:r>
+      <w:proofErr w:type="spellEnd"/>
       <w:r>
         <w:rPr>
           <w:rFonts w:ascii="Arial" w:hAnsi="Arial" w:cs="Arial"/>
@@ -2268,9 +2530,70 @@
           <w:sz w:val="20"/>
           <w:szCs w:val="20"/>
         </w:rPr>
-        <w:t>Curepipe</w:t>
-      </w:r>
-      <w:proofErr w:type="spellEnd"/>
+        <w:t>, Mauritius</w:t>
+      </w:r>
+    </w:p>
+    <w:p>
+      <w:pPr>
+        <w:pStyle w:val="NoSpacing"/>
+        <w:spacing w:line="300" w:lineRule="auto"/>
+        <w:jc w:val="both"/>
+        <w:rPr>
+          <w:rFonts w:ascii="Arial" w:hAnsi="Arial" w:cs="Arial"/>
+          <w:b/>
+          <w:bCs/>
+          <w:sz w:val="20"/>
+          <w:szCs w:val="20"/>
+        </w:rPr>
+      </w:pPr>
+    </w:p>
+    <w:p>
+      <w:pPr>
+        <w:pStyle w:val="NoSpacing"/>
+        <w:spacing w:line="300" w:lineRule="auto"/>
+        <w:jc w:val="both"/>
+        <w:rPr>
+          <w:rFonts w:ascii="Arial" w:hAnsi="Arial" w:cs="Arial"/>
+          <w:b/>
+          <w:bCs/>
+          <w:sz w:val="20"/>
+          <w:szCs w:val="20"/>
+        </w:rPr>
+      </w:pPr>
+      <w:r>
+        <w:rPr>
+          <w:rFonts w:ascii="Arial" w:hAnsi="Arial" w:cs="Arial"/>
+          <w:b/>
+          <w:bCs/>
+          <w:sz w:val="20"/>
+          <w:szCs w:val="20"/>
+        </w:rPr>
+        <w:t>Cambridge Higher School Certificate – A Level</w:t>
+      </w:r>
+      <w:r>
+        <w:rPr>
+          <w:rFonts w:ascii="Arial" w:hAnsi="Arial" w:cs="Arial"/>
+          <w:b/>
+          <w:bCs/>
+          <w:sz w:val="20"/>
+          <w:szCs w:val="20"/>
+        </w:rPr>
+        <w:t>, 2017</w:t>
+      </w:r>
+    </w:p>
+    <w:p>
+      <w:pPr>
+        <w:pStyle w:val="NoSpacing"/>
+        <w:spacing w:line="300" w:lineRule="auto"/>
+        <w:jc w:val="both"/>
+        <w:rPr>
+          <w:rFonts w:ascii="Arial" w:hAnsi="Arial" w:cs="Arial"/>
+          <w:b/>
+          <w:bCs/>
+          <w:sz w:val="20"/>
+          <w:szCs w:val="20"/>
+        </w:rPr>
+      </w:pPr>
       <w:r>
         <w:rPr>
           <w:rFonts w:ascii="Arial" w:hAnsi="Arial" w:cs="Arial"/>
@@ -2279,7 +2602,7 @@
           <w:sz w:val="20"/>
           <w:szCs w:val="20"/>
         </w:rPr>
-        <w:t xml:space="preserve">, </w:t>
+        <w:t xml:space="preserve">Royal College </w:t>
       </w:r>
       <w:proofErr w:type="spellStart"/>
       <w:r>
@@ -2301,61 +2624,10 @@
           <w:sz w:val="20"/>
           <w:szCs w:val="20"/>
         </w:rPr>
-        <w:t>, Mauritius</w:t>
-      </w:r>
-    </w:p>
-    <w:p>
-      <w:pPr>
-        <w:pStyle w:val="NoSpacing"/>
-        <w:spacing w:line="300" w:lineRule="auto"/>
-        <w:jc w:val="both"/>
-        <w:rPr>
-          <w:rFonts w:ascii="Arial" w:hAnsi="Arial" w:cs="Arial"/>
-          <w:b/>
-          <w:bCs/>
-          <w:sz w:val="20"/>
-          <w:szCs w:val="20"/>
-        </w:rPr>
-      </w:pPr>
-    </w:p>
-    <w:p>
-      <w:pPr>
-        <w:pStyle w:val="NoSpacing"/>
-        <w:spacing w:line="300" w:lineRule="auto"/>
-        <w:jc w:val="both"/>
-        <w:rPr>
-          <w:rFonts w:ascii="Arial" w:hAnsi="Arial" w:cs="Arial"/>
-          <w:b/>
-          <w:bCs/>
-          <w:sz w:val="20"/>
-          <w:szCs w:val="20"/>
-        </w:rPr>
-      </w:pPr>
-      <w:r>
-        <w:rPr>
-          <w:rFonts w:ascii="Arial" w:hAnsi="Arial" w:cs="Arial"/>
-          <w:b/>
-          <w:bCs/>
-          <w:sz w:val="20"/>
-          <w:szCs w:val="20"/>
-        </w:rPr>
-        <w:t>Cambridge School Certificate – O Level</w:t>
-      </w:r>
-      <w:r>
-        <w:rPr>
-          <w:rFonts w:ascii="Arial" w:hAnsi="Arial" w:cs="Arial"/>
-          <w:b/>
-          <w:bCs/>
-          <w:sz w:val="20"/>
-          <w:szCs w:val="20"/>
-        </w:rPr>
-        <w:t>, 2014</w:t>
-      </w:r>
-    </w:p>
-    <w:p>
-      <w:pPr>
-        <w:pStyle w:val="NoSpacing"/>
-        <w:spacing w:line="300" w:lineRule="auto"/>
+        <w:t xml:space="preserve">, </w:t>
+      </w:r>
+      <w:proofErr w:type="spellStart"/>
+      <w:r>
         <w:rPr>
           <w:rFonts w:ascii="Arial" w:hAnsi="Arial" w:cs="Arial"/>
           <w:i/>
@@ -2363,7 +2635,9 @@
           <w:sz w:val="20"/>
           <w:szCs w:val="20"/>
         </w:rPr>
-      </w:pPr>
+        <w:t>Curepipe</w:t>
+      </w:r>
+      <w:proofErr w:type="spellEnd"/>
       <w:r>
         <w:rPr>
           <w:rFonts w:ascii="Arial" w:hAnsi="Arial" w:cs="Arial"/>
@@ -2372,10 +2646,61 @@
           <w:sz w:val="20"/>
           <w:szCs w:val="20"/>
         </w:rPr>
-        <w:t xml:space="preserve">Royal College </w:t>
-      </w:r>
-      <w:proofErr w:type="spellStart"/>
-      <w:r>
+        <w:t>, Mauritius</w:t>
+      </w:r>
+    </w:p>
+    <w:p>
+      <w:pPr>
+        <w:pStyle w:val="NoSpacing"/>
+        <w:spacing w:line="300" w:lineRule="auto"/>
+        <w:jc w:val="both"/>
+        <w:rPr>
+          <w:rFonts w:ascii="Arial" w:hAnsi="Arial" w:cs="Arial"/>
+          <w:b/>
+          <w:bCs/>
+          <w:sz w:val="20"/>
+          <w:szCs w:val="20"/>
+        </w:rPr>
+      </w:pPr>
+    </w:p>
+    <w:p>
+      <w:pPr>
+        <w:pStyle w:val="NoSpacing"/>
+        <w:spacing w:line="300" w:lineRule="auto"/>
+        <w:jc w:val="both"/>
+        <w:rPr>
+          <w:rFonts w:ascii="Arial" w:hAnsi="Arial" w:cs="Arial"/>
+          <w:b/>
+          <w:bCs/>
+          <w:sz w:val="20"/>
+          <w:szCs w:val="20"/>
+        </w:rPr>
+      </w:pPr>
+      <w:r>
+        <w:rPr>
+          <w:rFonts w:ascii="Arial" w:hAnsi="Arial" w:cs="Arial"/>
+          <w:b/>
+          <w:bCs/>
+          <w:sz w:val="20"/>
+          <w:szCs w:val="20"/>
+        </w:rPr>
+        <w:t>Cambridge School Certificate – O Level</w:t>
+      </w:r>
+      <w:r>
+        <w:rPr>
+          <w:rFonts w:ascii="Arial" w:hAnsi="Arial" w:cs="Arial"/>
+          <w:b/>
+          <w:bCs/>
+          <w:sz w:val="20"/>
+          <w:szCs w:val="20"/>
+        </w:rPr>
+        <w:t>, 2014</w:t>
+      </w:r>
+    </w:p>
+    <w:p>
+      <w:pPr>
+        <w:pStyle w:val="NoSpacing"/>
+        <w:spacing w:line="300" w:lineRule="auto"/>
         <w:rPr>
           <w:rFonts w:ascii="Arial" w:hAnsi="Arial" w:cs="Arial"/>
           <w:i/>
@@ -2383,9 +2708,7 @@
           <w:sz w:val="20"/>
           <w:szCs w:val="20"/>
         </w:rPr>
-        <w:t>Curepipe</w:t>
-      </w:r>
-      <w:proofErr w:type="spellEnd"/>
+      </w:pPr>
       <w:r>
         <w:rPr>
           <w:rFonts w:ascii="Arial" w:hAnsi="Arial" w:cs="Arial"/>
@@ -2394,7 +2717,7 @@
           <w:sz w:val="20"/>
           <w:szCs w:val="20"/>
         </w:rPr>
-        <w:t xml:space="preserve">, </w:t>
+        <w:t xml:space="preserve">Royal College </w:t>
       </w:r>
       <w:proofErr w:type="spellStart"/>
       <w:r>
@@ -2416,6 +2739,28 @@
           <w:sz w:val="20"/>
           <w:szCs w:val="20"/>
         </w:rPr>
+        <w:t xml:space="preserve">, </w:t>
+      </w:r>
+      <w:proofErr w:type="spellStart"/>
+      <w:r>
+        <w:rPr>
+          <w:rFonts w:ascii="Arial" w:hAnsi="Arial" w:cs="Arial"/>
+          <w:i/>
+          <w:iCs/>
+          <w:sz w:val="20"/>
+          <w:szCs w:val="20"/>
+        </w:rPr>
+        <w:t>Curepipe</w:t>
+      </w:r>
+      <w:proofErr w:type="spellEnd"/>
+      <w:r>
+        <w:rPr>
+          <w:rFonts w:ascii="Arial" w:hAnsi="Arial" w:cs="Arial"/>
+          <w:i/>
+          <w:iCs/>
+          <w:sz w:val="20"/>
+          <w:szCs w:val="20"/>
+        </w:rPr>
         <w:t>, Mauritius</w:t>
       </w:r>
     </w:p>
@@ -2434,8 +2779,6 @@
           <w:rFonts w:ascii="Arial" w:hAnsi="Arial" w:cs="Arial"/>
           <w:b/>
           <w:bCs/>
-          <w:sz w:val="24"/>
-          <w:szCs w:val="24"/>
           <w:u w:val="single"/>
         </w:rPr>
       </w:pPr>
@@ -2444,12 +2787,20 @@
           <w:rFonts w:ascii="Arial" w:hAnsi="Arial" w:cs="Arial"/>
           <w:b/>
           <w:bCs/>
-          <w:sz w:val="24"/>
-          <w:szCs w:val="24"/>
           <w:u w:val="single"/>
         </w:rPr>
         <w:t>Certificates</w:t>
       </w:r>
+    </w:p>
+    <w:p>
+      <w:pPr>
+        <w:rPr>
+          <w:rFonts w:ascii="Arial" w:hAnsi="Arial" w:cs="Arial"/>
+          <w:b/>
+          <w:bCs/>
+          <w:u w:val="single"/>
+        </w:rPr>
+      </w:pPr>
     </w:p>
     <w:p>
       <w:pPr>
@@ -2896,12 +3247,11 @@
     </w:p>
     <w:p>
       <w:pPr>
-        <w:rPr>
-          <w:rFonts w:ascii="Arial" w:hAnsi="Arial" w:cs="Arial"/>
-          <w:b/>
-          <w:bCs/>
-          <w:sz w:val="24"/>
-          <w:szCs w:val="24"/>
+        <w:spacing w:after="160" w:line="259" w:lineRule="auto"/>
+        <w:rPr>
+          <w:rFonts w:ascii="Arial" w:hAnsi="Arial" w:cs="Arial"/>
+          <w:b/>
+          <w:bCs/>
           <w:u w:val="single"/>
         </w:rPr>
       </w:pPr>
@@ -2910,178 +3260,209 @@
           <w:rFonts w:ascii="Arial" w:hAnsi="Arial" w:cs="Arial"/>
           <w:b/>
           <w:bCs/>
-          <w:sz w:val="24"/>
-          <w:szCs w:val="24"/>
           <w:u w:val="single"/>
         </w:rPr>
+        <w:br w:type="page"/>
+      </w:r>
+    </w:p>
+    <w:p>
+      <w:pPr>
+        <w:rPr>
+          <w:rFonts w:ascii="Arial" w:hAnsi="Arial" w:cs="Arial"/>
+          <w:b/>
+          <w:bCs/>
+          <w:u w:val="single"/>
+          <w:lang w:val="en-US"/>
+        </w:rPr>
+      </w:pPr>
+      <w:r>
+        <w:rPr>
+          <w:rFonts w:ascii="Arial" w:hAnsi="Arial" w:cs="Arial"/>
+          <w:b/>
+          <w:bCs/>
+          <w:u w:val="single"/>
+          <w:lang w:val="en-US"/>
+        </w:rPr>
+        <w:lastRenderedPageBreak/>
         <w:t>Technical Skills</w:t>
       </w:r>
     </w:p>
     <w:p>
       <w:pPr>
+        <w:rPr>
+          <w:rFonts w:ascii="Arial" w:hAnsi="Arial" w:cs="Arial"/>
+          <w:b/>
+          <w:bCs/>
+          <w:u w:val="single"/>
+          <w:lang w:val="en-US"/>
+        </w:rPr>
+      </w:pPr>
+    </w:p>
+    <w:p>
+      <w:pPr>
+        <w:pStyle w:val="NoSpacing"/>
         <w:numPr>
           <w:ilvl w:val="0"/>
-          <w:numId w:val="11"/>
+          <w:numId w:val="22"/>
         </w:numPr>
-        <w:spacing w:after="11" w:line="270" w:lineRule="auto"/>
-        <w:ind w:hanging="360"/>
-        <w:jc w:val="both"/>
-      </w:pPr>
-      <w:r>
+        <w:spacing w:line="300" w:lineRule="auto"/>
         <w:rPr>
           <w:rFonts w:ascii="Arial" w:eastAsia="Arial" w:hAnsi="Arial" w:cs="Arial"/>
-          <w:b/>
-          <w:bCs/>
-          <w:sz w:val="20"/>
-        </w:rPr>
-        <w:t>Web development</w:t>
-      </w:r>
+          <w:sz w:val="20"/>
+        </w:rPr>
+      </w:pPr>
       <w:r>
         <w:rPr>
           <w:rFonts w:ascii="Arial" w:eastAsia="Arial" w:hAnsi="Arial" w:cs="Arial"/>
-          <w:sz w:val="20"/>
-        </w:rPr>
-        <w:t xml:space="preserve">: HTML/CSS, Angular, JavaScript and TypeScript </w:t>
-      </w:r>
-    </w:p>
-    <w:p>
-      <w:pPr>
+          <w:b/>
+          <w:bCs/>
+          <w:sz w:val="20"/>
+        </w:rPr>
+        <w:t>Web Development</w:t>
+      </w:r>
+      <w:r>
+        <w:rPr>
+          <w:rFonts w:ascii="Arial" w:eastAsia="Arial" w:hAnsi="Arial" w:cs="Arial"/>
+          <w:sz w:val="20"/>
+        </w:rPr>
+        <w:t>: Expertise in HTML, CSS, Angular, JavaScript, and TypeScript for building responsive and dynamic web applications.</w:t>
+      </w:r>
+    </w:p>
+    <w:p>
+      <w:pPr>
+        <w:pStyle w:val="NoSpacing"/>
+        <w:spacing w:line="300" w:lineRule="auto"/>
+        <w:ind w:left="720"/>
+        <w:rPr>
+          <w:rFonts w:ascii="Arial" w:eastAsia="Arial" w:hAnsi="Arial" w:cs="Arial"/>
+          <w:sz w:val="20"/>
+        </w:rPr>
+      </w:pPr>
+    </w:p>
+    <w:p>
+      <w:pPr>
+        <w:pStyle w:val="NoSpacing"/>
         <w:numPr>
           <w:ilvl w:val="0"/>
-          <w:numId w:val="11"/>
+          <w:numId w:val="22"/>
         </w:numPr>
-        <w:spacing w:after="11" w:line="270" w:lineRule="auto"/>
-        <w:ind w:hanging="360"/>
-        <w:jc w:val="both"/>
-      </w:pPr>
-      <w:r>
+        <w:spacing w:line="300" w:lineRule="auto"/>
         <w:rPr>
           <w:rFonts w:ascii="Arial" w:eastAsia="Arial" w:hAnsi="Arial" w:cs="Arial"/>
-          <w:b/>
-          <w:bCs/>
-          <w:sz w:val="20"/>
-        </w:rPr>
-        <w:t>Mobile application development</w:t>
-      </w:r>
+          <w:sz w:val="20"/>
+        </w:rPr>
+      </w:pPr>
       <w:r>
         <w:rPr>
           <w:rFonts w:ascii="Arial" w:eastAsia="Arial" w:hAnsi="Arial" w:cs="Arial"/>
-          <w:sz w:val="20"/>
-        </w:rPr>
-        <w:t xml:space="preserve">: Flutter (iOS and Android) </w:t>
-      </w:r>
-    </w:p>
-    <w:p>
-      <w:pPr>
+          <w:b/>
+          <w:bCs/>
+          <w:sz w:val="20"/>
+        </w:rPr>
+        <w:t xml:space="preserve">Mobile Application Development: </w:t>
+      </w:r>
+      <w:r>
+        <w:rPr>
+          <w:rFonts w:ascii="Arial" w:eastAsia="Arial" w:hAnsi="Arial" w:cs="Arial"/>
+          <w:sz w:val="20"/>
+        </w:rPr>
+        <w:t>Advanced skills in Flutter for both iOS and Android platforms, with experience in state management, localization, and payment integrations.</w:t>
+      </w:r>
+    </w:p>
+    <w:p>
+      <w:pPr>
+        <w:pStyle w:val="NoSpacing"/>
+        <w:spacing w:line="300" w:lineRule="auto"/>
+        <w:rPr>
+          <w:rFonts w:ascii="Arial" w:eastAsia="Arial" w:hAnsi="Arial" w:cs="Arial"/>
+          <w:sz w:val="20"/>
+        </w:rPr>
+      </w:pPr>
+    </w:p>
+    <w:p>
+      <w:pPr>
+        <w:pStyle w:val="NoSpacing"/>
         <w:numPr>
           <w:ilvl w:val="0"/>
-          <w:numId w:val="11"/>
+          <w:numId w:val="22"/>
         </w:numPr>
-        <w:spacing w:after="11" w:line="270" w:lineRule="auto"/>
-        <w:ind w:hanging="360"/>
-        <w:jc w:val="both"/>
-      </w:pPr>
-      <w:r>
+        <w:spacing w:line="300" w:lineRule="auto"/>
         <w:rPr>
           <w:rFonts w:ascii="Arial" w:eastAsia="Arial" w:hAnsi="Arial" w:cs="Arial"/>
-          <w:b/>
-          <w:bCs/>
-          <w:sz w:val="20"/>
-        </w:rPr>
-        <w:t>Programming languages</w:t>
-      </w:r>
+          <w:sz w:val="20"/>
+        </w:rPr>
+      </w:pPr>
       <w:r>
         <w:rPr>
           <w:rFonts w:ascii="Arial" w:eastAsia="Arial" w:hAnsi="Arial" w:cs="Arial"/>
-          <w:sz w:val="20"/>
-        </w:rPr>
-        <w:t>: Java (Spring / Spring Boot),</w:t>
+          <w:b/>
+          <w:bCs/>
+          <w:sz w:val="20"/>
+        </w:rPr>
+        <w:t xml:space="preserve">Programming Languages &amp; Frameworks: </w:t>
       </w:r>
       <w:r>
         <w:rPr>
           <w:rFonts w:ascii="Arial" w:eastAsia="Arial" w:hAnsi="Arial" w:cs="Arial"/>
           <w:sz w:val="20"/>
         </w:rPr>
-        <w:t xml:space="preserve"> Node.js, </w:t>
-      </w:r>
-      <w:r>
+        <w:t>Proficient in Java (Spring / Spring Boot), Dart, Node.js, PHP, Python, and SQL for back-end and full-stack development.</w:t>
+      </w:r>
+    </w:p>
+    <w:p>
+      <w:pPr>
+        <w:pStyle w:val="NoSpacing"/>
+        <w:spacing w:line="300" w:lineRule="auto"/>
         <w:rPr>
           <w:rFonts w:ascii="Arial" w:eastAsia="Arial" w:hAnsi="Arial" w:cs="Arial"/>
           <w:sz w:val="20"/>
         </w:rPr>
-        <w:t>Dart,</w:t>
-      </w:r>
-      <w:r>
-        <w:rPr>
-          <w:rFonts w:ascii="Arial" w:eastAsia="Arial" w:hAnsi="Arial" w:cs="Arial"/>
-          <w:sz w:val="20"/>
-        </w:rPr>
-        <w:t xml:space="preserve"> PHP,</w:t>
-      </w:r>
-      <w:r>
-        <w:rPr>
-          <w:rFonts w:ascii="Arial" w:eastAsia="Arial" w:hAnsi="Arial" w:cs="Arial"/>
-          <w:sz w:val="20"/>
-        </w:rPr>
-        <w:t xml:space="preserve"> Python and SQL </w:t>
-      </w:r>
-    </w:p>
-    <w:p>
-      <w:pPr>
+      </w:pPr>
+    </w:p>
+    <w:p>
+      <w:pPr>
+        <w:pStyle w:val="NoSpacing"/>
         <w:numPr>
           <w:ilvl w:val="0"/>
-          <w:numId w:val="11"/>
+          <w:numId w:val="22"/>
         </w:numPr>
-        <w:spacing w:after="11" w:line="270" w:lineRule="auto"/>
-        <w:ind w:hanging="360"/>
-        <w:jc w:val="both"/>
-      </w:pPr>
-      <w:r>
+        <w:spacing w:line="300" w:lineRule="auto"/>
         <w:rPr>
           <w:rFonts w:ascii="Arial" w:eastAsia="Arial" w:hAnsi="Arial" w:cs="Arial"/>
-          <w:b/>
-          <w:bCs/>
-          <w:sz w:val="20"/>
-        </w:rPr>
-        <w:t>Tools</w:t>
-      </w:r>
+          <w:sz w:val="20"/>
+        </w:rPr>
+      </w:pPr>
       <w:r>
         <w:rPr>
           <w:rFonts w:ascii="Arial" w:eastAsia="Arial" w:hAnsi="Arial" w:cs="Arial"/>
-          <w:sz w:val="20"/>
-        </w:rPr>
-        <w:t xml:space="preserve">: Jira, Git, Confluence, </w:t>
+          <w:b/>
+          <w:bCs/>
+          <w:sz w:val="20"/>
+          <w:szCs w:val="24"/>
+          <w:lang w:val="en-US" w:eastAsia="fr-FR"/>
+        </w:rPr>
+        <w:t xml:space="preserve">Tools &amp; Platforms: </w:t>
       </w:r>
       <w:r>
         <w:rPr>
           <w:rFonts w:ascii="Arial" w:eastAsia="Arial" w:hAnsi="Arial" w:cs="Arial"/>
           <w:sz w:val="20"/>
-        </w:rPr>
-        <w:t xml:space="preserve">Docker, </w:t>
-      </w:r>
-      <w:r>
+          <w:szCs w:val="24"/>
+          <w:lang w:val="en-US" w:eastAsia="fr-FR"/>
+        </w:rPr>
+        <w:t>Hands-on experience with Jira, Git, Confluence, Docker, IntelliJ IDEA, Visual Studio Code, and other productivity tools.</w:t>
+      </w:r>
+    </w:p>
+    <w:p>
+      <w:pPr>
+        <w:pStyle w:val="NoSpacing"/>
+        <w:spacing w:line="300" w:lineRule="auto"/>
+        <w:ind w:left="720"/>
         <w:rPr>
           <w:rFonts w:ascii="Arial" w:eastAsia="Arial" w:hAnsi="Arial" w:cs="Arial"/>
-          <w:sz w:val="20"/>
-        </w:rPr>
-        <w:t>IntelliJ and Visual Studio Code</w:t>
-      </w:r>
-      <w:r>
-        <w:rPr>
-          <w:rFonts w:ascii="Arial" w:eastAsia="Arial" w:hAnsi="Arial" w:cs="Arial"/>
-          <w:sz w:val="20"/>
-        </w:rPr>
-        <w:t xml:space="preserve"> and more…</w:t>
-      </w:r>
-    </w:p>
-    <w:p>
-      <w:pPr>
-        <w:pStyle w:val="NoSpacing"/>
-        <w:spacing w:line="300" w:lineRule="auto"/>
-        <w:rPr>
-          <w:rFonts w:ascii="Arial" w:hAnsi="Arial" w:cs="Arial"/>
-          <w:sz w:val="20"/>
-          <w:szCs w:val="20"/>
+          <w:b/>
+          <w:bCs/>
+          <w:sz w:val="20"/>
         </w:rPr>
       </w:pPr>
     </w:p>
@@ -3089,13 +3470,18 @@
       <w:pPr>
         <w:spacing w:after="121"/>
         <w:ind w:left="-5" w:hanging="10"/>
-      </w:pPr>
-      <w:r>
         <w:rPr>
           <w:rFonts w:ascii="Arial" w:eastAsia="Arial" w:hAnsi="Arial" w:cs="Arial"/>
           <w:b/>
-          <w:sz w:val="24"/>
+          <w:lang w:val="en-US"/>
+        </w:rPr>
+      </w:pPr>
+      <w:r>
+        <w:rPr>
+          <w:rFonts w:ascii="Arial" w:eastAsia="Arial" w:hAnsi="Arial" w:cs="Arial"/>
+          <w:b/>
           <w:u w:val="single" w:color="000000"/>
+          <w:lang w:val="en-US"/>
         </w:rPr>
         <w:t>Professional Skills</w:t>
       </w:r>
@@ -3103,96 +3489,521 @@
         <w:rPr>
           <w:rFonts w:ascii="Arial" w:eastAsia="Arial" w:hAnsi="Arial" w:cs="Arial"/>
           <w:b/>
-          <w:sz w:val="24"/>
+          <w:lang w:val="en-US"/>
         </w:rPr>
         <w:t xml:space="preserve"> </w:t>
       </w:r>
     </w:p>
     <w:p>
       <w:pPr>
+        <w:spacing w:after="121"/>
+        <w:ind w:left="-5" w:hanging="10"/>
+        <w:rPr>
+          <w:lang w:val="en-US"/>
+        </w:rPr>
+      </w:pPr>
+    </w:p>
+    <w:p>
+      <w:pPr>
+        <w:pStyle w:val="ListParagraph"/>
+        <w:numPr>
+          <w:ilvl w:val="0"/>
+          <w:numId w:val="23"/>
+        </w:numPr>
         <w:spacing w:after="32" w:line="270" w:lineRule="auto"/>
         <w:jc w:val="both"/>
         <w:rPr>
           <w:rFonts w:ascii="Arial" w:eastAsia="Arial" w:hAnsi="Arial" w:cs="Arial"/>
           <w:sz w:val="20"/>
+          <w:lang w:val="en-US"/>
         </w:rPr>
       </w:pPr>
       <w:r>
         <w:rPr>
           <w:rFonts w:ascii="Arial" w:eastAsia="Arial" w:hAnsi="Arial" w:cs="Arial"/>
-          <w:sz w:val="20"/>
-        </w:rPr>
-        <w:t>Ability to multitask</w:t>
+          <w:b/>
+          <w:bCs/>
+          <w:sz w:val="20"/>
+          <w:lang w:val="en-US"/>
+        </w:rPr>
+        <w:t>Multitasking:</w:t>
       </w:r>
       <w:r>
         <w:rPr>
           <w:rFonts w:ascii="Arial" w:eastAsia="Arial" w:hAnsi="Arial" w:cs="Arial"/>
           <w:sz w:val="20"/>
-        </w:rPr>
-        <w:t>, c</w:t>
-      </w:r>
-      <w:r>
-        <w:rPr>
-          <w:rFonts w:ascii="Arial" w:eastAsia="Arial" w:hAnsi="Arial" w:cs="Arial"/>
-          <w:sz w:val="20"/>
-        </w:rPr>
-        <w:t>reativity</w:t>
-      </w:r>
-      <w:r>
-        <w:rPr>
-          <w:rFonts w:ascii="Arial" w:eastAsia="Arial" w:hAnsi="Arial" w:cs="Arial"/>
-          <w:sz w:val="20"/>
-        </w:rPr>
-        <w:t>, e</w:t>
-      </w:r>
-      <w:r>
-        <w:rPr>
-          <w:rFonts w:ascii="Arial" w:eastAsia="Arial" w:hAnsi="Arial" w:cs="Arial"/>
-          <w:sz w:val="20"/>
-        </w:rPr>
-        <w:t>ffective time management</w:t>
-      </w:r>
-      <w:r>
-        <w:rPr>
-          <w:rFonts w:ascii="Arial" w:eastAsia="Arial" w:hAnsi="Arial" w:cs="Arial"/>
-          <w:sz w:val="20"/>
-        </w:rPr>
-        <w:t>, f</w:t>
-      </w:r>
-      <w:r>
-        <w:rPr>
-          <w:rFonts w:ascii="Arial" w:eastAsia="Arial" w:hAnsi="Arial" w:cs="Arial"/>
-          <w:sz w:val="20"/>
-        </w:rPr>
-        <w:t>ast learne</w:t>
-      </w:r>
-      <w:r>
-        <w:rPr>
-          <w:rFonts w:ascii="Arial" w:eastAsia="Arial" w:hAnsi="Arial" w:cs="Arial"/>
-          <w:sz w:val="20"/>
-        </w:rPr>
-        <w:t>r and p</w:t>
-      </w:r>
-      <w:r>
-        <w:rPr>
-          <w:rFonts w:ascii="Arial" w:eastAsia="Arial" w:hAnsi="Arial" w:cs="Arial"/>
-          <w:sz w:val="20"/>
-        </w:rPr>
-        <w:t>roblem solving</w:t>
-      </w:r>
-      <w:r>
-        <w:rPr>
-          <w:rFonts w:ascii="Arial" w:eastAsia="Arial" w:hAnsi="Arial" w:cs="Arial"/>
-          <w:sz w:val="20"/>
-        </w:rPr>
-        <w:t>.</w:t>
-      </w:r>
-    </w:p>
-    <w:p>
-      <w:pPr>
+          <w:lang w:val="en-US"/>
+        </w:rPr>
+        <w:t xml:space="preserve"> Effectively manage multiple tasks and projects simultaneously without compromising quality.</w:t>
+      </w:r>
+    </w:p>
+    <w:p>
+      <w:pPr>
+        <w:pStyle w:val="ListParagraph"/>
         <w:spacing w:after="32" w:line="270" w:lineRule="auto"/>
         <w:jc w:val="both"/>
-      </w:pPr>
+        <w:rPr>
+          <w:rFonts w:ascii="Arial" w:eastAsia="Arial" w:hAnsi="Arial" w:cs="Arial"/>
+          <w:sz w:val="20"/>
+          <w:lang w:val="en-US"/>
+        </w:rPr>
+      </w:pPr>
+    </w:p>
+    <w:p>
+      <w:pPr>
+        <w:pStyle w:val="ListParagraph"/>
+        <w:numPr>
+          <w:ilvl w:val="0"/>
+          <w:numId w:val="23"/>
+        </w:numPr>
+        <w:spacing w:after="32" w:line="270" w:lineRule="auto"/>
+        <w:jc w:val="both"/>
+        <w:rPr>
+          <w:rFonts w:ascii="Arial" w:eastAsia="Arial" w:hAnsi="Arial" w:cs="Arial"/>
+          <w:sz w:val="20"/>
+          <w:lang w:val="en-US"/>
+        </w:rPr>
+      </w:pPr>
+      <w:r>
+        <w:rPr>
+          <w:rFonts w:ascii="Arial" w:eastAsia="Arial" w:hAnsi="Arial" w:cs="Arial"/>
+          <w:sz w:val="20"/>
+          <w:lang w:val="en-US"/>
+        </w:rPr>
+        <w:t xml:space="preserve"> </w:t>
+      </w:r>
+      <w:r>
+        <w:rPr>
+          <w:rFonts w:ascii="Arial" w:eastAsia="Arial" w:hAnsi="Arial" w:cs="Arial"/>
+          <w:b/>
+          <w:bCs/>
+          <w:sz w:val="20"/>
+          <w:lang w:val="en-US"/>
+        </w:rPr>
+        <w:t>Adaptability:</w:t>
+      </w:r>
+      <w:r>
+        <w:rPr>
+          <w:rFonts w:ascii="Arial" w:eastAsia="Arial" w:hAnsi="Arial" w:cs="Arial"/>
+          <w:sz w:val="20"/>
+          <w:lang w:val="en-US"/>
+        </w:rPr>
+        <w:t xml:space="preserve"> Quickly adjust to new tools, technologies, and changing environments.</w:t>
+      </w:r>
+    </w:p>
+    <w:p>
+      <w:pPr>
+        <w:pStyle w:val="ListParagraph"/>
+        <w:rPr>
+          <w:rFonts w:ascii="Arial" w:eastAsia="Arial" w:hAnsi="Arial" w:cs="Arial"/>
+          <w:b/>
+          <w:bCs/>
+          <w:sz w:val="20"/>
+          <w:lang w:val="en-US"/>
+        </w:rPr>
+      </w:pPr>
+    </w:p>
+    <w:p>
+      <w:pPr>
+        <w:pStyle w:val="ListParagraph"/>
+        <w:numPr>
+          <w:ilvl w:val="0"/>
+          <w:numId w:val="23"/>
+        </w:numPr>
+        <w:spacing w:after="32" w:line="270" w:lineRule="auto"/>
+        <w:jc w:val="both"/>
+        <w:rPr>
+          <w:rFonts w:ascii="Arial" w:eastAsia="Arial" w:hAnsi="Arial" w:cs="Arial"/>
+          <w:sz w:val="20"/>
+          <w:lang w:val="en-US"/>
+        </w:rPr>
+      </w:pPr>
+      <w:r>
+        <w:rPr>
+          <w:rFonts w:ascii="Arial" w:eastAsia="Arial" w:hAnsi="Arial" w:cs="Arial"/>
+          <w:b/>
+          <w:bCs/>
+          <w:sz w:val="20"/>
+          <w:lang w:val="en-US"/>
+        </w:rPr>
+        <w:t>Communication:</w:t>
+      </w:r>
+      <w:r>
+        <w:rPr>
+          <w:rFonts w:ascii="Arial" w:eastAsia="Arial" w:hAnsi="Arial" w:cs="Arial"/>
+          <w:sz w:val="20"/>
+          <w:lang w:val="en-US"/>
+        </w:rPr>
+        <w:t xml:space="preserve"> Strong verbal and written communication skills, fostering collaboration and teamwork.</w:t>
+      </w:r>
+    </w:p>
+    <w:p>
+      <w:pPr>
+        <w:pStyle w:val="ListParagraph"/>
+        <w:rPr>
+          <w:rFonts w:ascii="Arial" w:eastAsia="Arial" w:hAnsi="Arial" w:cs="Arial"/>
+          <w:b/>
+          <w:bCs/>
+          <w:sz w:val="20"/>
+          <w:lang w:val="en-US"/>
+        </w:rPr>
+      </w:pPr>
+    </w:p>
+    <w:p>
+      <w:pPr>
+        <w:pStyle w:val="ListParagraph"/>
+        <w:numPr>
+          <w:ilvl w:val="0"/>
+          <w:numId w:val="23"/>
+        </w:numPr>
+        <w:spacing w:after="32" w:line="270" w:lineRule="auto"/>
+        <w:jc w:val="both"/>
+        <w:rPr>
+          <w:rFonts w:ascii="Arial" w:eastAsia="Arial" w:hAnsi="Arial" w:cs="Arial"/>
+          <w:sz w:val="20"/>
+          <w:lang w:val="en-US"/>
+        </w:rPr>
+      </w:pPr>
+      <w:r>
+        <w:rPr>
+          <w:rFonts w:ascii="Arial" w:eastAsia="Arial" w:hAnsi="Arial" w:cs="Arial"/>
+          <w:b/>
+          <w:bCs/>
+          <w:sz w:val="20"/>
+          <w:lang w:val="en-US"/>
+        </w:rPr>
+        <w:t>Creativity:</w:t>
+      </w:r>
+      <w:r>
+        <w:rPr>
+          <w:rFonts w:ascii="Arial" w:eastAsia="Arial" w:hAnsi="Arial" w:cs="Arial"/>
+          <w:sz w:val="20"/>
+          <w:lang w:val="en-US"/>
+        </w:rPr>
+        <w:t xml:space="preserve"> Innovative thinker with a knack for problem-solving and designing creative solutions.</w:t>
+      </w:r>
+    </w:p>
+    <w:p>
+      <w:pPr>
+        <w:pStyle w:val="ListParagraph"/>
+        <w:rPr>
+          <w:rFonts w:ascii="Arial" w:eastAsia="Arial" w:hAnsi="Arial" w:cs="Arial"/>
+          <w:b/>
+          <w:bCs/>
+          <w:sz w:val="20"/>
+          <w:lang w:val="en-US"/>
+        </w:rPr>
+      </w:pPr>
+    </w:p>
+    <w:p>
+      <w:pPr>
+        <w:pStyle w:val="ListParagraph"/>
+        <w:numPr>
+          <w:ilvl w:val="0"/>
+          <w:numId w:val="23"/>
+        </w:numPr>
+        <w:spacing w:after="32" w:line="270" w:lineRule="auto"/>
+        <w:jc w:val="both"/>
+        <w:rPr>
+          <w:rFonts w:ascii="Arial" w:eastAsia="Arial" w:hAnsi="Arial" w:cs="Arial"/>
+          <w:sz w:val="20"/>
+          <w:lang w:val="en-US"/>
+        </w:rPr>
+      </w:pPr>
+      <w:r>
+        <w:rPr>
+          <w:rFonts w:ascii="Arial" w:eastAsia="Arial" w:hAnsi="Arial" w:cs="Arial"/>
+          <w:b/>
+          <w:bCs/>
+          <w:sz w:val="20"/>
+          <w:lang w:val="en-US"/>
+        </w:rPr>
+        <w:t>Time Management:</w:t>
+      </w:r>
+      <w:r>
+        <w:rPr>
+          <w:rFonts w:ascii="Arial" w:eastAsia="Arial" w:hAnsi="Arial" w:cs="Arial"/>
+          <w:sz w:val="20"/>
+          <w:lang w:val="en-US"/>
+        </w:rPr>
+        <w:t xml:space="preserve"> Efficient in prioritizing tasks and meeting tight deadlines.</w:t>
+      </w:r>
+    </w:p>
+    <w:p>
+      <w:pPr>
+        <w:pStyle w:val="ListParagraph"/>
+        <w:rPr>
+          <w:rFonts w:ascii="Arial" w:eastAsia="Arial" w:hAnsi="Arial" w:cs="Arial"/>
+          <w:b/>
+          <w:bCs/>
+          <w:sz w:val="20"/>
+          <w:lang w:val="en-US"/>
+        </w:rPr>
+      </w:pPr>
+    </w:p>
+    <w:p>
+      <w:pPr>
+        <w:pStyle w:val="ListParagraph"/>
+        <w:numPr>
+          <w:ilvl w:val="0"/>
+          <w:numId w:val="23"/>
+        </w:numPr>
+        <w:spacing w:after="32" w:line="270" w:lineRule="auto"/>
+        <w:jc w:val="both"/>
+        <w:rPr>
+          <w:rFonts w:ascii="Arial" w:eastAsia="Arial" w:hAnsi="Arial" w:cs="Arial"/>
+          <w:sz w:val="20"/>
+          <w:lang w:val="en-US"/>
+        </w:rPr>
+      </w:pPr>
+      <w:r>
+        <w:rPr>
+          <w:rFonts w:ascii="Arial" w:eastAsia="Arial" w:hAnsi="Arial" w:cs="Arial"/>
+          <w:b/>
+          <w:bCs/>
+          <w:sz w:val="20"/>
+          <w:lang w:val="en-US"/>
+        </w:rPr>
+        <w:t>Leadership:</w:t>
+      </w:r>
+      <w:r>
+        <w:rPr>
+          <w:rFonts w:ascii="Arial" w:eastAsia="Arial" w:hAnsi="Arial" w:cs="Arial"/>
+          <w:sz w:val="20"/>
+          <w:lang w:val="en-US"/>
+        </w:rPr>
+        <w:t xml:space="preserve"> Experience leading teams, mentoring colleagues, and taking ownership of projects.</w:t>
+      </w:r>
+    </w:p>
+    <w:p>
+      <w:pPr>
+        <w:pStyle w:val="ListParagraph"/>
+        <w:rPr>
+          <w:rFonts w:ascii="Arial" w:eastAsia="Arial" w:hAnsi="Arial" w:cs="Arial"/>
+          <w:b/>
+          <w:bCs/>
+          <w:sz w:val="20"/>
+          <w:lang w:val="en-US"/>
+        </w:rPr>
+      </w:pPr>
+    </w:p>
+    <w:p>
+      <w:pPr>
+        <w:pStyle w:val="ListParagraph"/>
+        <w:numPr>
+          <w:ilvl w:val="0"/>
+          <w:numId w:val="23"/>
+        </w:numPr>
+        <w:spacing w:after="32" w:line="270" w:lineRule="auto"/>
+        <w:jc w:val="both"/>
+        <w:rPr>
+          <w:rFonts w:ascii="Arial" w:eastAsia="Arial" w:hAnsi="Arial" w:cs="Arial"/>
+          <w:sz w:val="20"/>
+          <w:lang w:val="en-US"/>
+        </w:rPr>
+      </w:pPr>
+      <w:r>
+        <w:rPr>
+          <w:rFonts w:ascii="Arial" w:eastAsia="Arial" w:hAnsi="Arial" w:cs="Arial"/>
+          <w:b/>
+          <w:bCs/>
+          <w:sz w:val="20"/>
+          <w:lang w:val="en-US"/>
+        </w:rPr>
+        <w:t>Problem-Solving:</w:t>
+      </w:r>
+      <w:r>
+        <w:rPr>
+          <w:rFonts w:ascii="Arial" w:eastAsia="Arial" w:hAnsi="Arial" w:cs="Arial"/>
+          <w:sz w:val="20"/>
+          <w:lang w:val="en-US"/>
+        </w:rPr>
+        <w:t xml:space="preserve"> Analytical mindset with a focus on troubleshooting and resolving complex challenges.</w:t>
+      </w:r>
+    </w:p>
+    <w:p>
+      <w:pPr>
+        <w:pStyle w:val="ListParagraph"/>
+        <w:rPr>
+          <w:rFonts w:ascii="Arial" w:eastAsia="Arial" w:hAnsi="Arial" w:cs="Arial"/>
+          <w:b/>
+          <w:bCs/>
+          <w:sz w:val="20"/>
+          <w:lang w:val="en-US"/>
+        </w:rPr>
+      </w:pPr>
+    </w:p>
+    <w:p>
+      <w:pPr>
+        <w:pStyle w:val="ListParagraph"/>
+        <w:numPr>
+          <w:ilvl w:val="0"/>
+          <w:numId w:val="23"/>
+        </w:numPr>
+        <w:spacing w:after="32" w:line="270" w:lineRule="auto"/>
+        <w:jc w:val="both"/>
+        <w:rPr>
+          <w:rFonts w:ascii="Arial" w:eastAsia="Arial" w:hAnsi="Arial" w:cs="Arial"/>
+          <w:sz w:val="20"/>
+          <w:lang w:val="en-US"/>
+        </w:rPr>
+      </w:pPr>
+      <w:r>
+        <w:rPr>
+          <w:rFonts w:ascii="Arial" w:eastAsia="Arial" w:hAnsi="Arial" w:cs="Arial"/>
+          <w:b/>
+          <w:bCs/>
+          <w:sz w:val="20"/>
+          <w:lang w:val="en-US"/>
+        </w:rPr>
+        <w:t>Fast Learner:</w:t>
+      </w:r>
+      <w:r>
+        <w:rPr>
+          <w:rFonts w:ascii="Arial" w:eastAsia="Arial" w:hAnsi="Arial" w:cs="Arial"/>
+          <w:sz w:val="20"/>
+          <w:lang w:val="en-US"/>
+        </w:rPr>
+        <w:t xml:space="preserve"> Quick to grasp new concepts and integrate them into projects effectively.</w:t>
+      </w:r>
+    </w:p>
+    <w:p>
+      <w:pPr>
+        <w:pStyle w:val="ListParagraph"/>
+        <w:rPr>
+          <w:rFonts w:ascii="Arial" w:eastAsia="Arial" w:hAnsi="Arial" w:cs="Arial"/>
+          <w:b/>
+          <w:bCs/>
+          <w:sz w:val="20"/>
+          <w:lang w:val="en-US"/>
+        </w:rPr>
+      </w:pPr>
+    </w:p>
+    <w:p>
+      <w:pPr>
+        <w:pStyle w:val="ListParagraph"/>
+        <w:numPr>
+          <w:ilvl w:val="0"/>
+          <w:numId w:val="23"/>
+        </w:numPr>
+        <w:spacing w:after="32" w:line="270" w:lineRule="auto"/>
+        <w:jc w:val="both"/>
+        <w:rPr>
+          <w:rFonts w:ascii="Arial" w:eastAsia="Arial" w:hAnsi="Arial" w:cs="Arial"/>
+          <w:sz w:val="20"/>
+          <w:lang w:val="en-US"/>
+        </w:rPr>
+      </w:pPr>
+      <w:r>
+        <w:rPr>
+          <w:rFonts w:ascii="Arial" w:eastAsia="Arial" w:hAnsi="Arial" w:cs="Arial"/>
+          <w:b/>
+          <w:bCs/>
+          <w:sz w:val="20"/>
+          <w:lang w:val="en-US"/>
+        </w:rPr>
+        <w:t>Technical Proficiency:</w:t>
+      </w:r>
+      <w:r>
+        <w:rPr>
+          <w:rFonts w:ascii="Arial" w:eastAsia="Arial" w:hAnsi="Arial" w:cs="Arial"/>
+          <w:sz w:val="20"/>
+          <w:lang w:val="en-US"/>
+        </w:rPr>
+        <w:t xml:space="preserve"> Experience working with tools like Docker, Arduino, and Raspberry Pi.</w:t>
+      </w:r>
+    </w:p>
+    <w:p>
+      <w:pPr>
+        <w:pStyle w:val="ListParagraph"/>
+        <w:rPr>
+          <w:rFonts w:ascii="Arial" w:eastAsia="Arial" w:hAnsi="Arial" w:cs="Arial"/>
+          <w:b/>
+          <w:bCs/>
+          <w:sz w:val="20"/>
+          <w:lang w:val="en-US"/>
+        </w:rPr>
+      </w:pPr>
+    </w:p>
+    <w:p>
+      <w:pPr>
+        <w:pStyle w:val="ListParagraph"/>
+        <w:numPr>
+          <w:ilvl w:val="0"/>
+          <w:numId w:val="23"/>
+        </w:numPr>
+        <w:spacing w:after="32" w:line="270" w:lineRule="auto"/>
+        <w:jc w:val="both"/>
+        <w:rPr>
+          <w:rFonts w:ascii="Arial" w:eastAsia="Arial" w:hAnsi="Arial" w:cs="Arial"/>
+          <w:sz w:val="20"/>
+          <w:lang w:val="en-US"/>
+        </w:rPr>
+      </w:pPr>
+      <w:r>
+        <w:rPr>
+          <w:rFonts w:ascii="Arial" w:eastAsia="Arial" w:hAnsi="Arial" w:cs="Arial"/>
+          <w:b/>
+          <w:bCs/>
+          <w:sz w:val="20"/>
+          <w:lang w:val="en-US"/>
+        </w:rPr>
+        <w:t>Attention to Detail:</w:t>
+      </w:r>
+      <w:r>
+        <w:rPr>
+          <w:rFonts w:ascii="Arial" w:eastAsia="Arial" w:hAnsi="Arial" w:cs="Arial"/>
+          <w:sz w:val="20"/>
+          <w:lang w:val="en-US"/>
+        </w:rPr>
+        <w:t xml:space="preserve"> Meticulous in code reviews and project execution to ensure high-quality output.</w:t>
+      </w:r>
+    </w:p>
+    <w:p>
+      <w:pPr>
+        <w:pStyle w:val="ListParagraph"/>
+        <w:rPr>
+          <w:rFonts w:ascii="Arial" w:eastAsia="Arial" w:hAnsi="Arial" w:cs="Arial"/>
+          <w:b/>
+          <w:bCs/>
+          <w:sz w:val="20"/>
+          <w:lang w:val="en-US"/>
+        </w:rPr>
+      </w:pPr>
+    </w:p>
+    <w:p>
+      <w:pPr>
+        <w:pStyle w:val="ListParagraph"/>
+        <w:numPr>
+          <w:ilvl w:val="0"/>
+          <w:numId w:val="23"/>
+        </w:numPr>
+        <w:spacing w:after="32" w:line="270" w:lineRule="auto"/>
+        <w:jc w:val="both"/>
+        <w:rPr>
+          <w:rFonts w:ascii="Arial" w:eastAsia="Arial" w:hAnsi="Arial" w:cs="Arial"/>
+          <w:sz w:val="20"/>
+          <w:lang w:val="en-US"/>
+        </w:rPr>
+      </w:pPr>
+      <w:r>
+        <w:rPr>
+          <w:rFonts w:ascii="Arial" w:eastAsia="Arial" w:hAnsi="Arial" w:cs="Arial"/>
+          <w:b/>
+          <w:bCs/>
+          <w:sz w:val="20"/>
+          <w:lang w:val="en-US"/>
+        </w:rPr>
+        <w:t>Responsibility:</w:t>
+      </w:r>
+      <w:r>
+        <w:rPr>
+          <w:rFonts w:ascii="Arial" w:eastAsia="Arial" w:hAnsi="Arial" w:cs="Arial"/>
+          <w:sz w:val="20"/>
+          <w:lang w:val="en-US"/>
+        </w:rPr>
+        <w:t xml:space="preserve"> Highly dependable with a commitment to delivering on promises and meeting objectives.</w:t>
+      </w:r>
     </w:p>
     <w:p>
       <w:pPr>
@@ -3244,9 +4055,6 @@
 <w:endnotes xmlns:wpc="http://schemas.microsoft.com/office/word/2010/wordprocessingCanvas" xmlns:cx="http://schemas.microsoft.com/office/drawing/2014/chartex" xmlns:cx1="http://schemas.microsoft.com/office/drawing/2015/9/8/chartex" xmlns:cx2="http://schemas.microsoft.com/office/drawing/2015/10/21/chartex" xmlns:cx3="http://schemas.microsoft.com/office/drawing/2016/5/9/chartex" xmlns:cx4="http://schemas.microsoft.com/office/drawing/2016/5/10/chartex" xmlns:cx5="http://schemas.microsoft.com/office/drawing/2016/5/11/chartex" xmlns:cx6="http://schemas.microsoft.com/office/drawing/2016/5/12/chartex" xmlns:cx7="http://schemas.microsoft.com/office/drawing/2016/5/13/chartex" xmlns:cx8="http://schemas.microsoft.com/office/drawing/2016/5/14/chartex" xmlns:mc="http://schemas.openxmlformats.org/markup-compatibility/2006" xmlns:aink="http://schemas.microsoft.com/office/drawing/2016/ink" xmlns:am3d="http://schemas.microsoft.com/office/drawing/2017/model3d" xmlns:o="urn:schemas-microsoft-com:office:office" xmlns:oel="http://schemas.microsoft.com/office/2019/extlst" xmlns:r="http://schemas.openxmlformats.org/officeDocument/2006/relationships" xmlns:m="http://schemas.openxmlformats.org/officeDocument/2006/math" xmlns:v="urn:schemas-microsoft-com:vml" xmlns:wp14="http://schemas.microsoft.com/office/word/2010/wordprocessingDrawing" xmlns:wp="http://schemas.openxmlformats.org/drawingml/2006/wordprocessingDrawing" xmlns:w10="urn:schemas-microsoft-com:office:word" xmlns:w="http://schemas.openxmlformats.org/wordprocessingml/2006/main" xmlns:w14="http://schemas.microsoft.com/office/word/2010/wordml" xmlns:w15="http://schemas.microsoft.com/office/word/2012/wordml" xmlns:w16cex="http://schemas.microsoft.com/office/word/2018/wordml/cex" xmlns:w16cid="http://schemas.microsoft.com/office/word/2016/wordml/cid" xmlns:w16="http://schemas.microsoft.com/office/word/2018/wordml" xmlns:w16du="http://schemas.microsoft.com/office/word/2023/wordml/word16du" xmlns:w16sdtdh="http://schemas.microsoft.com/office/word/2020/wordml/sdtdatahash" xmlns:w16se="http://schemas.microsoft.com/office/word/2015/wordml/symex" xmlns:wpg="http://schemas.microsoft.com/office/word/2010/wordprocessingGroup" xmlns:wpi="http://schemas.microsoft.com/office/word/2010/wordprocessingInk" xmlns:wne="http://schemas.microsoft.com/office/word/2006/wordml" xmlns:wps="http://schemas.microsoft.com/office/word/2010/wordprocessingShape" mc:Ignorable="w14 w15 w16se w16cid w16 w16cex w16sdtdh w16du wp14">
   <w:endnote w:type="separator" w:id="-1">
     <w:p>
-      <w:pPr>
-        <w:spacing w:after="0" w:line="240" w:lineRule="auto"/>
-      </w:pPr>
       <w:r>
         <w:separator/>
       </w:r>
@@ -3254,9 +4062,6 @@
   </w:endnote>
   <w:endnote w:type="continuationSeparator" w:id="0">
     <w:p>
-      <w:pPr>
-        <w:spacing w:after="0" w:line="240" w:lineRule="auto"/>
-      </w:pPr>
       <w:r>
         <w:continuationSeparator/>
       </w:r>
@@ -3310,8 +4115,6 @@
                 <w:rFonts w:ascii="Arial" w:hAnsi="Arial" w:cs="Arial"/>
                 <w:b/>
                 <w:bCs/>
-                <w:sz w:val="24"/>
-                <w:szCs w:val="24"/>
               </w:rPr>
               <w:fldChar w:fldCharType="begin"/>
             </w:r>
@@ -3328,8 +4131,6 @@
                 <w:rFonts w:ascii="Arial" w:hAnsi="Arial" w:cs="Arial"/>
                 <w:b/>
                 <w:bCs/>
-                <w:sz w:val="24"/>
-                <w:szCs w:val="24"/>
               </w:rPr>
               <w:fldChar w:fldCharType="separate"/>
             </w:r>
@@ -3347,8 +4148,6 @@
                 <w:rFonts w:ascii="Arial" w:hAnsi="Arial" w:cs="Arial"/>
                 <w:b/>
                 <w:bCs/>
-                <w:sz w:val="24"/>
-                <w:szCs w:val="24"/>
               </w:rPr>
               <w:fldChar w:fldCharType="end"/>
             </w:r>
@@ -3363,8 +4162,6 @@
                 <w:rFonts w:ascii="Arial" w:hAnsi="Arial" w:cs="Arial"/>
                 <w:b/>
                 <w:bCs/>
-                <w:sz w:val="24"/>
-                <w:szCs w:val="24"/>
               </w:rPr>
               <w:fldChar w:fldCharType="begin"/>
             </w:r>
@@ -3381,8 +4178,6 @@
                 <w:rFonts w:ascii="Arial" w:hAnsi="Arial" w:cs="Arial"/>
                 <w:b/>
                 <w:bCs/>
-                <w:sz w:val="24"/>
-                <w:szCs w:val="24"/>
               </w:rPr>
               <w:fldChar w:fldCharType="separate"/>
             </w:r>
@@ -3400,8 +4195,6 @@
                 <w:rFonts w:ascii="Arial" w:hAnsi="Arial" w:cs="Arial"/>
                 <w:b/>
                 <w:bCs/>
-                <w:sz w:val="24"/>
-                <w:szCs w:val="24"/>
               </w:rPr>
               <w:fldChar w:fldCharType="end"/>
             </w:r>
@@ -3422,9 +4215,6 @@
 <w:footnotes xmlns:wpc="http://schemas.microsoft.com/office/word/2010/wordprocessingCanvas" xmlns:cx="http://schemas.microsoft.com/office/drawing/2014/chartex" xmlns:cx1="http://schemas.microsoft.com/office/drawing/2015/9/8/chartex" xmlns:cx2="http://schemas.microsoft.com/office/drawing/2015/10/21/chartex" xmlns:cx3="http://schemas.microsoft.com/office/drawing/2016/5/9/chartex" xmlns:cx4="http://schemas.microsoft.com/office/drawing/2016/5/10/chartex" xmlns:cx5="http://schemas.microsoft.com/office/drawing/2016/5/11/chartex" xmlns:cx6="http://schemas.microsoft.com/office/drawing/2016/5/12/chartex" xmlns:cx7="http://schemas.microsoft.com/office/drawing/2016/5/13/chartex" xmlns:cx8="http://schemas.microsoft.com/office/drawing/2016/5/14/chartex" xmlns:mc="http://schemas.openxmlformats.org/markup-compatibility/2006" xmlns:aink="http://schemas.microsoft.com/office/drawing/2016/ink" xmlns:am3d="http://schemas.microsoft.com/office/drawing/2017/model3d" xmlns:o="urn:schemas-microsoft-com:office:office" xmlns:oel="http://schemas.microsoft.com/office/2019/extlst" xmlns:r="http://schemas.openxmlformats.org/officeDocument/2006/relationships" xmlns:m="http://schemas.openxmlformats.org/officeDocument/2006/math" xmlns:v="urn:schemas-microsoft-com:vml" xmlns:wp14="http://schemas.microsoft.com/office/word/2010/wordprocessingDrawing" xmlns:wp="http://schemas.openxmlformats.org/drawingml/2006/wordprocessingDrawing" xmlns:w10="urn:schemas-microsoft-com:office:word" xmlns:w="http://schemas.openxmlformats.org/wordprocessingml/2006/main" xmlns:w14="http://schemas.microsoft.com/office/word/2010/wordml" xmlns:w15="http://schemas.microsoft.com/office/word/2012/wordml" xmlns:w16cex="http://schemas.microsoft.com/office/word/2018/wordml/cex" xmlns:w16cid="http://schemas.microsoft.com/office/word/2016/wordml/cid" xmlns:w16="http://schemas.microsoft.com/office/word/2018/wordml" xmlns:w16du="http://schemas.microsoft.com/office/word/2023/wordml/word16du" xmlns:w16sdtdh="http://schemas.microsoft.com/office/word/2020/wordml/sdtdatahash" xmlns:w16se="http://schemas.microsoft.com/office/word/2015/wordml/symex" xmlns:wpg="http://schemas.microsoft.com/office/word/2010/wordprocessingGroup" xmlns:wpi="http://schemas.microsoft.com/office/word/2010/wordprocessingInk" xmlns:wne="http://schemas.microsoft.com/office/word/2006/wordml" xmlns:wps="http://schemas.microsoft.com/office/word/2010/wordprocessingShape" mc:Ignorable="w14 w15 w16se w16cid w16 w16cex w16sdtdh w16du wp14">
   <w:footnote w:type="separator" w:id="-1">
     <w:p>
-      <w:pPr>
-        <w:spacing w:after="0" w:line="240" w:lineRule="auto"/>
-      </w:pPr>
       <w:r>
         <w:separator/>
       </w:r>
@@ -3432,9 +4222,6 @@
   </w:footnote>
   <w:footnote w:type="continuationSeparator" w:id="0">
     <w:p>
-      <w:pPr>
-        <w:spacing w:after="0" w:line="240" w:lineRule="auto"/>
-      </w:pPr>
       <w:r>
         <w:continuationSeparator/>
       </w:r>
@@ -3446,6 +4233,119 @@
 <file path=word/numbering.xml><?xml version="1.0" encoding="utf-8"?>
 <w:numbering xmlns:wpc="http://schemas.microsoft.com/office/word/2010/wordprocessingCanvas" xmlns:cx="http://schemas.microsoft.com/office/drawing/2014/chartex" xmlns:cx1="http://schemas.microsoft.com/office/drawing/2015/9/8/chartex" xmlns:cx2="http://schemas.microsoft.com/office/drawing/2015/10/21/chartex" xmlns:cx3="http://schemas.microsoft.com/office/drawing/2016/5/9/chartex" xmlns:cx4="http://schemas.microsoft.com/office/drawing/2016/5/10/chartex" xmlns:cx5="http://schemas.microsoft.com/office/drawing/2016/5/11/chartex" xmlns:cx6="http://schemas.microsoft.com/office/drawing/2016/5/12/chartex" xmlns:cx7="http://schemas.microsoft.com/office/drawing/2016/5/13/chartex" xmlns:cx8="http://schemas.microsoft.com/office/drawing/2016/5/14/chartex" xmlns:mc="http://schemas.openxmlformats.org/markup-compatibility/2006" xmlns:aink="http://schemas.microsoft.com/office/drawing/2016/ink" xmlns:am3d="http://schemas.microsoft.com/office/drawing/2017/model3d" xmlns:o="urn:schemas-microsoft-com:office:office" xmlns:oel="http://schemas.microsoft.com/office/2019/extlst" xmlns:r="http://schemas.openxmlformats.org/officeDocument/2006/relationships" xmlns:m="http://schemas.openxmlformats.org/officeDocument/2006/math" xmlns:v="urn:schemas-microsoft-com:vml" xmlns:wp14="http://schemas.microsoft.com/office/word/2010/wordprocessingDrawing" xmlns:wp="http://schemas.openxmlformats.org/drawingml/2006/wordprocessingDrawing" xmlns:w10="urn:schemas-microsoft-com:office:word" xmlns:w="http://schemas.openxmlformats.org/wordprocessingml/2006/main" xmlns:w14="http://schemas.microsoft.com/office/word/2010/wordml" xmlns:w15="http://schemas.microsoft.com/office/word/2012/wordml" xmlns:w16cex="http://schemas.microsoft.com/office/word/2018/wordml/cex" xmlns:w16cid="http://schemas.microsoft.com/office/word/2016/wordml/cid" xmlns:w16="http://schemas.microsoft.com/office/word/2018/wordml" xmlns:w16du="http://schemas.microsoft.com/office/word/2023/wordml/word16du" xmlns:w16sdtdh="http://schemas.microsoft.com/office/word/2020/wordml/sdtdatahash" xmlns:w16se="http://schemas.microsoft.com/office/word/2015/wordml/symex" xmlns:wpg="http://schemas.microsoft.com/office/word/2010/wordprocessingGroup" xmlns:wpi="http://schemas.microsoft.com/office/word/2010/wordprocessingInk" xmlns:wne="http://schemas.microsoft.com/office/word/2006/wordml" xmlns:wps="http://schemas.microsoft.com/office/word/2010/wordprocessingShape" mc:Ignorable="w14 w15 w16se w16cid w16 w16cex w16sdtdh w16du wp14">
   <w:abstractNum w:abstractNumId="0" w15:restartNumberingAfterBreak="0">
+    <w:nsid w:val="00224847"/>
+    <w:multiLevelType w:val="hybridMultilevel"/>
+    <w:tmpl w:val="42E4B1CA"/>
+    <w:lvl w:ilvl="0" w:tplc="040C0001">
+      <w:start w:val="1"/>
+      <w:numFmt w:val="bullet"/>
+      <w:lvlText w:val=""/>
+      <w:lvlJc w:val="left"/>
+      <w:pPr>
+        <w:ind w:left="720" w:hanging="360"/>
+      </w:pPr>
+      <w:rPr>
+        <w:rFonts w:ascii="Symbol" w:hAnsi="Symbol" w:hint="default"/>
+      </w:rPr>
+    </w:lvl>
+    <w:lvl w:ilvl="1" w:tplc="040C0003" w:tentative="1">
+      <w:start w:val="1"/>
+      <w:numFmt w:val="bullet"/>
+      <w:lvlText w:val="o"/>
+      <w:lvlJc w:val="left"/>
+      <w:pPr>
+        <w:ind w:left="1440" w:hanging="360"/>
+      </w:pPr>
+      <w:rPr>
+        <w:rFonts w:ascii="Courier New" w:hAnsi="Courier New" w:cs="Courier New" w:hint="default"/>
+      </w:rPr>
+    </w:lvl>
+    <w:lvl w:ilvl="2" w:tplc="040C0005" w:tentative="1">
+      <w:start w:val="1"/>
+      <w:numFmt w:val="bullet"/>
+      <w:lvlText w:val=""/>
+      <w:lvlJc w:val="left"/>
+      <w:pPr>
+        <w:ind w:left="2160" w:hanging="360"/>
+      </w:pPr>
+      <w:rPr>
+        <w:rFonts w:ascii="Wingdings" w:hAnsi="Wingdings" w:hint="default"/>
+      </w:rPr>
+    </w:lvl>
+    <w:lvl w:ilvl="3" w:tplc="040C0001" w:tentative="1">
+      <w:start w:val="1"/>
+      <w:numFmt w:val="bullet"/>
+      <w:lvlText w:val=""/>
+      <w:lvlJc w:val="left"/>
+      <w:pPr>
+        <w:ind w:left="2880" w:hanging="360"/>
+      </w:pPr>
+      <w:rPr>
+        <w:rFonts w:ascii="Symbol" w:hAnsi="Symbol" w:hint="default"/>
+      </w:rPr>
+    </w:lvl>
+    <w:lvl w:ilvl="4" w:tplc="040C0003" w:tentative="1">
+      <w:start w:val="1"/>
+      <w:numFmt w:val="bullet"/>
+      <w:lvlText w:val="o"/>
+      <w:lvlJc w:val="left"/>
+      <w:pPr>
+        <w:ind w:left="3600" w:hanging="360"/>
+      </w:pPr>
+      <w:rPr>
+        <w:rFonts w:ascii="Courier New" w:hAnsi="Courier New" w:cs="Courier New" w:hint="default"/>
+      </w:rPr>
+    </w:lvl>
+    <w:lvl w:ilvl="5" w:tplc="040C0005" w:tentative="1">
+      <w:start w:val="1"/>
+      <w:numFmt w:val="bullet"/>
+      <w:lvlText w:val=""/>
+      <w:lvlJc w:val="left"/>
+      <w:pPr>
+        <w:ind w:left="4320" w:hanging="360"/>
+      </w:pPr>
+      <w:rPr>
+        <w:rFonts w:ascii="Wingdings" w:hAnsi="Wingdings" w:hint="default"/>
+      </w:rPr>
+    </w:lvl>
+    <w:lvl w:ilvl="6" w:tplc="040C0001" w:tentative="1">
+      <w:start w:val="1"/>
+      <w:numFmt w:val="bullet"/>
+      <w:lvlText w:val=""/>
+      <w:lvlJc w:val="left"/>
+      <w:pPr>
+        <w:ind w:left="5040" w:hanging="360"/>
+      </w:pPr>
+      <w:rPr>
+        <w:rFonts w:ascii="Symbol" w:hAnsi="Symbol" w:hint="default"/>
+      </w:rPr>
+    </w:lvl>
+    <w:lvl w:ilvl="7" w:tplc="040C0003" w:tentative="1">
+      <w:start w:val="1"/>
+      <w:numFmt w:val="bullet"/>
+      <w:lvlText w:val="o"/>
+      <w:lvlJc w:val="left"/>
+      <w:pPr>
+        <w:ind w:left="5760" w:hanging="360"/>
+      </w:pPr>
+      <w:rPr>
+        <w:rFonts w:ascii="Courier New" w:hAnsi="Courier New" w:cs="Courier New" w:hint="default"/>
+      </w:rPr>
+    </w:lvl>
+    <w:lvl w:ilvl="8" w:tplc="040C0005" w:tentative="1">
+      <w:start w:val="1"/>
+      <w:numFmt w:val="bullet"/>
+      <w:lvlText w:val=""/>
+      <w:lvlJc w:val="left"/>
+      <w:pPr>
+        <w:ind w:left="6480" w:hanging="360"/>
+      </w:pPr>
+      <w:rPr>
+        <w:rFonts w:ascii="Wingdings" w:hAnsi="Wingdings" w:hint="default"/>
+      </w:rPr>
+    </w:lvl>
+  </w:abstractNum>
+  <w:abstractNum w:abstractNumId="1" w15:restartNumberingAfterBreak="0">
     <w:nsid w:val="02BC1018"/>
     <w:multiLevelType w:val="hybridMultilevel"/>
     <w:tmpl w:val="28827202"/>
@@ -3558,7 +4458,7 @@
       </w:rPr>
     </w:lvl>
   </w:abstractNum>
-  <w:abstractNum w:abstractNumId="1" w15:restartNumberingAfterBreak="0">
+  <w:abstractNum w:abstractNumId="2" w15:restartNumberingAfterBreak="0">
     <w:nsid w:val="06300529"/>
     <w:multiLevelType w:val="hybridMultilevel"/>
     <w:tmpl w:val="38C2D4AE"/>
@@ -3671,7 +4571,7 @@
       </w:rPr>
     </w:lvl>
   </w:abstractNum>
-  <w:abstractNum w:abstractNumId="2" w15:restartNumberingAfterBreak="0">
+  <w:abstractNum w:abstractNumId="3" w15:restartNumberingAfterBreak="0">
     <w:nsid w:val="0BC54884"/>
     <w:multiLevelType w:val="hybridMultilevel"/>
     <w:tmpl w:val="8558F562"/>
@@ -3784,7 +4684,7 @@
       </w:rPr>
     </w:lvl>
   </w:abstractNum>
-  <w:abstractNum w:abstractNumId="3" w15:restartNumberingAfterBreak="0">
+  <w:abstractNum w:abstractNumId="4" w15:restartNumberingAfterBreak="0">
     <w:nsid w:val="142D3C26"/>
     <w:multiLevelType w:val="hybridMultilevel"/>
     <w:tmpl w:val="9DB21D84"/>
@@ -3897,7 +4797,120 @@
       </w:rPr>
     </w:lvl>
   </w:abstractNum>
-  <w:abstractNum w:abstractNumId="4" w15:restartNumberingAfterBreak="0">
+  <w:abstractNum w:abstractNumId="5" w15:restartNumberingAfterBreak="0">
+    <w:nsid w:val="1CD26641"/>
+    <w:multiLevelType w:val="hybridMultilevel"/>
+    <w:tmpl w:val="18B66822"/>
+    <w:lvl w:ilvl="0" w:tplc="040C0001">
+      <w:start w:val="1"/>
+      <w:numFmt w:val="bullet"/>
+      <w:lvlText w:val=""/>
+      <w:lvlJc w:val="left"/>
+      <w:pPr>
+        <w:ind w:left="720" w:hanging="360"/>
+      </w:pPr>
+      <w:rPr>
+        <w:rFonts w:ascii="Symbol" w:hAnsi="Symbol" w:hint="default"/>
+      </w:rPr>
+    </w:lvl>
+    <w:lvl w:ilvl="1" w:tplc="040C0003" w:tentative="1">
+      <w:start w:val="1"/>
+      <w:numFmt w:val="bullet"/>
+      <w:lvlText w:val="o"/>
+      <w:lvlJc w:val="left"/>
+      <w:pPr>
+        <w:ind w:left="1440" w:hanging="360"/>
+      </w:pPr>
+      <w:rPr>
+        <w:rFonts w:ascii="Courier New" w:hAnsi="Courier New" w:cs="Courier New" w:hint="default"/>
+      </w:rPr>
+    </w:lvl>
+    <w:lvl w:ilvl="2" w:tplc="040C0005" w:tentative="1">
+      <w:start w:val="1"/>
+      <w:numFmt w:val="bullet"/>
+      <w:lvlText w:val=""/>
+      <w:lvlJc w:val="left"/>
+      <w:pPr>
+        <w:ind w:left="2160" w:hanging="360"/>
+      </w:pPr>
+      <w:rPr>
+        <w:rFonts w:ascii="Wingdings" w:hAnsi="Wingdings" w:hint="default"/>
+      </w:rPr>
+    </w:lvl>
+    <w:lvl w:ilvl="3" w:tplc="040C0001" w:tentative="1">
+      <w:start w:val="1"/>
+      <w:numFmt w:val="bullet"/>
+      <w:lvlText w:val=""/>
+      <w:lvlJc w:val="left"/>
+      <w:pPr>
+        <w:ind w:left="2880" w:hanging="360"/>
+      </w:pPr>
+      <w:rPr>
+        <w:rFonts w:ascii="Symbol" w:hAnsi="Symbol" w:hint="default"/>
+      </w:rPr>
+    </w:lvl>
+    <w:lvl w:ilvl="4" w:tplc="040C0003" w:tentative="1">
+      <w:start w:val="1"/>
+      <w:numFmt w:val="bullet"/>
+      <w:lvlText w:val="o"/>
+      <w:lvlJc w:val="left"/>
+      <w:pPr>
+        <w:ind w:left="3600" w:hanging="360"/>
+      </w:pPr>
+      <w:rPr>
+        <w:rFonts w:ascii="Courier New" w:hAnsi="Courier New" w:cs="Courier New" w:hint="default"/>
+      </w:rPr>
+    </w:lvl>
+    <w:lvl w:ilvl="5" w:tplc="040C0005" w:tentative="1">
+      <w:start w:val="1"/>
+      <w:numFmt w:val="bullet"/>
+      <w:lvlText w:val=""/>
+      <w:lvlJc w:val="left"/>
+      <w:pPr>
+        <w:ind w:left="4320" w:hanging="360"/>
+      </w:pPr>
+      <w:rPr>
+        <w:rFonts w:ascii="Wingdings" w:hAnsi="Wingdings" w:hint="default"/>
+      </w:rPr>
+    </w:lvl>
+    <w:lvl w:ilvl="6" w:tplc="040C0001" w:tentative="1">
+      <w:start w:val="1"/>
+      <w:numFmt w:val="bullet"/>
+      <w:lvlText w:val=""/>
+      <w:lvlJc w:val="left"/>
+      <w:pPr>
+        <w:ind w:left="5040" w:hanging="360"/>
+      </w:pPr>
+      <w:rPr>
+        <w:rFonts w:ascii="Symbol" w:hAnsi="Symbol" w:hint="default"/>
+      </w:rPr>
+    </w:lvl>
+    <w:lvl w:ilvl="7" w:tplc="040C0003" w:tentative="1">
+      <w:start w:val="1"/>
+      <w:numFmt w:val="bullet"/>
+      <w:lvlText w:val="o"/>
+      <w:lvlJc w:val="left"/>
+      <w:pPr>
+        <w:ind w:left="5760" w:hanging="360"/>
+      </w:pPr>
+      <w:rPr>
+        <w:rFonts w:ascii="Courier New" w:hAnsi="Courier New" w:cs="Courier New" w:hint="default"/>
+      </w:rPr>
+    </w:lvl>
+    <w:lvl w:ilvl="8" w:tplc="040C0005" w:tentative="1">
+      <w:start w:val="1"/>
+      <w:numFmt w:val="bullet"/>
+      <w:lvlText w:val=""/>
+      <w:lvlJc w:val="left"/>
+      <w:pPr>
+        <w:ind w:left="6480" w:hanging="360"/>
+      </w:pPr>
+      <w:rPr>
+        <w:rFonts w:ascii="Wingdings" w:hAnsi="Wingdings" w:hint="default"/>
+      </w:rPr>
+    </w:lvl>
+  </w:abstractNum>
+  <w:abstractNum w:abstractNumId="6" w15:restartNumberingAfterBreak="0">
     <w:nsid w:val="1F5F31C7"/>
     <w:multiLevelType w:val="hybridMultilevel"/>
     <w:tmpl w:val="9BBABC76"/>
@@ -4010,7 +5023,7 @@
       </w:rPr>
     </w:lvl>
   </w:abstractNum>
-  <w:abstractNum w:abstractNumId="5" w15:restartNumberingAfterBreak="0">
+  <w:abstractNum w:abstractNumId="7" w15:restartNumberingAfterBreak="0">
     <w:nsid w:val="2CAB50EC"/>
     <w:multiLevelType w:val="hybridMultilevel"/>
     <w:tmpl w:val="7034DEDA"/>
@@ -4123,7 +5136,7 @@
       </w:rPr>
     </w:lvl>
   </w:abstractNum>
-  <w:abstractNum w:abstractNumId="6" w15:restartNumberingAfterBreak="0">
+  <w:abstractNum w:abstractNumId="8" w15:restartNumberingAfterBreak="0">
     <w:nsid w:val="36190DB2"/>
     <w:multiLevelType w:val="hybridMultilevel"/>
     <w:tmpl w:val="4418B24E"/>
@@ -4236,7 +5249,7 @@
       </w:rPr>
     </w:lvl>
   </w:abstractNum>
-  <w:abstractNum w:abstractNumId="7" w15:restartNumberingAfterBreak="0">
+  <w:abstractNum w:abstractNumId="9" w15:restartNumberingAfterBreak="0">
     <w:nsid w:val="4B6D60D2"/>
     <w:multiLevelType w:val="hybridMultilevel"/>
     <w:tmpl w:val="2C201850"/>
@@ -4349,7 +5362,7 @@
       </w:rPr>
     </w:lvl>
   </w:abstractNum>
-  <w:abstractNum w:abstractNumId="8" w15:restartNumberingAfterBreak="0">
+  <w:abstractNum w:abstractNumId="10" w15:restartNumberingAfterBreak="0">
     <w:nsid w:val="4F9558FB"/>
     <w:multiLevelType w:val="hybridMultilevel"/>
     <w:tmpl w:val="C678728C"/>
@@ -4435,7 +5448,7 @@
       </w:pPr>
     </w:lvl>
   </w:abstractNum>
-  <w:abstractNum w:abstractNumId="9" w15:restartNumberingAfterBreak="0">
+  <w:abstractNum w:abstractNumId="11" w15:restartNumberingAfterBreak="0">
     <w:nsid w:val="50785914"/>
     <w:multiLevelType w:val="hybridMultilevel"/>
     <w:tmpl w:val="433A6666"/>
@@ -4548,7 +5561,120 @@
       </w:rPr>
     </w:lvl>
   </w:abstractNum>
-  <w:abstractNum w:abstractNumId="10" w15:restartNumberingAfterBreak="0">
+  <w:abstractNum w:abstractNumId="12" w15:restartNumberingAfterBreak="0">
+    <w:nsid w:val="547F5AD2"/>
+    <w:multiLevelType w:val="hybridMultilevel"/>
+    <w:tmpl w:val="0D2EF7F2"/>
+    <w:lvl w:ilvl="0" w:tplc="040C0001">
+      <w:start w:val="1"/>
+      <w:numFmt w:val="bullet"/>
+      <w:lvlText w:val=""/>
+      <w:lvlJc w:val="left"/>
+      <w:pPr>
+        <w:ind w:left="720" w:hanging="360"/>
+      </w:pPr>
+      <w:rPr>
+        <w:rFonts w:ascii="Symbol" w:hAnsi="Symbol" w:hint="default"/>
+      </w:rPr>
+    </w:lvl>
+    <w:lvl w:ilvl="1" w:tplc="040C0003" w:tentative="1">
+      <w:start w:val="1"/>
+      <w:numFmt w:val="bullet"/>
+      <w:lvlText w:val="o"/>
+      <w:lvlJc w:val="left"/>
+      <w:pPr>
+        <w:ind w:left="1440" w:hanging="360"/>
+      </w:pPr>
+      <w:rPr>
+        <w:rFonts w:ascii="Courier New" w:hAnsi="Courier New" w:cs="Courier New" w:hint="default"/>
+      </w:rPr>
+    </w:lvl>
+    <w:lvl w:ilvl="2" w:tplc="040C0005" w:tentative="1">
+      <w:start w:val="1"/>
+      <w:numFmt w:val="bullet"/>
+      <w:lvlText w:val=""/>
+      <w:lvlJc w:val="left"/>
+      <w:pPr>
+        <w:ind w:left="2160" w:hanging="360"/>
+      </w:pPr>
+      <w:rPr>
+        <w:rFonts w:ascii="Wingdings" w:hAnsi="Wingdings" w:hint="default"/>
+      </w:rPr>
+    </w:lvl>
+    <w:lvl w:ilvl="3" w:tplc="040C0001" w:tentative="1">
+      <w:start w:val="1"/>
+      <w:numFmt w:val="bullet"/>
+      <w:lvlText w:val=""/>
+      <w:lvlJc w:val="left"/>
+      <w:pPr>
+        <w:ind w:left="2880" w:hanging="360"/>
+      </w:pPr>
+      <w:rPr>
+        <w:rFonts w:ascii="Symbol" w:hAnsi="Symbol" w:hint="default"/>
+      </w:rPr>
+    </w:lvl>
+    <w:lvl w:ilvl="4" w:tplc="040C0003" w:tentative="1">
+      <w:start w:val="1"/>
+      <w:numFmt w:val="bullet"/>
+      <w:lvlText w:val="o"/>
+      <w:lvlJc w:val="left"/>
+      <w:pPr>
+        <w:ind w:left="3600" w:hanging="360"/>
+      </w:pPr>
+      <w:rPr>
+        <w:rFonts w:ascii="Courier New" w:hAnsi="Courier New" w:cs="Courier New" w:hint="default"/>
+      </w:rPr>
+    </w:lvl>
+    <w:lvl w:ilvl="5" w:tplc="040C0005" w:tentative="1">
+      <w:start w:val="1"/>
+      <w:numFmt w:val="bullet"/>
+      <w:lvlText w:val=""/>
+      <w:lvlJc w:val="left"/>
+      <w:pPr>
+        <w:ind w:left="4320" w:hanging="360"/>
+      </w:pPr>
+      <w:rPr>
+        <w:rFonts w:ascii="Wingdings" w:hAnsi="Wingdings" w:hint="default"/>
+      </w:rPr>
+    </w:lvl>
+    <w:lvl w:ilvl="6" w:tplc="040C0001" w:tentative="1">
+      <w:start w:val="1"/>
+      <w:numFmt w:val="bullet"/>
+      <w:lvlText w:val=""/>
+      <w:lvlJc w:val="left"/>
+      <w:pPr>
+        <w:ind w:left="5040" w:hanging="360"/>
+      </w:pPr>
+      <w:rPr>
+        <w:rFonts w:ascii="Symbol" w:hAnsi="Symbol" w:hint="default"/>
+      </w:rPr>
+    </w:lvl>
+    <w:lvl w:ilvl="7" w:tplc="040C0003" w:tentative="1">
+      <w:start w:val="1"/>
+      <w:numFmt w:val="bullet"/>
+      <w:lvlText w:val="o"/>
+      <w:lvlJc w:val="left"/>
+      <w:pPr>
+        <w:ind w:left="5760" w:hanging="360"/>
+      </w:pPr>
+      <w:rPr>
+        <w:rFonts w:ascii="Courier New" w:hAnsi="Courier New" w:cs="Courier New" w:hint="default"/>
+      </w:rPr>
+    </w:lvl>
+    <w:lvl w:ilvl="8" w:tplc="040C0005" w:tentative="1">
+      <w:start w:val="1"/>
+      <w:numFmt w:val="bullet"/>
+      <w:lvlText w:val=""/>
+      <w:lvlJc w:val="left"/>
+      <w:pPr>
+        <w:ind w:left="6480" w:hanging="360"/>
+      </w:pPr>
+      <w:rPr>
+        <w:rFonts w:ascii="Wingdings" w:hAnsi="Wingdings" w:hint="default"/>
+      </w:rPr>
+    </w:lvl>
+  </w:abstractNum>
+  <w:abstractNum w:abstractNumId="13" w15:restartNumberingAfterBreak="0">
     <w:nsid w:val="567B054E"/>
     <w:multiLevelType w:val="hybridMultilevel"/>
     <w:tmpl w:val="3EDAB12A"/>
@@ -4661,7 +5787,7 @@
       </w:rPr>
     </w:lvl>
   </w:abstractNum>
-  <w:abstractNum w:abstractNumId="11" w15:restartNumberingAfterBreak="0">
+  <w:abstractNum w:abstractNumId="14" w15:restartNumberingAfterBreak="0">
     <w:nsid w:val="595561DB"/>
     <w:multiLevelType w:val="hybridMultilevel"/>
     <w:tmpl w:val="90A480E6"/>
@@ -4774,7 +5900,7 @@
       </w:rPr>
     </w:lvl>
   </w:abstractNum>
-  <w:abstractNum w:abstractNumId="12" w15:restartNumberingAfterBreak="0">
+  <w:abstractNum w:abstractNumId="15" w15:restartNumberingAfterBreak="0">
     <w:nsid w:val="5A7046BF"/>
     <w:multiLevelType w:val="hybridMultilevel"/>
     <w:tmpl w:val="92DC9B14"/>
@@ -4986,7 +6112,7 @@
       </w:rPr>
     </w:lvl>
   </w:abstractNum>
-  <w:abstractNum w:abstractNumId="13" w15:restartNumberingAfterBreak="0">
+  <w:abstractNum w:abstractNumId="16" w15:restartNumberingAfterBreak="0">
     <w:nsid w:val="5C573AFF"/>
     <w:multiLevelType w:val="hybridMultilevel"/>
     <w:tmpl w:val="27E04912"/>
@@ -5099,7 +6225,7 @@
       </w:rPr>
     </w:lvl>
   </w:abstractNum>
-  <w:abstractNum w:abstractNumId="14" w15:restartNumberingAfterBreak="0">
+  <w:abstractNum w:abstractNumId="17" w15:restartNumberingAfterBreak="0">
     <w:nsid w:val="614319E8"/>
     <w:multiLevelType w:val="hybridMultilevel"/>
     <w:tmpl w:val="312A6C02"/>
@@ -5212,7 +6338,120 @@
       </w:rPr>
     </w:lvl>
   </w:abstractNum>
-  <w:abstractNum w:abstractNumId="15" w15:restartNumberingAfterBreak="0">
+  <w:abstractNum w:abstractNumId="18" w15:restartNumberingAfterBreak="0">
+    <w:nsid w:val="61501025"/>
+    <w:multiLevelType w:val="hybridMultilevel"/>
+    <w:tmpl w:val="1BA62474"/>
+    <w:lvl w:ilvl="0" w:tplc="040C0001">
+      <w:start w:val="1"/>
+      <w:numFmt w:val="bullet"/>
+      <w:lvlText w:val=""/>
+      <w:lvlJc w:val="left"/>
+      <w:pPr>
+        <w:ind w:left="720" w:hanging="360"/>
+      </w:pPr>
+      <w:rPr>
+        <w:rFonts w:ascii="Symbol" w:hAnsi="Symbol" w:hint="default"/>
+      </w:rPr>
+    </w:lvl>
+    <w:lvl w:ilvl="1" w:tplc="040C0003" w:tentative="1">
+      <w:start w:val="1"/>
+      <w:numFmt w:val="bullet"/>
+      <w:lvlText w:val="o"/>
+      <w:lvlJc w:val="left"/>
+      <w:pPr>
+        <w:ind w:left="1440" w:hanging="360"/>
+      </w:pPr>
+      <w:rPr>
+        <w:rFonts w:ascii="Courier New" w:hAnsi="Courier New" w:cs="Courier New" w:hint="default"/>
+      </w:rPr>
+    </w:lvl>
+    <w:lvl w:ilvl="2" w:tplc="040C0005" w:tentative="1">
+      <w:start w:val="1"/>
+      <w:numFmt w:val="bullet"/>
+      <w:lvlText w:val=""/>
+      <w:lvlJc w:val="left"/>
+      <w:pPr>
+        <w:ind w:left="2160" w:hanging="360"/>
+      </w:pPr>
+      <w:rPr>
+        <w:rFonts w:ascii="Wingdings" w:hAnsi="Wingdings" w:hint="default"/>
+      </w:rPr>
+    </w:lvl>
+    <w:lvl w:ilvl="3" w:tplc="040C0001" w:tentative="1">
+      <w:start w:val="1"/>
+      <w:numFmt w:val="bullet"/>
+      <w:lvlText w:val=""/>
+      <w:lvlJc w:val="left"/>
+      <w:pPr>
+        <w:ind w:left="2880" w:hanging="360"/>
+      </w:pPr>
+      <w:rPr>
+        <w:rFonts w:ascii="Symbol" w:hAnsi="Symbol" w:hint="default"/>
+      </w:rPr>
+    </w:lvl>
+    <w:lvl w:ilvl="4" w:tplc="040C0003" w:tentative="1">
+      <w:start w:val="1"/>
+      <w:numFmt w:val="bullet"/>
+      <w:lvlText w:val="o"/>
+      <w:lvlJc w:val="left"/>
+      <w:pPr>
+        <w:ind w:left="3600" w:hanging="360"/>
+      </w:pPr>
+      <w:rPr>
+        <w:rFonts w:ascii="Courier New" w:hAnsi="Courier New" w:cs="Courier New" w:hint="default"/>
+      </w:rPr>
+    </w:lvl>
+    <w:lvl w:ilvl="5" w:tplc="040C0005" w:tentative="1">
+      <w:start w:val="1"/>
+      <w:numFmt w:val="bullet"/>
+      <w:lvlText w:val=""/>
+      <w:lvlJc w:val="left"/>
+      <w:pPr>
+        <w:ind w:left="4320" w:hanging="360"/>
+      </w:pPr>
+      <w:rPr>
+        <w:rFonts w:ascii="Wingdings" w:hAnsi="Wingdings" w:hint="default"/>
+      </w:rPr>
+    </w:lvl>
+    <w:lvl w:ilvl="6" w:tplc="040C0001" w:tentative="1">
+      <w:start w:val="1"/>
+      <w:numFmt w:val="bullet"/>
+      <w:lvlText w:val=""/>
+      <w:lvlJc w:val="left"/>
+      <w:pPr>
+        <w:ind w:left="5040" w:hanging="360"/>
+      </w:pPr>
+      <w:rPr>
+        <w:rFonts w:ascii="Symbol" w:hAnsi="Symbol" w:hint="default"/>
+      </w:rPr>
+    </w:lvl>
+    <w:lvl w:ilvl="7" w:tplc="040C0003" w:tentative="1">
+      <w:start w:val="1"/>
+      <w:numFmt w:val="bullet"/>
+      <w:lvlText w:val="o"/>
+      <w:lvlJc w:val="left"/>
+      <w:pPr>
+        <w:ind w:left="5760" w:hanging="360"/>
+      </w:pPr>
+      <w:rPr>
+        <w:rFonts w:ascii="Courier New" w:hAnsi="Courier New" w:cs="Courier New" w:hint="default"/>
+      </w:rPr>
+    </w:lvl>
+    <w:lvl w:ilvl="8" w:tplc="040C0005" w:tentative="1">
+      <w:start w:val="1"/>
+      <w:numFmt w:val="bullet"/>
+      <w:lvlText w:val=""/>
+      <w:lvlJc w:val="left"/>
+      <w:pPr>
+        <w:ind w:left="6480" w:hanging="360"/>
+      </w:pPr>
+      <w:rPr>
+        <w:rFonts w:ascii="Wingdings" w:hAnsi="Wingdings" w:hint="default"/>
+      </w:rPr>
+    </w:lvl>
+  </w:abstractNum>
+  <w:abstractNum w:abstractNumId="19" w15:restartNumberingAfterBreak="0">
     <w:nsid w:val="7049761A"/>
     <w:multiLevelType w:val="hybridMultilevel"/>
     <w:tmpl w:val="1C0C7458"/>
@@ -5325,7 +6564,7 @@
       </w:rPr>
     </w:lvl>
   </w:abstractNum>
-  <w:abstractNum w:abstractNumId="16" w15:restartNumberingAfterBreak="0">
+  <w:abstractNum w:abstractNumId="20" w15:restartNumberingAfterBreak="0">
     <w:nsid w:val="70BD6145"/>
     <w:multiLevelType w:val="hybridMultilevel"/>
     <w:tmpl w:val="CC205EB6"/>
@@ -5438,7 +6677,7 @@
       </w:rPr>
     </w:lvl>
   </w:abstractNum>
-  <w:abstractNum w:abstractNumId="17" w15:restartNumberingAfterBreak="0">
+  <w:abstractNum w:abstractNumId="21" w15:restartNumberingAfterBreak="0">
     <w:nsid w:val="73392219"/>
     <w:multiLevelType w:val="hybridMultilevel"/>
     <w:tmpl w:val="A9A6DF40"/>
@@ -5551,59 +6790,187 @@
       </w:rPr>
     </w:lvl>
   </w:abstractNum>
+  <w:abstractNum w:abstractNumId="22" w15:restartNumberingAfterBreak="0">
+    <w:nsid w:val="743439AE"/>
+    <w:multiLevelType w:val="hybridMultilevel"/>
+    <w:tmpl w:val="F0FA34B0"/>
+    <w:lvl w:ilvl="0" w:tplc="040C0001">
+      <w:start w:val="1"/>
+      <w:numFmt w:val="bullet"/>
+      <w:lvlText w:val=""/>
+      <w:lvlJc w:val="left"/>
+      <w:pPr>
+        <w:ind w:left="720" w:hanging="360"/>
+      </w:pPr>
+      <w:rPr>
+        <w:rFonts w:ascii="Symbol" w:hAnsi="Symbol" w:hint="default"/>
+      </w:rPr>
+    </w:lvl>
+    <w:lvl w:ilvl="1" w:tplc="040C0003" w:tentative="1">
+      <w:start w:val="1"/>
+      <w:numFmt w:val="bullet"/>
+      <w:lvlText w:val="o"/>
+      <w:lvlJc w:val="left"/>
+      <w:pPr>
+        <w:ind w:left="1440" w:hanging="360"/>
+      </w:pPr>
+      <w:rPr>
+        <w:rFonts w:ascii="Courier New" w:hAnsi="Courier New" w:cs="Courier New" w:hint="default"/>
+      </w:rPr>
+    </w:lvl>
+    <w:lvl w:ilvl="2" w:tplc="040C0005" w:tentative="1">
+      <w:start w:val="1"/>
+      <w:numFmt w:val="bullet"/>
+      <w:lvlText w:val=""/>
+      <w:lvlJc w:val="left"/>
+      <w:pPr>
+        <w:ind w:left="2160" w:hanging="360"/>
+      </w:pPr>
+      <w:rPr>
+        <w:rFonts w:ascii="Wingdings" w:hAnsi="Wingdings" w:hint="default"/>
+      </w:rPr>
+    </w:lvl>
+    <w:lvl w:ilvl="3" w:tplc="040C0001" w:tentative="1">
+      <w:start w:val="1"/>
+      <w:numFmt w:val="bullet"/>
+      <w:lvlText w:val=""/>
+      <w:lvlJc w:val="left"/>
+      <w:pPr>
+        <w:ind w:left="2880" w:hanging="360"/>
+      </w:pPr>
+      <w:rPr>
+        <w:rFonts w:ascii="Symbol" w:hAnsi="Symbol" w:hint="default"/>
+      </w:rPr>
+    </w:lvl>
+    <w:lvl w:ilvl="4" w:tplc="040C0003" w:tentative="1">
+      <w:start w:val="1"/>
+      <w:numFmt w:val="bullet"/>
+      <w:lvlText w:val="o"/>
+      <w:lvlJc w:val="left"/>
+      <w:pPr>
+        <w:ind w:left="3600" w:hanging="360"/>
+      </w:pPr>
+      <w:rPr>
+        <w:rFonts w:ascii="Courier New" w:hAnsi="Courier New" w:cs="Courier New" w:hint="default"/>
+      </w:rPr>
+    </w:lvl>
+    <w:lvl w:ilvl="5" w:tplc="040C0005" w:tentative="1">
+      <w:start w:val="1"/>
+      <w:numFmt w:val="bullet"/>
+      <w:lvlText w:val=""/>
+      <w:lvlJc w:val="left"/>
+      <w:pPr>
+        <w:ind w:left="4320" w:hanging="360"/>
+      </w:pPr>
+      <w:rPr>
+        <w:rFonts w:ascii="Wingdings" w:hAnsi="Wingdings" w:hint="default"/>
+      </w:rPr>
+    </w:lvl>
+    <w:lvl w:ilvl="6" w:tplc="040C0001" w:tentative="1">
+      <w:start w:val="1"/>
+      <w:numFmt w:val="bullet"/>
+      <w:lvlText w:val=""/>
+      <w:lvlJc w:val="left"/>
+      <w:pPr>
+        <w:ind w:left="5040" w:hanging="360"/>
+      </w:pPr>
+      <w:rPr>
+        <w:rFonts w:ascii="Symbol" w:hAnsi="Symbol" w:hint="default"/>
+      </w:rPr>
+    </w:lvl>
+    <w:lvl w:ilvl="7" w:tplc="040C0003" w:tentative="1">
+      <w:start w:val="1"/>
+      <w:numFmt w:val="bullet"/>
+      <w:lvlText w:val="o"/>
+      <w:lvlJc w:val="left"/>
+      <w:pPr>
+        <w:ind w:left="5760" w:hanging="360"/>
+      </w:pPr>
+      <w:rPr>
+        <w:rFonts w:ascii="Courier New" w:hAnsi="Courier New" w:cs="Courier New" w:hint="default"/>
+      </w:rPr>
+    </w:lvl>
+    <w:lvl w:ilvl="8" w:tplc="040C0005" w:tentative="1">
+      <w:start w:val="1"/>
+      <w:numFmt w:val="bullet"/>
+      <w:lvlText w:val=""/>
+      <w:lvlJc w:val="left"/>
+      <w:pPr>
+        <w:ind w:left="6480" w:hanging="360"/>
+      </w:pPr>
+      <w:rPr>
+        <w:rFonts w:ascii="Wingdings" w:hAnsi="Wingdings" w:hint="default"/>
+      </w:rPr>
+    </w:lvl>
+  </w:abstractNum>
   <w:num w:numId="1" w16cid:durableId="1806852276">
+    <w:abstractNumId w:val="10"/>
+  </w:num>
+  <w:num w:numId="2" w16cid:durableId="953289148">
+    <w:abstractNumId w:val="2"/>
+  </w:num>
+  <w:num w:numId="3" w16cid:durableId="1971551538">
+    <w:abstractNumId w:val="13"/>
+  </w:num>
+  <w:num w:numId="4" w16cid:durableId="495655025">
+    <w:abstractNumId w:val="20"/>
+  </w:num>
+  <w:num w:numId="5" w16cid:durableId="1018310491">
+    <w:abstractNumId w:val="3"/>
+  </w:num>
+  <w:num w:numId="6" w16cid:durableId="121845044">
+    <w:abstractNumId w:val="9"/>
+  </w:num>
+  <w:num w:numId="7" w16cid:durableId="1412196957">
+    <w:abstractNumId w:val="16"/>
+  </w:num>
+  <w:num w:numId="8" w16cid:durableId="577785594">
+    <w:abstractNumId w:val="4"/>
+  </w:num>
+  <w:num w:numId="9" w16cid:durableId="1769764641">
+    <w:abstractNumId w:val="14"/>
+  </w:num>
+  <w:num w:numId="10" w16cid:durableId="1638992282">
+    <w:abstractNumId w:val="17"/>
+  </w:num>
+  <w:num w:numId="11" w16cid:durableId="1092237637">
+    <w:abstractNumId w:val="15"/>
+  </w:num>
+  <w:num w:numId="12" w16cid:durableId="2006783525">
+    <w:abstractNumId w:val="6"/>
+  </w:num>
+  <w:num w:numId="13" w16cid:durableId="1003626038">
     <w:abstractNumId w:val="8"/>
   </w:num>
-  <w:num w:numId="2" w16cid:durableId="953289148">
+  <w:num w:numId="14" w16cid:durableId="123741580">
+    <w:abstractNumId w:val="7"/>
+  </w:num>
+  <w:num w:numId="15" w16cid:durableId="1949072040">
+    <w:abstractNumId w:val="11"/>
+  </w:num>
+  <w:num w:numId="16" w16cid:durableId="1781678103">
+    <w:abstractNumId w:val="21"/>
+  </w:num>
+  <w:num w:numId="17" w16cid:durableId="1201362615">
     <w:abstractNumId w:val="1"/>
   </w:num>
-  <w:num w:numId="3" w16cid:durableId="1971551538">
-    <w:abstractNumId w:val="10"/>
+  <w:num w:numId="18" w16cid:durableId="818494030">
+    <w:abstractNumId w:val="19"/>
   </w:num>
-  <w:num w:numId="4" w16cid:durableId="495655025">
-    <w:abstractNumId w:val="16"/>
-  </w:num>
-  <w:num w:numId="5" w16cid:durableId="1018310491">
-    <w:abstractNumId w:val="2"/>
-  </w:num>
-  <w:num w:numId="6" w16cid:durableId="121845044">
-    <w:abstractNumId w:val="7"/>
-  </w:num>
-  <w:num w:numId="7" w16cid:durableId="1412196957">
-    <w:abstractNumId w:val="13"/>
-  </w:num>
-  <w:num w:numId="8" w16cid:durableId="577785594">
-    <w:abstractNumId w:val="3"/>
-  </w:num>
-  <w:num w:numId="9" w16cid:durableId="1769764641">
-    <w:abstractNumId w:val="11"/>
-  </w:num>
-  <w:num w:numId="10" w16cid:durableId="1638992282">
-    <w:abstractNumId w:val="14"/>
-  </w:num>
-  <w:num w:numId="11" w16cid:durableId="1092237637">
+  <w:num w:numId="19" w16cid:durableId="1155104027">
     <w:abstractNumId w:val="12"/>
   </w:num>
-  <w:num w:numId="12" w16cid:durableId="2006783525">
-    <w:abstractNumId w:val="4"/>
-  </w:num>
-  <w:num w:numId="13" w16cid:durableId="1003626038">
-    <w:abstractNumId w:val="6"/>
-  </w:num>
-  <w:num w:numId="14" w16cid:durableId="123741580">
+  <w:num w:numId="20" w16cid:durableId="1198811834">
     <w:abstractNumId w:val="5"/>
   </w:num>
-  <w:num w:numId="15" w16cid:durableId="1949072040">
-    <w:abstractNumId w:val="9"/>
-  </w:num>
-  <w:num w:numId="16" w16cid:durableId="1781678103">
-    <w:abstractNumId w:val="17"/>
-  </w:num>
-  <w:num w:numId="17" w16cid:durableId="1201362615">
+  <w:num w:numId="21" w16cid:durableId="418913654">
     <w:abstractNumId w:val="0"/>
   </w:num>
-  <w:num w:numId="18" w16cid:durableId="818494030">
-    <w:abstractNumId w:val="15"/>
+  <w:num w:numId="22" w16cid:durableId="1417093057">
+    <w:abstractNumId w:val="22"/>
+  </w:num>
+  <w:num w:numId="23" w16cid:durableId="1288853001">
+    <w:abstractNumId w:val="18"/>
   </w:num>
 </w:numbering>
 </file>
@@ -6006,7 +7373,16 @@
   <w:style w:type="paragraph" w:default="1" w:styleId="Normal">
     <w:name w:val="Normal"/>
     <w:qFormat/>
-    <w:rsid w:val="00960FD4"/>
+    <w:rsid w:val="00B12AA1"/>
+    <w:pPr>
+      <w:spacing w:after="0" w:line="240" w:lineRule="auto"/>
+    </w:pPr>
+    <w:rPr>
+      <w:rFonts w:ascii="Times New Roman" w:eastAsia="Times New Roman" w:hAnsi="Times New Roman" w:cs="Times New Roman"/>
+      <w:sz w:val="24"/>
+      <w:szCs w:val="24"/>
+      <w:lang w:val="fr-FR" w:eastAsia="fr-FR"/>
+    </w:rPr>
   </w:style>
   <w:style w:type="character" w:default="1" w:styleId="DefaultParagraphFont">
     <w:name w:val="Default Paragraph Font"/>
@@ -6090,7 +7466,6 @@
         <w:tab w:val="center" w:pos="4513"/>
         <w:tab w:val="right" w:pos="9026"/>
       </w:tabs>
-      <w:spacing w:after="0" w:line="240" w:lineRule="auto"/>
     </w:pPr>
   </w:style>
   <w:style w:type="character" w:customStyle="1" w:styleId="HeaderChar">
@@ -6115,7 +7490,6 @@
         <w:tab w:val="center" w:pos="4513"/>
         <w:tab w:val="right" w:pos="9026"/>
       </w:tabs>
-      <w:spacing w:after="0" w:line="240" w:lineRule="auto"/>
     </w:pPr>
   </w:style>
   <w:style w:type="character" w:customStyle="1" w:styleId="FooterChar">
@@ -6142,6 +7516,17 @@
       <w:rFonts w:ascii="Calibri" w:eastAsia="Calibri" w:hAnsi="Calibri" w:cs="Calibri"/>
       <w:color w:val="000000"/>
       <w:lang w:eastAsia="en-GB"/>
+    </w:rPr>
+  </w:style>
+  <w:style w:type="character" w:styleId="Strong">
+    <w:name w:val="Strong"/>
+    <w:basedOn w:val="DefaultParagraphFont"/>
+    <w:uiPriority w:val="22"/>
+    <w:qFormat/>
+    <w:rsid w:val="00094088"/>
+    <w:rPr>
+      <w:b/>
+      <w:bCs/>
     </w:rPr>
   </w:style>
 </w:styles>

</xml_diff>